<commit_message>
adopt one more llya
</commit_message>
<xml_diff>
--- a/comments/IRC_R2_Reply.docx
+++ b/comments/IRC_R2_Reply.docx
@@ -8943,21 +8943,7 @@
           <w:rFonts w:ascii="Arial" w:hAnsi="Arial" w:cs="Arial"/>
           <w:color w:val="3366FF"/>
         </w:rPr>
-        <w:t>We removed “</w:t>
-      </w:r>
-      <w:r>
-        <w:rPr>
-          <w:rFonts w:ascii="Arial" w:hAnsi="Arial" w:cs="Arial" w:hint="eastAsia"/>
-          <w:color w:val="3366FF"/>
-        </w:rPr>
-        <w:t>collective</w:t>
-      </w:r>
-      <w:r>
-        <w:rPr>
-          <w:rFonts w:ascii="Arial" w:hAnsi="Arial" w:cs="Arial"/>
-          <w:color w:val="3366FF"/>
-        </w:rPr>
-        <w:t>”.</w:t>
+        <w:t>done, remove “which”.</w:t>
       </w:r>
     </w:p>
     <w:p>
@@ -10629,37 +10615,30 @@
           <w:rFonts w:asciiTheme="majorHAnsi" w:hAnsiTheme="majorHAnsi" w:cs="Arial"/>
           <w:color w:val="3366FF"/>
         </w:rPr>
-        <w:t xml:space="preserve"> is one of PC of that paper).</w:t>
-      </w:r>
-      <w:r>
-        <w:rPr>
-          <w:rFonts w:ascii="Arial" w:hAnsi="Arial" w:cs="Arial" w:hint="eastAsia"/>
-          <w:color w:val="3366FF"/>
+        <w:t xml:space="preserve"> is one of PC of that paper). </w:t>
+      </w:r>
+      <w:proofErr w:type="gramStart"/>
+      <w:r>
+        <w:rPr>
+          <w:rFonts w:asciiTheme="majorHAnsi" w:hAnsiTheme="majorHAnsi" w:cs="Arial"/>
+          <w:color w:val="3366FF"/>
+        </w:rPr>
+        <w:t>l76</w:t>
+      </w:r>
+      <w:proofErr w:type="gramEnd"/>
+      <w:r>
+        <w:rPr>
+          <w:rFonts w:asciiTheme="majorHAnsi" w:hAnsiTheme="majorHAnsi" w:cs="Arial"/>
+          <w:color w:val="3366FF"/>
+        </w:rPr>
+        <w:t>-83</w:t>
+      </w:r>
+      <w:r>
+        <w:rPr>
+          <w:rFonts w:asciiTheme="majorHAnsi" w:hAnsiTheme="majorHAnsi" w:cs="Arial"/>
         </w:rPr>
         <w:t xml:space="preserve"> </w:t>
       </w:r>
-      <w:proofErr w:type="gramStart"/>
-      <w:r>
-        <w:rPr>
-          <w:rFonts w:ascii="Arial" w:hAnsi="Arial" w:cs="Arial" w:hint="eastAsia"/>
-          <w:color w:val="3366FF"/>
-        </w:rPr>
-        <w:t>l76</w:t>
-      </w:r>
-      <w:proofErr w:type="gramEnd"/>
-      <w:r>
-        <w:rPr>
-          <w:rFonts w:ascii="Arial" w:hAnsi="Arial" w:cs="Arial" w:hint="eastAsia"/>
-          <w:color w:val="3366FF"/>
-        </w:rPr>
-        <w:t>-83</w:t>
-      </w:r>
-      <w:r>
-        <w:rPr>
-          <w:rFonts w:ascii="Arial" w:hAnsi="Arial" w:cs="Arial" w:hint="eastAsia"/>
-        </w:rPr>
-        <w:t xml:space="preserve"> </w:t>
-      </w:r>
       <w:r>
         <w:rPr>
           <w:rFonts w:asciiTheme="majorHAnsi" w:hAnsiTheme="majorHAnsi" w:cs="Arial"/>
@@ -10671,35 +10650,13 @@
         <w:rPr>
           <w:rFonts w:asciiTheme="majorHAnsi" w:hAnsiTheme="majorHAnsi" w:cs="Times New Roman"/>
           <w:color w:val="3366FF"/>
-          <w:sz w:val="22"/>
-          <w:szCs w:val="22"/>
-        </w:rPr>
-        <w:t>Harmonic v</w:t>
+        </w:rPr>
+        <w:t xml:space="preserve">Harmonic v4 and higher order flow </w:t>
       </w:r>
       <w:r>
         <w:rPr>
           <w:rFonts w:asciiTheme="majorHAnsi" w:hAnsiTheme="majorHAnsi" w:cs="Times New Roman"/>
           <w:color w:val="3366FF"/>
-          <w:sz w:val="16"/>
-          <w:szCs w:val="16"/>
-        </w:rPr>
-        <w:t xml:space="preserve">4 </w:t>
-      </w:r>
-      <w:r>
-        <w:rPr>
-          <w:rFonts w:asciiTheme="majorHAnsi" w:hAnsiTheme="majorHAnsi" w:cs="Times New Roman"/>
-          <w:color w:val="3366FF"/>
-          <w:sz w:val="22"/>
-          <w:szCs w:val="22"/>
-        </w:rPr>
-        <w:t xml:space="preserve">and higher order flow </w:t>
-      </w:r>
-      <w:r>
-        <w:rPr>
-          <w:rFonts w:asciiTheme="majorHAnsi" w:hAnsiTheme="majorHAnsi" w:cs="Times New Roman"/>
-          <w:color w:val="3366FF"/>
-          <w:sz w:val="22"/>
-          <w:szCs w:val="22"/>
           <w:u w:val="single"/>
         </w:rPr>
         <w:t>coefficients can arise from initial anisotropies in the same harmonic</w:t>
@@ -10709,2437 +10666,2430 @@
           <w:rFonts w:asciiTheme="majorHAnsi" w:hAnsiTheme="majorHAnsi" w:cs="Arial"/>
           <w:color w:val="3366FF"/>
         </w:rPr>
-        <w:t>” by definition. Confusion has arrived while we decomposed it w.r.t v2 and v3</w:t>
+        <w:t xml:space="preserve">”. Confusion has arrived while we decomposed it w.r.t v2 and v3. Also it was not stated clearly in the current paper draft. Also it was known that hydrodynamics is a non-linear theory and the linear term in that paper contains non-linear contribution but they should </w:t>
       </w:r>
       <w:r>
         <w:rPr>
           <w:rFonts w:asciiTheme="majorHAnsi" w:hAnsiTheme="majorHAnsi" w:cs="Arial"/>
           <w:color w:val="3366FF"/>
         </w:rPr>
-        <w:t xml:space="preserve">. Also it was </w:t>
+        <w:t xml:space="preserve">be </w:t>
       </w:r>
       <w:r>
         <w:rPr>
           <w:rFonts w:asciiTheme="majorHAnsi" w:hAnsiTheme="majorHAnsi" w:cs="Arial"/>
           <w:color w:val="3366FF"/>
         </w:rPr>
-        <w:t xml:space="preserve">not stated clearly in the current paper draft. Also it was known that hydrodynamics is a non-linear theory and the linear term in that paper contains non-linear contribution but they should </w:t>
+        <w:t>small. There should have been clearly said the</w:t>
       </w:r>
       <w:r>
         <w:rPr>
           <w:rFonts w:asciiTheme="majorHAnsi" w:hAnsiTheme="majorHAnsi" w:cs="Arial"/>
           <w:color w:val="3366FF"/>
         </w:rPr>
-        <w:t xml:space="preserve">be </w:t>
+        <w:t xml:space="preserve"> assumptio</w:t>
       </w:r>
       <w:r>
         <w:rPr>
           <w:rFonts w:asciiTheme="majorHAnsi" w:hAnsiTheme="majorHAnsi" w:cs="Arial"/>
           <w:color w:val="3366FF"/>
         </w:rPr>
-        <w:t>small. There are assumptio</w:t>
+        <w:t xml:space="preserve">ns </w:t>
       </w:r>
       <w:r>
         <w:rPr>
           <w:rFonts w:asciiTheme="majorHAnsi" w:hAnsiTheme="majorHAnsi" w:cs="Arial"/>
           <w:color w:val="3366FF"/>
         </w:rPr>
-        <w:t>ns given in that paper clearly.</w:t>
-      </w:r>
-    </w:p>
-    <w:p>
-      <w:pPr>
-        <w:rPr>
-          <w:rFonts w:ascii="Arial" w:hAnsi="Arial" w:cs="Arial" w:hint="eastAsia"/>
-        </w:rPr>
-      </w:pPr>
-    </w:p>
-    <w:p>
-      <w:pPr>
-        <w:rPr>
-          <w:rFonts w:ascii="Arial" w:hAnsi="Arial" w:cs="Arial" w:hint="eastAsia"/>
-        </w:rPr>
-      </w:pPr>
-    </w:p>
-    <w:p>
-      <w:pPr>
-        <w:rPr>
-          <w:rFonts w:ascii="Arial" w:hAnsi="Arial" w:cs="Arial" w:hint="eastAsia"/>
-        </w:rPr>
-      </w:pPr>
-      <w:proofErr w:type="gramStart"/>
-      <w:r>
-        <w:rPr>
-          <w:rFonts w:ascii="Arial" w:hAnsi="Arial" w:cs="Arial" w:hint="eastAsia"/>
-        </w:rPr>
-        <w:t>l84</w:t>
-      </w:r>
-      <w:proofErr w:type="gramEnd"/>
-    </w:p>
-    <w:p>
-      <w:pPr>
-        <w:rPr>
-          <w:rFonts w:ascii="Arial" w:hAnsi="Arial" w:cs="Arial" w:hint="eastAsia"/>
-        </w:rPr>
-      </w:pPr>
-      <w:r>
-        <w:rPr>
-          <w:rFonts w:ascii="Arial" w:hAnsi="Arial" w:cs="Arial" w:hint="eastAsia"/>
-        </w:rPr>
-        <w:t xml:space="preserve">Hence, studies of the higher order (n &gt; 3) to lower order (v 2 or v </w:t>
-      </w:r>
-      <w:proofErr w:type="gramStart"/>
-      <w:r>
-        <w:rPr>
-          <w:rFonts w:ascii="Arial" w:hAnsi="Arial" w:cs="Arial" w:hint="eastAsia"/>
-        </w:rPr>
-        <w:t>3 )</w:t>
-      </w:r>
-      <w:proofErr w:type="gramEnd"/>
-      <w:r>
-        <w:rPr>
-          <w:rFonts w:ascii="Arial" w:hAnsi="Arial" w:cs="Arial" w:hint="eastAsia"/>
-        </w:rPr>
-        <w:t xml:space="preserve"> harmonic correlations</w:t>
-      </w:r>
-    </w:p>
-    <w:p>
-      <w:pPr>
-        <w:rPr>
-          <w:rFonts w:ascii="Arial" w:hAnsi="Arial" w:cs="Arial" w:hint="eastAsia"/>
-        </w:rPr>
-      </w:pPr>
-      <w:r>
-        <w:rPr>
-          <w:rFonts w:ascii="Arial" w:hAnsi="Arial" w:cs="Arial" w:hint="eastAsia"/>
-        </w:rPr>
-        <w:t>-&gt;</w:t>
-      </w:r>
-    </w:p>
-    <w:p>
-      <w:pPr>
-        <w:rPr>
-          <w:rFonts w:ascii="Arial" w:hAnsi="Arial" w:cs="Arial" w:hint="eastAsia"/>
-        </w:rPr>
-      </w:pPr>
-      <w:r>
-        <w:rPr>
-          <w:rFonts w:ascii="Arial" w:hAnsi="Arial" w:cs="Arial" w:hint="eastAsia"/>
-        </w:rPr>
-        <w:t>Studies of the higher correlation between higher order (n &gt; 3) and lower order (v2 or v3) harmonics</w:t>
-      </w:r>
-    </w:p>
-    <w:p>
-      <w:pPr>
-        <w:rPr>
-          <w:rFonts w:ascii="Arial" w:hAnsi="Arial" w:cs="Arial"/>
-          <w:color w:val="3366FF"/>
-        </w:rPr>
-      </w:pPr>
-      <w:proofErr w:type="gramStart"/>
-      <w:r>
-        <w:rPr>
-          <w:rFonts w:ascii="Arial" w:hAnsi="Arial" w:cs="Arial"/>
-          <w:color w:val="3366FF"/>
-        </w:rPr>
-        <w:t>R :</w:t>
-      </w:r>
-      <w:proofErr w:type="gramEnd"/>
-      <w:r>
-        <w:rPr>
-          <w:rFonts w:ascii="Arial" w:hAnsi="Arial" w:cs="Arial"/>
-          <w:color w:val="3366FF"/>
-        </w:rPr>
-        <w:t xml:space="preserve"> </w:t>
-      </w:r>
-      <w:r>
-        <w:rPr>
-          <w:rFonts w:ascii="Arial" w:hAnsi="Arial" w:cs="Arial"/>
-          <w:color w:val="3366FF"/>
-        </w:rPr>
-        <w:t xml:space="preserve"> done , </w:t>
-      </w:r>
-      <w:r>
-        <w:rPr>
-          <w:rFonts w:ascii="Arial" w:hAnsi="Arial" w:cs="Arial" w:hint="eastAsia"/>
-          <w:color w:val="3366FF"/>
-        </w:rPr>
-        <w:t xml:space="preserve">studies of </w:t>
-      </w:r>
-      <w:r>
-        <w:rPr>
-          <w:rFonts w:ascii="Arial" w:hAnsi="Arial" w:cs="Arial"/>
-          <w:color w:val="3366FF"/>
-        </w:rPr>
-        <w:t xml:space="preserve">the </w:t>
-      </w:r>
-      <w:r>
-        <w:rPr>
-          <w:rFonts w:ascii="Arial" w:hAnsi="Arial" w:cs="Arial" w:hint="eastAsia"/>
-          <w:color w:val="3366FF"/>
-        </w:rPr>
-        <w:t>correlations between higher order ($n&gt;3$) and lower order ($v_2$ or $v_3$) harmonics</w:t>
-      </w:r>
-    </w:p>
-    <w:p>
-      <w:pPr>
-        <w:rPr>
-          <w:rFonts w:ascii="Arial" w:hAnsi="Arial" w:cs="Arial" w:hint="eastAsia"/>
-        </w:rPr>
-      </w:pPr>
-    </w:p>
-    <w:p>
-      <w:pPr>
-        <w:rPr>
-          <w:rFonts w:ascii="Arial" w:hAnsi="Arial" w:cs="Arial" w:hint="eastAsia"/>
-        </w:rPr>
-      </w:pPr>
-      <w:proofErr w:type="gramStart"/>
-      <w:r>
-        <w:rPr>
-          <w:rFonts w:ascii="Arial" w:hAnsi="Arial" w:cs="Arial" w:hint="eastAsia"/>
-        </w:rPr>
-        <w:t>l85</w:t>
-      </w:r>
-      <w:proofErr w:type="gramEnd"/>
-      <w:r>
-        <w:rPr>
-          <w:rFonts w:ascii="Arial" w:hAnsi="Arial" w:cs="Arial" w:hint="eastAsia"/>
-        </w:rPr>
-        <w:t>-86</w:t>
-      </w:r>
-    </w:p>
-    <w:p>
-      <w:pPr>
-        <w:rPr>
-          <w:rFonts w:ascii="Arial" w:hAnsi="Arial" w:cs="Arial" w:hint="eastAsia"/>
-        </w:rPr>
-      </w:pPr>
-      <w:proofErr w:type="gramStart"/>
-      <w:r>
-        <w:rPr>
-          <w:rFonts w:ascii="Arial" w:hAnsi="Arial" w:cs="Arial" w:hint="eastAsia"/>
-        </w:rPr>
-        <w:t>viscous</w:t>
-      </w:r>
-      <w:proofErr w:type="gramEnd"/>
-      <w:r>
-        <w:rPr>
-          <w:rFonts w:ascii="Arial" w:hAnsi="Arial" w:cs="Arial" w:hint="eastAsia"/>
-        </w:rPr>
-        <w:t xml:space="preserve"> correction to the momentum distribution at </w:t>
-      </w:r>
-      <w:proofErr w:type="spellStart"/>
-      <w:r>
-        <w:rPr>
-          <w:rFonts w:ascii="Arial" w:hAnsi="Arial" w:cs="Arial" w:hint="eastAsia"/>
-        </w:rPr>
-        <w:t>hadronic</w:t>
-      </w:r>
-      <w:proofErr w:type="spellEnd"/>
-      <w:r>
-        <w:rPr>
-          <w:rFonts w:ascii="Arial" w:hAnsi="Arial" w:cs="Arial" w:hint="eastAsia"/>
-        </w:rPr>
-        <w:t xml:space="preserve"> freeze-out</w:t>
-      </w:r>
-    </w:p>
-    <w:p>
-      <w:pPr>
-        <w:rPr>
-          <w:rFonts w:ascii="Arial" w:hAnsi="Arial" w:cs="Arial" w:hint="eastAsia"/>
-        </w:rPr>
-      </w:pPr>
-      <w:r>
-        <w:rPr>
-          <w:rFonts w:ascii="Arial" w:hAnsi="Arial" w:cs="Arial" w:hint="eastAsia"/>
-        </w:rPr>
-        <w:t>-&gt;</w:t>
-      </w:r>
-    </w:p>
-    <w:p>
-      <w:pPr>
-        <w:rPr>
-          <w:rFonts w:ascii="Arial" w:hAnsi="Arial" w:cs="Arial"/>
-        </w:rPr>
-      </w:pPr>
-      <w:r>
-        <w:rPr>
-          <w:rFonts w:ascii="Arial" w:hAnsi="Arial" w:cs="Arial" w:hint="eastAsia"/>
-        </w:rPr>
-        <w:t xml:space="preserve">Same question as in the abstract&gt; Why only "at </w:t>
-      </w:r>
-      <w:proofErr w:type="spellStart"/>
-      <w:r>
-        <w:rPr>
-          <w:rFonts w:ascii="Arial" w:hAnsi="Arial" w:cs="Arial" w:hint="eastAsia"/>
-        </w:rPr>
-        <w:t>hadronic</w:t>
-      </w:r>
-      <w:proofErr w:type="spellEnd"/>
-      <w:r>
-        <w:rPr>
-          <w:rFonts w:ascii="Arial" w:hAnsi="Arial" w:cs="Arial" w:hint="eastAsia"/>
-        </w:rPr>
-        <w:t xml:space="preserve"> freeze-out", not during the whole evolution?</w:t>
-      </w:r>
-    </w:p>
-    <w:p>
-      <w:pPr>
-        <w:rPr>
-          <w:rFonts w:ascii="Arial" w:hAnsi="Arial" w:cs="Arial"/>
-          <w:color w:val="FF0000"/>
-        </w:rPr>
-      </w:pPr>
-      <w:proofErr w:type="gramStart"/>
-      <w:r>
-        <w:rPr>
-          <w:rFonts w:ascii="Arial" w:hAnsi="Arial" w:cs="Arial"/>
-          <w:color w:val="FF0000"/>
-        </w:rPr>
-        <w:t>R :</w:t>
-      </w:r>
-      <w:proofErr w:type="gramEnd"/>
-      <w:r>
-        <w:rPr>
-          <w:rFonts w:ascii="Arial" w:hAnsi="Arial" w:cs="Arial"/>
-          <w:color w:val="FF0000"/>
-        </w:rPr>
-        <w:t xml:space="preserve"> </w:t>
-      </w:r>
-    </w:p>
-    <w:p>
-      <w:pPr>
-        <w:rPr>
-          <w:rFonts w:ascii="Arial" w:hAnsi="Arial" w:cs="Arial"/>
-        </w:rPr>
-      </w:pPr>
-    </w:p>
-    <w:p>
-      <w:pPr>
-        <w:rPr>
-          <w:rFonts w:ascii="Arial" w:hAnsi="Arial" w:cs="Arial" w:hint="eastAsia"/>
-        </w:rPr>
-      </w:pPr>
-    </w:p>
-    <w:p>
-      <w:pPr>
-        <w:rPr>
-          <w:rFonts w:ascii="Arial" w:hAnsi="Arial" w:cs="Arial" w:hint="eastAsia"/>
-        </w:rPr>
-      </w:pPr>
-      <w:proofErr w:type="gramStart"/>
-      <w:r>
-        <w:rPr>
-          <w:rFonts w:ascii="Arial" w:hAnsi="Arial" w:cs="Arial" w:hint="eastAsia"/>
-        </w:rPr>
-        <w:t>l87</w:t>
-      </w:r>
-      <w:proofErr w:type="gramEnd"/>
-    </w:p>
-    <w:p>
-      <w:pPr>
-        <w:rPr>
-          <w:rFonts w:ascii="Arial" w:hAnsi="Arial" w:cs="Arial" w:hint="eastAsia"/>
-        </w:rPr>
-      </w:pPr>
-      <w:r>
-        <w:rPr>
-          <w:rFonts w:ascii="Arial" w:hAnsi="Arial" w:cs="Arial" w:hint="eastAsia"/>
-        </w:rPr>
-        <w:t xml:space="preserve">Recently, the ALICE Collaboration measured for the first time the Symmetric 2-harmonic 4-particle </w:t>
-      </w:r>
-      <w:proofErr w:type="spellStart"/>
-      <w:r>
-        <w:rPr>
-          <w:rFonts w:ascii="Arial" w:hAnsi="Arial" w:cs="Arial" w:hint="eastAsia"/>
-        </w:rPr>
-        <w:t>Cumulants</w:t>
-      </w:r>
-      <w:proofErr w:type="spellEnd"/>
-      <w:r>
-        <w:rPr>
-          <w:rFonts w:ascii="Arial" w:hAnsi="Arial" w:cs="Arial" w:hint="eastAsia"/>
-        </w:rPr>
-        <w:t xml:space="preserve"> (SC), new </w:t>
-      </w:r>
-      <w:proofErr w:type="spellStart"/>
-      <w:r>
-        <w:rPr>
-          <w:rFonts w:ascii="Arial" w:hAnsi="Arial" w:cs="Arial" w:hint="eastAsia"/>
-        </w:rPr>
-        <w:t>multiparticle</w:t>
-      </w:r>
-      <w:proofErr w:type="spellEnd"/>
-      <w:r>
-        <w:rPr>
-          <w:rFonts w:ascii="Arial" w:hAnsi="Arial" w:cs="Arial" w:hint="eastAsia"/>
-        </w:rPr>
-        <w:t xml:space="preserve"> observables which quantify the relationship between event-by-event fluctuations of two different flow harmonics [40]</w:t>
-      </w:r>
-    </w:p>
-    <w:p>
-      <w:pPr>
-        <w:rPr>
-          <w:rFonts w:ascii="Arial" w:hAnsi="Arial" w:cs="Arial" w:hint="eastAsia"/>
-        </w:rPr>
-      </w:pPr>
-      <w:r>
-        <w:rPr>
-          <w:rFonts w:ascii="Arial" w:hAnsi="Arial" w:cs="Arial" w:hint="eastAsia"/>
-        </w:rPr>
-        <w:t>-&gt;</w:t>
-      </w:r>
-    </w:p>
-    <w:p>
-      <w:pPr>
-        <w:rPr>
-          <w:rFonts w:ascii="Arial" w:hAnsi="Arial" w:cs="Arial" w:hint="eastAsia"/>
-        </w:rPr>
-      </w:pPr>
-      <w:r>
-        <w:rPr>
-          <w:rFonts w:ascii="Arial" w:hAnsi="Arial" w:cs="Arial" w:hint="eastAsia"/>
-        </w:rPr>
-        <w:t xml:space="preserve">The first results </w:t>
-      </w:r>
-      <w:proofErr w:type="gramStart"/>
-      <w:r>
-        <w:rPr>
-          <w:rFonts w:ascii="Arial" w:hAnsi="Arial" w:cs="Arial" w:hint="eastAsia"/>
-        </w:rPr>
-        <w:t>for a</w:t>
-      </w:r>
-      <w:proofErr w:type="gramEnd"/>
-      <w:r>
-        <w:rPr>
-          <w:rFonts w:ascii="Arial" w:hAnsi="Arial" w:cs="Arial" w:hint="eastAsia"/>
-        </w:rPr>
-        <w:t xml:space="preserve"> new </w:t>
-      </w:r>
-      <w:proofErr w:type="spellStart"/>
-      <w:r>
-        <w:rPr>
-          <w:rFonts w:ascii="Arial" w:hAnsi="Arial" w:cs="Arial" w:hint="eastAsia"/>
-        </w:rPr>
-        <w:t>multiparticle</w:t>
-      </w:r>
-      <w:proofErr w:type="spellEnd"/>
-      <w:r>
-        <w:rPr>
-          <w:rFonts w:ascii="Arial" w:hAnsi="Arial" w:cs="Arial" w:hint="eastAsia"/>
-        </w:rPr>
-        <w:t xml:space="preserve"> observables which quantify the relationship between event-by-event fluctuations of two different flow harmonics, the so-called Symmetric 2-harmonic 4-particle </w:t>
-      </w:r>
-      <w:proofErr w:type="spellStart"/>
-      <w:r>
-        <w:rPr>
-          <w:rFonts w:ascii="Arial" w:hAnsi="Arial" w:cs="Arial" w:hint="eastAsia"/>
-        </w:rPr>
-        <w:t>Cumulants</w:t>
-      </w:r>
-      <w:proofErr w:type="spellEnd"/>
-      <w:r>
-        <w:rPr>
-          <w:rFonts w:ascii="Arial" w:hAnsi="Arial" w:cs="Arial" w:hint="eastAsia"/>
-        </w:rPr>
-        <w:t xml:space="preserve"> (SC), were recently reported by the ALICE Collaboration [40].</w:t>
-      </w:r>
-    </w:p>
-    <w:p>
-      <w:pPr>
-        <w:rPr>
-          <w:rFonts w:ascii="Arial" w:hAnsi="Arial" w:cs="Arial"/>
-          <w:color w:val="3366FF"/>
-        </w:rPr>
-      </w:pPr>
-      <w:proofErr w:type="gramStart"/>
-      <w:r>
-        <w:rPr>
-          <w:rFonts w:ascii="Arial" w:hAnsi="Arial" w:cs="Arial"/>
-          <w:color w:val="3366FF"/>
-        </w:rPr>
-        <w:t>R :</w:t>
-      </w:r>
-      <w:proofErr w:type="gramEnd"/>
-      <w:r>
-        <w:rPr>
-          <w:rFonts w:ascii="Arial" w:hAnsi="Arial" w:cs="Arial"/>
-          <w:color w:val="3366FF"/>
-        </w:rPr>
-        <w:t xml:space="preserve"> </w:t>
-      </w:r>
-      <w:r>
-        <w:rPr>
-          <w:rFonts w:ascii="Arial" w:hAnsi="Arial" w:cs="Arial"/>
-          <w:color w:val="3366FF"/>
-        </w:rPr>
-        <w:t>done</w:t>
-      </w:r>
-    </w:p>
-    <w:p>
-      <w:pPr>
-        <w:rPr>
-          <w:rFonts w:ascii="Arial" w:hAnsi="Arial" w:cs="Arial" w:hint="eastAsia"/>
-        </w:rPr>
-      </w:pPr>
-    </w:p>
-    <w:p>
-      <w:pPr>
-        <w:rPr>
-          <w:rFonts w:ascii="Arial" w:hAnsi="Arial" w:cs="Arial" w:hint="eastAsia"/>
-        </w:rPr>
-      </w:pPr>
-      <w:proofErr w:type="gramStart"/>
-      <w:r>
-        <w:rPr>
-          <w:rFonts w:ascii="Arial" w:hAnsi="Arial" w:cs="Arial" w:hint="eastAsia"/>
-        </w:rPr>
-        <w:t>l94</w:t>
-      </w:r>
-      <w:proofErr w:type="gramEnd"/>
-    </w:p>
-    <w:p>
-      <w:pPr>
-        <w:rPr>
-          <w:rFonts w:ascii="Arial" w:hAnsi="Arial" w:cs="Arial" w:hint="eastAsia"/>
-        </w:rPr>
-      </w:pPr>
-      <w:proofErr w:type="gramStart"/>
-      <w:r>
-        <w:rPr>
-          <w:rFonts w:ascii="Arial" w:hAnsi="Arial" w:cs="Arial" w:hint="eastAsia"/>
-        </w:rPr>
-        <w:t>higher</w:t>
-      </w:r>
-      <w:proofErr w:type="gramEnd"/>
-      <w:r>
-        <w:rPr>
-          <w:rFonts w:ascii="Arial" w:hAnsi="Arial" w:cs="Arial" w:hint="eastAsia"/>
-        </w:rPr>
-        <w:t xml:space="preserve"> order Fourier harmonics</w:t>
-      </w:r>
-    </w:p>
-    <w:p>
-      <w:pPr>
-        <w:rPr>
-          <w:rFonts w:ascii="Arial" w:hAnsi="Arial" w:cs="Arial" w:hint="eastAsia"/>
-        </w:rPr>
-      </w:pPr>
-      <w:r>
-        <w:rPr>
-          <w:rFonts w:ascii="Arial" w:hAnsi="Arial" w:cs="Arial" w:hint="eastAsia"/>
-        </w:rPr>
-        <w:t>-&gt;</w:t>
-      </w:r>
-    </w:p>
-    <w:p>
-      <w:pPr>
-        <w:rPr>
-          <w:rFonts w:ascii="Arial" w:hAnsi="Arial" w:cs="Arial" w:hint="eastAsia"/>
-        </w:rPr>
-      </w:pPr>
-      <w:proofErr w:type="gramStart"/>
-      <w:r>
-        <w:rPr>
-          <w:rFonts w:ascii="Arial" w:hAnsi="Arial" w:cs="Arial" w:hint="eastAsia"/>
-        </w:rPr>
-        <w:t>higher</w:t>
-      </w:r>
-      <w:proofErr w:type="gramEnd"/>
-      <w:r>
-        <w:rPr>
-          <w:rFonts w:ascii="Arial" w:hAnsi="Arial" w:cs="Arial" w:hint="eastAsia"/>
-        </w:rPr>
-        <w:t xml:space="preserve"> order harmonics</w:t>
-      </w:r>
-    </w:p>
-    <w:p>
-      <w:pPr>
-        <w:rPr>
-          <w:rFonts w:ascii="Arial" w:hAnsi="Arial" w:cs="Arial"/>
-          <w:color w:val="3366FF"/>
-        </w:rPr>
-      </w:pPr>
-      <w:proofErr w:type="gramStart"/>
-      <w:r>
-        <w:rPr>
-          <w:rFonts w:ascii="Arial" w:hAnsi="Arial" w:cs="Arial"/>
-          <w:color w:val="3366FF"/>
-        </w:rPr>
-        <w:t>R :</w:t>
-      </w:r>
-      <w:proofErr w:type="gramEnd"/>
-      <w:r>
-        <w:rPr>
-          <w:rFonts w:ascii="Arial" w:hAnsi="Arial" w:cs="Arial"/>
-          <w:color w:val="3366FF"/>
-        </w:rPr>
-        <w:t xml:space="preserve"> </w:t>
-      </w:r>
-      <w:r>
-        <w:rPr>
-          <w:rFonts w:ascii="Arial" w:hAnsi="Arial" w:cs="Arial"/>
-          <w:color w:val="3366FF"/>
-        </w:rPr>
-        <w:t>done</w:t>
-      </w:r>
-    </w:p>
-    <w:p>
-      <w:pPr>
-        <w:rPr>
-          <w:rFonts w:ascii="Arial" w:hAnsi="Arial" w:cs="Arial" w:hint="eastAsia"/>
-        </w:rPr>
-      </w:pPr>
-    </w:p>
-    <w:p>
-      <w:pPr>
-        <w:rPr>
-          <w:rFonts w:ascii="Arial" w:hAnsi="Arial" w:cs="Arial" w:hint="eastAsia"/>
-        </w:rPr>
-      </w:pPr>
-      <w:proofErr w:type="gramStart"/>
-      <w:r>
-        <w:rPr>
-          <w:rFonts w:ascii="Arial" w:hAnsi="Arial" w:cs="Arial" w:hint="eastAsia"/>
-        </w:rPr>
-        <w:t>l96</w:t>
-      </w:r>
-      <w:proofErr w:type="gramEnd"/>
-    </w:p>
-    <w:p>
-      <w:pPr>
-        <w:rPr>
-          <w:rFonts w:ascii="Arial" w:hAnsi="Arial" w:cs="Arial" w:hint="eastAsia"/>
-        </w:rPr>
-      </w:pPr>
-      <w:r>
-        <w:rPr>
-          <w:rFonts w:ascii="Arial" w:hAnsi="Arial" w:cs="Arial" w:hint="eastAsia"/>
-        </w:rPr>
-        <w:t>We also include extensive comparisons ... calculations.</w:t>
-      </w:r>
-    </w:p>
-    <w:p>
-      <w:pPr>
-        <w:rPr>
-          <w:rFonts w:ascii="Arial" w:hAnsi="Arial" w:cs="Arial" w:hint="eastAsia"/>
-        </w:rPr>
-      </w:pPr>
-      <w:r>
-        <w:rPr>
-          <w:rFonts w:ascii="Arial" w:hAnsi="Arial" w:cs="Arial" w:hint="eastAsia"/>
-        </w:rPr>
-        <w:t>-&gt;</w:t>
-      </w:r>
-    </w:p>
-    <w:p>
-      <w:pPr>
-        <w:rPr>
-          <w:rFonts w:ascii="Arial" w:hAnsi="Arial" w:cs="Arial" w:hint="eastAsia"/>
-        </w:rPr>
-      </w:pPr>
-      <w:r>
-        <w:rPr>
-          <w:rFonts w:ascii="Arial" w:hAnsi="Arial" w:cs="Arial" w:hint="eastAsia"/>
-        </w:rPr>
-        <w:t>We also present a systematic comparison ... calculations.</w:t>
-      </w:r>
-    </w:p>
-    <w:p>
-      <w:pPr>
-        <w:rPr>
-          <w:rFonts w:ascii="Arial" w:hAnsi="Arial" w:cs="Arial"/>
-          <w:color w:val="3366FF"/>
-        </w:rPr>
-      </w:pPr>
-      <w:proofErr w:type="gramStart"/>
-      <w:r>
-        <w:rPr>
-          <w:rFonts w:ascii="Arial" w:hAnsi="Arial" w:cs="Arial"/>
-          <w:color w:val="3366FF"/>
-        </w:rPr>
-        <w:t>R :</w:t>
-      </w:r>
-      <w:proofErr w:type="gramEnd"/>
-      <w:r>
-        <w:rPr>
-          <w:rFonts w:ascii="Arial" w:hAnsi="Arial" w:cs="Arial"/>
-          <w:color w:val="3366FF"/>
-        </w:rPr>
-        <w:t xml:space="preserve"> </w:t>
-      </w:r>
-      <w:r>
-        <w:rPr>
-          <w:rFonts w:ascii="Arial" w:hAnsi="Arial" w:cs="Arial"/>
-          <w:color w:val="3366FF"/>
-        </w:rPr>
-        <w:t xml:space="preserve"> done</w:t>
-      </w:r>
-    </w:p>
-    <w:p>
-      <w:pPr>
-        <w:rPr>
-          <w:rFonts w:ascii="Arial" w:hAnsi="Arial" w:cs="Arial" w:hint="eastAsia"/>
-        </w:rPr>
-      </w:pPr>
-    </w:p>
-    <w:p>
-      <w:pPr>
-        <w:rPr>
-          <w:rFonts w:ascii="Arial" w:hAnsi="Arial" w:cs="Arial" w:hint="eastAsia"/>
-        </w:rPr>
-      </w:pPr>
-      <w:proofErr w:type="gramStart"/>
-      <w:r>
-        <w:rPr>
-          <w:rFonts w:ascii="Arial" w:hAnsi="Arial" w:cs="Arial" w:hint="eastAsia"/>
-        </w:rPr>
-        <w:t>l100</w:t>
-      </w:r>
-      <w:proofErr w:type="gramEnd"/>
-    </w:p>
-    <w:p>
-      <w:pPr>
-        <w:rPr>
-          <w:rFonts w:ascii="Arial" w:hAnsi="Arial" w:cs="Arial" w:hint="eastAsia"/>
-        </w:rPr>
-      </w:pPr>
-      <w:proofErr w:type="gramStart"/>
-      <w:r>
-        <w:rPr>
-          <w:rFonts w:ascii="Arial" w:hAnsi="Arial" w:cs="Arial" w:hint="eastAsia"/>
-        </w:rPr>
-        <w:t>theoretical</w:t>
-      </w:r>
-      <w:proofErr w:type="gramEnd"/>
-      <w:r>
-        <w:rPr>
-          <w:rFonts w:ascii="Arial" w:hAnsi="Arial" w:cs="Arial" w:hint="eastAsia"/>
-        </w:rPr>
-        <w:t xml:space="preserve"> calculations. Various theoretical models</w:t>
-      </w:r>
-    </w:p>
-    <w:p>
-      <w:pPr>
-        <w:rPr>
-          <w:rFonts w:ascii="Arial" w:hAnsi="Arial" w:cs="Arial" w:hint="eastAsia"/>
-        </w:rPr>
-      </w:pPr>
-      <w:r>
-        <w:rPr>
-          <w:rFonts w:ascii="Arial" w:hAnsi="Arial" w:cs="Arial" w:hint="eastAsia"/>
-        </w:rPr>
-        <w:t>-&gt;</w:t>
-      </w:r>
-    </w:p>
-    <w:p>
-      <w:pPr>
-        <w:rPr>
-          <w:rFonts w:ascii="Arial" w:hAnsi="Arial" w:cs="Arial" w:hint="eastAsia"/>
-        </w:rPr>
-      </w:pPr>
-      <w:proofErr w:type="gramStart"/>
-      <w:r>
-        <w:rPr>
-          <w:rFonts w:ascii="Arial" w:hAnsi="Arial" w:cs="Arial" w:hint="eastAsia"/>
-        </w:rPr>
-        <w:t>model</w:t>
-      </w:r>
-      <w:proofErr w:type="gramEnd"/>
-      <w:r>
-        <w:rPr>
-          <w:rFonts w:ascii="Arial" w:hAnsi="Arial" w:cs="Arial" w:hint="eastAsia"/>
-        </w:rPr>
-        <w:t xml:space="preserve"> calculations. Various models</w:t>
-      </w:r>
-    </w:p>
-    <w:p>
-      <w:pPr>
-        <w:rPr>
-          <w:rFonts w:ascii="Arial" w:hAnsi="Arial" w:cs="Arial"/>
-          <w:color w:val="3366FF"/>
-        </w:rPr>
-      </w:pPr>
-      <w:proofErr w:type="gramStart"/>
-      <w:r>
-        <w:rPr>
-          <w:rFonts w:ascii="Arial" w:hAnsi="Arial" w:cs="Arial"/>
-          <w:color w:val="3366FF"/>
-        </w:rPr>
-        <w:t>R :</w:t>
-      </w:r>
-      <w:proofErr w:type="gramEnd"/>
-      <w:r>
-        <w:rPr>
-          <w:rFonts w:ascii="Arial" w:hAnsi="Arial" w:cs="Arial"/>
-          <w:color w:val="3366FF"/>
-        </w:rPr>
-        <w:t xml:space="preserve"> </w:t>
-      </w:r>
-      <w:r>
-        <w:rPr>
-          <w:rFonts w:ascii="Arial" w:hAnsi="Arial" w:cs="Arial"/>
-          <w:color w:val="3366FF"/>
-        </w:rPr>
-        <w:t>done</w:t>
-      </w:r>
-    </w:p>
-    <w:p>
-      <w:pPr>
-        <w:rPr>
-          <w:rFonts w:ascii="Arial" w:hAnsi="Arial" w:cs="Arial" w:hint="eastAsia"/>
-        </w:rPr>
-      </w:pPr>
-    </w:p>
-    <w:p>
-      <w:pPr>
-        <w:rPr>
-          <w:rFonts w:ascii="Arial" w:hAnsi="Arial" w:cs="Arial" w:hint="eastAsia"/>
-        </w:rPr>
-      </w:pPr>
-      <w:proofErr w:type="gramStart"/>
-      <w:r>
-        <w:rPr>
-          <w:rFonts w:ascii="Arial" w:hAnsi="Arial" w:cs="Arial" w:hint="eastAsia"/>
-        </w:rPr>
-        <w:t>l103</w:t>
-      </w:r>
-      <w:proofErr w:type="gramEnd"/>
-      <w:r>
-        <w:rPr>
-          <w:rFonts w:ascii="Arial" w:hAnsi="Arial" w:cs="Arial" w:hint="eastAsia"/>
-        </w:rPr>
-        <w:t>-124</w:t>
-      </w:r>
-    </w:p>
-    <w:p>
-      <w:pPr>
-        <w:rPr>
-          <w:rFonts w:ascii="Arial" w:hAnsi="Arial" w:cs="Arial" w:hint="eastAsia"/>
-        </w:rPr>
-      </w:pPr>
-      <w:r>
-        <w:rPr>
-          <w:rFonts w:ascii="Arial" w:hAnsi="Arial" w:cs="Arial" w:hint="eastAsia"/>
-        </w:rPr>
-        <w:t xml:space="preserve">This is basically a repetition of what was written in the introduction. I see no reason to repeat the </w:t>
-      </w:r>
-      <w:proofErr w:type="gramStart"/>
-      <w:r>
-        <w:rPr>
-          <w:rFonts w:ascii="Arial" w:hAnsi="Arial" w:cs="Arial" w:hint="eastAsia"/>
-        </w:rPr>
-        <w:t>messages which</w:t>
-      </w:r>
-      <w:proofErr w:type="gramEnd"/>
-      <w:r>
-        <w:rPr>
-          <w:rFonts w:ascii="Arial" w:hAnsi="Arial" w:cs="Arial" w:hint="eastAsia"/>
-        </w:rPr>
-        <w:t xml:space="preserve"> were just discussed.</w:t>
-      </w:r>
-    </w:p>
-    <w:p>
-      <w:pPr>
-        <w:rPr>
-          <w:rFonts w:ascii="Arial" w:hAnsi="Arial" w:cs="Arial" w:hint="eastAsia"/>
-        </w:rPr>
-      </w:pPr>
-      <w:r>
-        <w:rPr>
-          <w:rFonts w:ascii="Arial" w:hAnsi="Arial" w:cs="Arial" w:hint="eastAsia"/>
-        </w:rPr>
-        <w:t>I suggest to:</w:t>
-      </w:r>
-    </w:p>
-    <w:p>
-      <w:pPr>
-        <w:rPr>
-          <w:rFonts w:ascii="Arial" w:hAnsi="Arial" w:cs="Arial" w:hint="eastAsia"/>
-        </w:rPr>
-      </w:pPr>
-    </w:p>
-    <w:p>
-      <w:pPr>
-        <w:rPr>
-          <w:rFonts w:ascii="Arial" w:hAnsi="Arial" w:cs="Arial" w:hint="eastAsia"/>
-        </w:rPr>
-      </w:pPr>
-      <w:r>
-        <w:rPr>
-          <w:rFonts w:ascii="Arial" w:hAnsi="Arial" w:cs="Arial" w:hint="eastAsia"/>
-        </w:rPr>
-        <w:t xml:space="preserve">(a) </w:t>
-      </w:r>
-      <w:proofErr w:type="gramStart"/>
-      <w:r>
-        <w:rPr>
-          <w:rFonts w:ascii="Arial" w:hAnsi="Arial" w:cs="Arial" w:hint="eastAsia"/>
-        </w:rPr>
-        <w:t>merge</w:t>
-      </w:r>
-      <w:proofErr w:type="gramEnd"/>
-      <w:r>
-        <w:rPr>
-          <w:rFonts w:ascii="Arial" w:hAnsi="Arial" w:cs="Arial" w:hint="eastAsia"/>
-        </w:rPr>
-        <w:t xml:space="preserve"> this part with the text in the introduction at l87 and start Sec. 2 right from the definition of SC observables (l125), i.e.</w:t>
-      </w:r>
-    </w:p>
-    <w:p>
-      <w:pPr>
-        <w:rPr>
-          <w:rFonts w:ascii="Arial" w:hAnsi="Arial" w:cs="Arial"/>
-          <w:color w:val="3366FF"/>
-        </w:rPr>
-      </w:pPr>
-      <w:proofErr w:type="gramStart"/>
-      <w:r>
-        <w:rPr>
-          <w:rFonts w:ascii="Arial" w:hAnsi="Arial" w:cs="Arial"/>
-          <w:color w:val="3366FF"/>
-        </w:rPr>
-        <w:t>R :</w:t>
-      </w:r>
-      <w:proofErr w:type="gramEnd"/>
-      <w:r>
-        <w:rPr>
-          <w:rFonts w:ascii="Arial" w:hAnsi="Arial" w:cs="Arial"/>
-          <w:color w:val="3366FF"/>
-        </w:rPr>
-        <w:t xml:space="preserve"> </w:t>
-      </w:r>
-      <w:r>
-        <w:rPr>
-          <w:rFonts w:ascii="Arial" w:hAnsi="Arial" w:cs="Arial"/>
-          <w:color w:val="3366FF"/>
-        </w:rPr>
-        <w:t>we think the current version is ok.</w:t>
-      </w:r>
-    </w:p>
-    <w:p>
-      <w:pPr>
-        <w:rPr>
-          <w:rFonts w:ascii="Arial" w:hAnsi="Arial" w:cs="Arial" w:hint="eastAsia"/>
-        </w:rPr>
-      </w:pPr>
-    </w:p>
-    <w:p>
-      <w:pPr>
-        <w:rPr>
-          <w:rFonts w:ascii="Arial" w:hAnsi="Arial" w:cs="Arial" w:hint="eastAsia"/>
-        </w:rPr>
-      </w:pPr>
-      <w:r>
-        <w:rPr>
-          <w:rFonts w:ascii="Arial" w:hAnsi="Arial" w:cs="Arial" w:hint="eastAsia"/>
-        </w:rPr>
-        <w:t>The SC observables are defined as</w:t>
-      </w:r>
-    </w:p>
-    <w:p>
-      <w:pPr>
-        <w:rPr>
-          <w:rFonts w:ascii="Arial" w:hAnsi="Arial" w:cs="Arial" w:hint="eastAsia"/>
-        </w:rPr>
-      </w:pPr>
-      <w:r>
-        <w:rPr>
-          <w:rFonts w:ascii="Arial" w:hAnsi="Arial" w:cs="Arial" w:hint="eastAsia"/>
-        </w:rPr>
-        <w:t>-&gt;</w:t>
-      </w:r>
-    </w:p>
-    <w:p>
-      <w:pPr>
-        <w:rPr>
-          <w:rFonts w:ascii="Arial" w:hAnsi="Arial" w:cs="Arial" w:hint="eastAsia"/>
-        </w:rPr>
-      </w:pPr>
-      <w:r>
-        <w:rPr>
-          <w:rFonts w:ascii="Arial" w:hAnsi="Arial" w:cs="Arial" w:hint="eastAsia"/>
-        </w:rPr>
-        <w:t xml:space="preserve">The Symmetric 2-harmonic 4-particle </w:t>
-      </w:r>
-      <w:proofErr w:type="spellStart"/>
-      <w:r>
-        <w:rPr>
-          <w:rFonts w:ascii="Arial" w:hAnsi="Arial" w:cs="Arial" w:hint="eastAsia"/>
-        </w:rPr>
-        <w:t>Cumulants</w:t>
-      </w:r>
-      <w:proofErr w:type="spellEnd"/>
-      <w:r>
-        <w:rPr>
-          <w:rFonts w:ascii="Arial" w:hAnsi="Arial" w:cs="Arial" w:hint="eastAsia"/>
-        </w:rPr>
-        <w:t xml:space="preserve"> (SC) </w:t>
-      </w:r>
-      <w:proofErr w:type="gramStart"/>
-      <w:r>
-        <w:rPr>
-          <w:rFonts w:ascii="Arial" w:hAnsi="Arial" w:cs="Arial" w:hint="eastAsia"/>
-        </w:rPr>
-        <w:t>are</w:t>
-      </w:r>
-      <w:proofErr w:type="gramEnd"/>
-      <w:r>
-        <w:rPr>
-          <w:rFonts w:ascii="Arial" w:hAnsi="Arial" w:cs="Arial" w:hint="eastAsia"/>
-        </w:rPr>
-        <w:t xml:space="preserve"> defined as</w:t>
-      </w:r>
-    </w:p>
-    <w:p>
-      <w:pPr>
-        <w:rPr>
-          <w:rFonts w:ascii="Arial" w:hAnsi="Arial" w:cs="Arial" w:hint="eastAsia"/>
-        </w:rPr>
-      </w:pPr>
-    </w:p>
-    <w:p>
-      <w:pPr>
-        <w:rPr>
-          <w:rFonts w:ascii="Arial" w:hAnsi="Arial" w:cs="Arial" w:hint="eastAsia"/>
-        </w:rPr>
-      </w:pPr>
-      <w:r>
-        <w:rPr>
-          <w:rFonts w:ascii="Arial" w:hAnsi="Arial" w:cs="Arial" w:hint="eastAsia"/>
-        </w:rPr>
-        <w:t xml:space="preserve">(b) </w:t>
-      </w:r>
-      <w:proofErr w:type="gramStart"/>
-      <w:r>
-        <w:rPr>
-          <w:rFonts w:ascii="Arial" w:hAnsi="Arial" w:cs="Arial" w:hint="eastAsia"/>
-        </w:rPr>
-        <w:t>merge</w:t>
-      </w:r>
-      <w:proofErr w:type="gramEnd"/>
-      <w:r>
-        <w:rPr>
-          <w:rFonts w:ascii="Arial" w:hAnsi="Arial" w:cs="Arial" w:hint="eastAsia"/>
-        </w:rPr>
-        <w:t xml:space="preserve"> Sec 2 and Sec 1, and move "outline" i.e. l94-l101 after lines 143.</w:t>
-      </w:r>
-    </w:p>
-    <w:p>
-      <w:pPr>
-        <w:rPr>
-          <w:rFonts w:ascii="Arial" w:hAnsi="Arial" w:cs="Arial"/>
-          <w:color w:val="3366FF"/>
-        </w:rPr>
-      </w:pPr>
-      <w:proofErr w:type="gramStart"/>
-      <w:r>
-        <w:rPr>
-          <w:rFonts w:ascii="Arial" w:hAnsi="Arial" w:cs="Arial"/>
-          <w:color w:val="3366FF"/>
-        </w:rPr>
-        <w:t>R :</w:t>
-      </w:r>
-      <w:proofErr w:type="gramEnd"/>
-      <w:r>
-        <w:rPr>
-          <w:rFonts w:ascii="Arial" w:hAnsi="Arial" w:cs="Arial"/>
-          <w:color w:val="3366FF"/>
-        </w:rPr>
-        <w:t xml:space="preserve"> </w:t>
-      </w:r>
-    </w:p>
-    <w:p>
-      <w:pPr>
-        <w:rPr>
-          <w:rFonts w:ascii="Arial" w:hAnsi="Arial" w:cs="Arial" w:hint="eastAsia"/>
-        </w:rPr>
-      </w:pPr>
-    </w:p>
-    <w:p>
-      <w:pPr>
-        <w:rPr>
-          <w:rFonts w:ascii="Arial" w:hAnsi="Arial" w:cs="Arial" w:hint="eastAsia"/>
-        </w:rPr>
-      </w:pPr>
-      <w:proofErr w:type="gramStart"/>
-      <w:r>
-        <w:rPr>
-          <w:rFonts w:ascii="Arial" w:hAnsi="Arial" w:cs="Arial" w:hint="eastAsia"/>
-        </w:rPr>
-        <w:t>l128</w:t>
-      </w:r>
-      <w:proofErr w:type="gramEnd"/>
-    </w:p>
-    <w:p>
-      <w:pPr>
-        <w:rPr>
-          <w:rFonts w:ascii="Arial" w:hAnsi="Arial" w:cs="Arial" w:hint="eastAsia"/>
-        </w:rPr>
-      </w:pPr>
-      <w:proofErr w:type="spellStart"/>
-      <w:proofErr w:type="gramStart"/>
-      <w:r>
-        <w:rPr>
-          <w:rFonts w:ascii="Arial" w:hAnsi="Arial" w:cs="Arial" w:hint="eastAsia"/>
-        </w:rPr>
-        <w:t>cumulants</w:t>
-      </w:r>
-      <w:proofErr w:type="spellEnd"/>
-      <w:proofErr w:type="gramEnd"/>
-      <w:r>
-        <w:rPr>
-          <w:rFonts w:ascii="Arial" w:hAnsi="Arial" w:cs="Arial" w:hint="eastAsia"/>
-        </w:rPr>
-        <w:t xml:space="preserve"> reflect</w:t>
-      </w:r>
-    </w:p>
-    <w:p>
-      <w:pPr>
-        <w:rPr>
-          <w:rFonts w:ascii="Arial" w:hAnsi="Arial" w:cs="Arial" w:hint="eastAsia"/>
-        </w:rPr>
-      </w:pPr>
-      <w:r>
-        <w:rPr>
-          <w:rFonts w:ascii="Arial" w:hAnsi="Arial" w:cs="Arial" w:hint="eastAsia"/>
-        </w:rPr>
-        <w:t>-&gt;</w:t>
-      </w:r>
-    </w:p>
-    <w:p>
-      <w:pPr>
-        <w:rPr>
-          <w:rFonts w:ascii="Arial" w:hAnsi="Arial" w:cs="Arial"/>
-        </w:rPr>
-      </w:pPr>
-      <w:proofErr w:type="spellStart"/>
-      <w:proofErr w:type="gramStart"/>
-      <w:r>
-        <w:rPr>
-          <w:rFonts w:ascii="Arial" w:hAnsi="Arial" w:cs="Arial" w:hint="eastAsia"/>
-        </w:rPr>
-        <w:t>cumulants</w:t>
-      </w:r>
-      <w:proofErr w:type="spellEnd"/>
-      <w:proofErr w:type="gramEnd"/>
-      <w:r>
-        <w:rPr>
-          <w:rFonts w:ascii="Arial" w:hAnsi="Arial" w:cs="Arial" w:hint="eastAsia"/>
-        </w:rPr>
-        <w:t xml:space="preserve"> has an advantage that it reflect</w:t>
-      </w:r>
-    </w:p>
-    <w:p>
-      <w:pPr>
-        <w:rPr>
-          <w:rFonts w:ascii="Arial" w:hAnsi="Arial" w:cs="Arial"/>
-        </w:rPr>
-      </w:pPr>
-      <w:proofErr w:type="gramStart"/>
-      <w:r>
-        <w:rPr>
-          <w:rFonts w:ascii="Arial" w:hAnsi="Arial" w:cs="Arial"/>
-          <w:color w:val="3366FF"/>
-        </w:rPr>
-        <w:t>R :</w:t>
-      </w:r>
-      <w:proofErr w:type="gramEnd"/>
-      <w:r>
-        <w:rPr>
-          <w:rFonts w:ascii="Arial" w:hAnsi="Arial" w:cs="Arial"/>
-          <w:color w:val="3366FF"/>
-        </w:rPr>
-        <w:t xml:space="preserve"> </w:t>
-      </w:r>
-      <w:r>
-        <w:rPr>
-          <w:rFonts w:ascii="Arial" w:hAnsi="Arial" w:cs="Arial"/>
-          <w:color w:val="3366FF"/>
-        </w:rPr>
-        <w:t xml:space="preserve">we think the current version is ok. </w:t>
-      </w:r>
-    </w:p>
-    <w:p>
-      <w:pPr>
-        <w:rPr>
-          <w:rFonts w:ascii="Arial" w:hAnsi="Arial" w:cs="Arial" w:hint="eastAsia"/>
-        </w:rPr>
-      </w:pPr>
-    </w:p>
-    <w:p>
-      <w:pPr>
-        <w:rPr>
-          <w:rFonts w:ascii="Arial" w:hAnsi="Arial" w:cs="Arial" w:hint="eastAsia"/>
-        </w:rPr>
-      </w:pPr>
-      <w:proofErr w:type="gramStart"/>
-      <w:r>
-        <w:rPr>
-          <w:rFonts w:ascii="Arial" w:hAnsi="Arial" w:cs="Arial" w:hint="eastAsia"/>
-        </w:rPr>
-        <w:t>l132</w:t>
-      </w:r>
-      <w:proofErr w:type="gramEnd"/>
-    </w:p>
-    <w:p>
-      <w:pPr>
-        <w:rPr>
-          <w:rFonts w:ascii="Arial" w:hAnsi="Arial" w:cs="Arial" w:hint="eastAsia"/>
-        </w:rPr>
-      </w:pPr>
-      <w:r>
-        <w:rPr>
-          <w:rFonts w:ascii="Arial" w:hAnsi="Arial" w:cs="Arial" w:hint="eastAsia"/>
-        </w:rPr>
-        <w:t>For the two</w:t>
-      </w:r>
-    </w:p>
-    <w:p>
-      <w:pPr>
-        <w:rPr>
-          <w:rFonts w:ascii="Arial" w:hAnsi="Arial" w:cs="Arial" w:hint="eastAsia"/>
-        </w:rPr>
-      </w:pPr>
-      <w:r>
-        <w:rPr>
-          <w:rFonts w:ascii="Arial" w:hAnsi="Arial" w:cs="Arial" w:hint="eastAsia"/>
-        </w:rPr>
-        <w:t>-&gt;</w:t>
-      </w:r>
-    </w:p>
-    <w:p>
-      <w:pPr>
-        <w:rPr>
-          <w:rFonts w:ascii="Arial" w:hAnsi="Arial" w:cs="Arial" w:hint="eastAsia"/>
-        </w:rPr>
-      </w:pPr>
-      <w:r>
-        <w:rPr>
-          <w:rFonts w:ascii="Arial" w:hAnsi="Arial" w:cs="Arial" w:hint="eastAsia"/>
-        </w:rPr>
-        <w:t>For the product of</w:t>
-      </w:r>
-    </w:p>
-    <w:p>
-      <w:pPr>
-        <w:rPr>
-          <w:rFonts w:ascii="Arial" w:hAnsi="Arial" w:cs="Arial"/>
-          <w:color w:val="3366FF"/>
-        </w:rPr>
-      </w:pPr>
-      <w:proofErr w:type="gramStart"/>
-      <w:r>
-        <w:rPr>
-          <w:rFonts w:ascii="Arial" w:hAnsi="Arial" w:cs="Arial"/>
-          <w:color w:val="3366FF"/>
-        </w:rPr>
-        <w:t>R :</w:t>
-      </w:r>
-      <w:proofErr w:type="gramEnd"/>
-      <w:r>
-        <w:rPr>
-          <w:rFonts w:ascii="Arial" w:hAnsi="Arial" w:cs="Arial"/>
-          <w:color w:val="3366FF"/>
-        </w:rPr>
-        <w:t xml:space="preserve"> </w:t>
-      </w:r>
-      <w:r>
-        <w:rPr>
-          <w:rFonts w:ascii="Arial" w:hAnsi="Arial" w:cs="Arial"/>
-          <w:color w:val="3366FF"/>
-        </w:rPr>
-        <w:t>we think the current version is ok.</w:t>
-      </w:r>
-    </w:p>
-    <w:p>
-      <w:pPr>
-        <w:rPr>
-          <w:rFonts w:ascii="Arial" w:hAnsi="Arial" w:cs="Arial"/>
-          <w:color w:val="3366FF"/>
-        </w:rPr>
-      </w:pPr>
-    </w:p>
-    <w:p>
-      <w:pPr>
-        <w:rPr>
-          <w:rFonts w:ascii="Arial" w:hAnsi="Arial" w:cs="Arial" w:hint="eastAsia"/>
-        </w:rPr>
-      </w:pPr>
-    </w:p>
-    <w:p>
-      <w:pPr>
-        <w:rPr>
-          <w:rFonts w:ascii="Arial" w:hAnsi="Arial" w:cs="Arial" w:hint="eastAsia"/>
-        </w:rPr>
-      </w:pPr>
-      <w:proofErr w:type="gramStart"/>
-      <w:r>
-        <w:rPr>
-          <w:rFonts w:ascii="Arial" w:hAnsi="Arial" w:cs="Arial" w:hint="eastAsia"/>
-        </w:rPr>
-        <w:t>l136</w:t>
-      </w:r>
-      <w:proofErr w:type="gramEnd"/>
-    </w:p>
-    <w:p>
-      <w:pPr>
-        <w:rPr>
-          <w:rFonts w:ascii="Arial" w:hAnsi="Arial" w:cs="Arial" w:hint="eastAsia"/>
-        </w:rPr>
-      </w:pPr>
-      <w:r>
-        <w:rPr>
-          <w:rFonts w:ascii="Arial" w:hAnsi="Arial" w:cs="Arial" w:hint="eastAsia"/>
-        </w:rPr>
-        <w:t>However, the</w:t>
-      </w:r>
-    </w:p>
-    <w:p>
-      <w:pPr>
-        <w:rPr>
-          <w:rFonts w:ascii="Arial" w:hAnsi="Arial" w:cs="Arial" w:hint="eastAsia"/>
-        </w:rPr>
-      </w:pPr>
-      <w:r>
-        <w:rPr>
-          <w:rFonts w:ascii="Arial" w:hAnsi="Arial" w:cs="Arial" w:hint="eastAsia"/>
-        </w:rPr>
-        <w:t>-&gt;</w:t>
-      </w:r>
-    </w:p>
-    <w:p>
-      <w:pPr>
-        <w:rPr>
-          <w:rFonts w:ascii="Arial" w:hAnsi="Arial" w:cs="Arial" w:hint="eastAsia"/>
-        </w:rPr>
-      </w:pPr>
-      <w:r>
-        <w:rPr>
-          <w:rFonts w:ascii="Arial" w:hAnsi="Arial" w:cs="Arial" w:hint="eastAsia"/>
-        </w:rPr>
-        <w:t>It was found that the</w:t>
-      </w:r>
-    </w:p>
-    <w:p>
-      <w:pPr>
-        <w:rPr>
-          <w:rFonts w:ascii="Arial" w:hAnsi="Arial" w:cs="Arial"/>
-          <w:color w:val="3366FF"/>
-        </w:rPr>
-      </w:pPr>
-      <w:proofErr w:type="gramStart"/>
-      <w:r>
-        <w:rPr>
-          <w:rFonts w:ascii="Arial" w:hAnsi="Arial" w:cs="Arial"/>
-          <w:color w:val="3366FF"/>
-        </w:rPr>
-        <w:t>R :</w:t>
-      </w:r>
-      <w:proofErr w:type="gramEnd"/>
-      <w:r>
-        <w:rPr>
-          <w:rFonts w:ascii="Arial" w:hAnsi="Arial" w:cs="Arial"/>
-          <w:color w:val="3366FF"/>
-        </w:rPr>
-        <w:t xml:space="preserve"> </w:t>
-      </w:r>
-      <w:r>
-        <w:rPr>
-          <w:rFonts w:ascii="Arial" w:hAnsi="Arial" w:cs="Arial"/>
-          <w:color w:val="3366FF"/>
-        </w:rPr>
-        <w:t>done</w:t>
-      </w:r>
-    </w:p>
-    <w:p>
-      <w:pPr>
-        <w:rPr>
-          <w:rFonts w:ascii="Arial" w:hAnsi="Arial" w:cs="Arial" w:hint="eastAsia"/>
-        </w:rPr>
-      </w:pPr>
-    </w:p>
-    <w:p>
-      <w:pPr>
-        <w:rPr>
-          <w:rFonts w:ascii="Arial" w:hAnsi="Arial" w:cs="Arial" w:hint="eastAsia"/>
-        </w:rPr>
-      </w:pPr>
-      <w:proofErr w:type="gramStart"/>
-      <w:r>
-        <w:rPr>
-          <w:rFonts w:ascii="Arial" w:hAnsi="Arial" w:cs="Arial" w:hint="eastAsia"/>
-        </w:rPr>
-        <w:t>l139</w:t>
-      </w:r>
-      <w:proofErr w:type="gramEnd"/>
-    </w:p>
-    <w:p>
-      <w:pPr>
-        <w:rPr>
-          <w:rFonts w:ascii="Arial" w:hAnsi="Arial" w:cs="Arial" w:hint="eastAsia"/>
-        </w:rPr>
-      </w:pPr>
-      <w:proofErr w:type="gramStart"/>
-      <w:r>
-        <w:rPr>
-          <w:rFonts w:ascii="Arial" w:hAnsi="Arial" w:cs="Arial" w:hint="eastAsia"/>
-        </w:rPr>
-        <w:t>indicating</w:t>
-      </w:r>
-      <w:proofErr w:type="gramEnd"/>
-      <w:r>
-        <w:rPr>
-          <w:rFonts w:ascii="Arial" w:hAnsi="Arial" w:cs="Arial" w:hint="eastAsia"/>
-        </w:rPr>
-        <w:t xml:space="preserve"> clearly that</w:t>
-      </w:r>
-    </w:p>
-    <w:p>
-      <w:pPr>
-        <w:rPr>
-          <w:rFonts w:ascii="Arial" w:hAnsi="Arial" w:cs="Arial" w:hint="eastAsia"/>
-        </w:rPr>
-      </w:pPr>
-      <w:r>
-        <w:rPr>
-          <w:rFonts w:ascii="Arial" w:hAnsi="Arial" w:cs="Arial" w:hint="eastAsia"/>
-        </w:rPr>
-        <w:t>-&gt; (</w:t>
-      </w:r>
-      <w:proofErr w:type="gramStart"/>
-      <w:r>
-        <w:rPr>
-          <w:rFonts w:ascii="Arial" w:hAnsi="Arial" w:cs="Arial" w:hint="eastAsia"/>
-        </w:rPr>
-        <w:t>either</w:t>
-      </w:r>
-      <w:proofErr w:type="gramEnd"/>
-      <w:r>
-        <w:rPr>
-          <w:rFonts w:ascii="Arial" w:hAnsi="Arial" w:cs="Arial" w:hint="eastAsia"/>
-        </w:rPr>
-        <w:t xml:space="preserve"> indicating or clearly shows, but not a mix of two)</w:t>
-      </w:r>
-    </w:p>
-    <w:p>
-      <w:pPr>
-        <w:rPr>
-          <w:rFonts w:ascii="Arial" w:hAnsi="Arial" w:cs="Arial" w:hint="eastAsia"/>
-        </w:rPr>
-      </w:pPr>
-      <w:proofErr w:type="gramStart"/>
-      <w:r>
-        <w:rPr>
-          <w:rFonts w:ascii="Arial" w:hAnsi="Arial" w:cs="Arial" w:hint="eastAsia"/>
-        </w:rPr>
-        <w:t>indicating</w:t>
-      </w:r>
-      <w:proofErr w:type="gramEnd"/>
-      <w:r>
-        <w:rPr>
-          <w:rFonts w:ascii="Arial" w:hAnsi="Arial" w:cs="Arial" w:hint="eastAsia"/>
-        </w:rPr>
-        <w:t xml:space="preserve"> that</w:t>
-      </w:r>
-    </w:p>
-    <w:p>
-      <w:pPr>
-        <w:rPr>
-          <w:rFonts w:ascii="Arial" w:hAnsi="Arial" w:cs="Arial"/>
-          <w:color w:val="3366FF"/>
-        </w:rPr>
-      </w:pPr>
-      <w:proofErr w:type="gramStart"/>
-      <w:r>
-        <w:rPr>
-          <w:rFonts w:ascii="Arial" w:hAnsi="Arial" w:cs="Arial"/>
-          <w:color w:val="3366FF"/>
-        </w:rPr>
-        <w:t>R :</w:t>
-      </w:r>
-      <w:proofErr w:type="gramEnd"/>
-      <w:r>
-        <w:rPr>
-          <w:rFonts w:ascii="Arial" w:hAnsi="Arial" w:cs="Arial"/>
-          <w:color w:val="3366FF"/>
-        </w:rPr>
-        <w:t xml:space="preserve"> </w:t>
-      </w:r>
-      <w:r>
-        <w:rPr>
-          <w:rFonts w:ascii="Arial" w:hAnsi="Arial" w:cs="Arial"/>
-          <w:color w:val="3366FF"/>
-        </w:rPr>
-        <w:t>done</w:t>
-      </w:r>
-    </w:p>
-    <w:p>
-      <w:pPr>
-        <w:rPr>
-          <w:rFonts w:ascii="Arial" w:hAnsi="Arial" w:cs="Arial" w:hint="eastAsia"/>
-        </w:rPr>
-      </w:pPr>
-    </w:p>
-    <w:p>
-      <w:pPr>
-        <w:rPr>
-          <w:rFonts w:ascii="Arial" w:hAnsi="Arial" w:cs="Arial" w:hint="eastAsia"/>
-        </w:rPr>
-      </w:pPr>
-      <w:r>
-        <w:rPr>
-          <w:rFonts w:ascii="Arial" w:hAnsi="Arial" w:cs="Arial" w:hint="eastAsia"/>
-        </w:rPr>
-        <w:t>Fig. 1 caption</w:t>
-      </w:r>
-    </w:p>
-    <w:p>
-      <w:pPr>
-        <w:rPr>
-          <w:rFonts w:ascii="Arial" w:hAnsi="Arial" w:cs="Arial" w:hint="eastAsia"/>
-        </w:rPr>
-      </w:pPr>
-      <w:r>
-        <w:rPr>
-          <w:rFonts w:ascii="Arial" w:hAnsi="Arial" w:cs="Arial" w:hint="eastAsia"/>
-        </w:rPr>
-        <w:t>Systematic errors</w:t>
-      </w:r>
-    </w:p>
-    <w:p>
-      <w:pPr>
-        <w:rPr>
-          <w:rFonts w:ascii="Arial" w:hAnsi="Arial" w:cs="Arial" w:hint="eastAsia"/>
-        </w:rPr>
-      </w:pPr>
-      <w:r>
-        <w:rPr>
-          <w:rFonts w:ascii="Arial" w:hAnsi="Arial" w:cs="Arial" w:hint="eastAsia"/>
-        </w:rPr>
-        <w:t>-&gt;</w:t>
-      </w:r>
-    </w:p>
-    <w:p>
-      <w:pPr>
-        <w:rPr>
-          <w:rFonts w:ascii="Arial" w:hAnsi="Arial" w:cs="Arial" w:hint="eastAsia"/>
-        </w:rPr>
-      </w:pPr>
-      <w:r>
-        <w:rPr>
-          <w:rFonts w:ascii="Arial" w:hAnsi="Arial" w:cs="Arial" w:hint="eastAsia"/>
-        </w:rPr>
-        <w:t>Systematic uncertainties</w:t>
-      </w:r>
-    </w:p>
-    <w:p>
-      <w:pPr>
-        <w:rPr>
-          <w:rFonts w:ascii="Arial" w:hAnsi="Arial" w:cs="Arial"/>
-          <w:color w:val="3366FF"/>
-        </w:rPr>
-      </w:pPr>
-      <w:proofErr w:type="gramStart"/>
-      <w:r>
-        <w:rPr>
-          <w:rFonts w:ascii="Arial" w:hAnsi="Arial" w:cs="Arial"/>
-          <w:color w:val="3366FF"/>
-        </w:rPr>
-        <w:t>R :</w:t>
-      </w:r>
-      <w:proofErr w:type="gramEnd"/>
-      <w:r>
-        <w:rPr>
-          <w:rFonts w:ascii="Arial" w:hAnsi="Arial" w:cs="Arial"/>
-          <w:color w:val="3366FF"/>
-        </w:rPr>
-        <w:t xml:space="preserve"> </w:t>
-      </w:r>
-      <w:r>
-        <w:rPr>
-          <w:rFonts w:ascii="Arial" w:hAnsi="Arial" w:cs="Arial"/>
-          <w:color w:val="3366FF"/>
-        </w:rPr>
-        <w:t>done</w:t>
-      </w:r>
-    </w:p>
-    <w:p>
-      <w:pPr>
-        <w:rPr>
-          <w:rFonts w:ascii="Arial" w:hAnsi="Arial" w:cs="Arial" w:hint="eastAsia"/>
-        </w:rPr>
-      </w:pPr>
-    </w:p>
-    <w:p>
-      <w:pPr>
-        <w:rPr>
-          <w:rFonts w:ascii="Arial" w:hAnsi="Arial" w:cs="Arial" w:hint="eastAsia"/>
-        </w:rPr>
-      </w:pPr>
-      <w:proofErr w:type="gramStart"/>
-      <w:r>
-        <w:rPr>
-          <w:rFonts w:ascii="Arial" w:hAnsi="Arial" w:cs="Arial" w:hint="eastAsia"/>
-        </w:rPr>
-        <w:t>l127</w:t>
-      </w:r>
-      <w:proofErr w:type="gramEnd"/>
-    </w:p>
-    <w:p>
-      <w:pPr>
-        <w:rPr>
-          <w:rFonts w:ascii="Arial" w:hAnsi="Arial" w:cs="Arial" w:hint="eastAsia"/>
-        </w:rPr>
-      </w:pPr>
-      <w:r>
-        <w:rPr>
-          <w:rFonts w:ascii="Arial" w:hAnsi="Arial" w:cs="Arial" w:hint="eastAsia"/>
-        </w:rPr>
-        <w:t xml:space="preserve">However, unlike ... The </w:t>
-      </w:r>
-      <w:proofErr w:type="gramStart"/>
-      <w:r>
-        <w:rPr>
-          <w:rFonts w:ascii="Arial" w:hAnsi="Arial" w:cs="Arial" w:hint="eastAsia"/>
-        </w:rPr>
-        <w:t>NSC(</w:t>
-      </w:r>
-      <w:proofErr w:type="gramEnd"/>
-      <w:r>
-        <w:rPr>
-          <w:rFonts w:ascii="Arial" w:hAnsi="Arial" w:cs="Arial" w:hint="eastAsia"/>
-        </w:rPr>
-        <w:t>4,3) magnitude...</w:t>
-      </w:r>
-    </w:p>
-    <w:p>
-      <w:pPr>
-        <w:rPr>
-          <w:rFonts w:ascii="Arial" w:hAnsi="Arial" w:cs="Arial" w:hint="eastAsia"/>
-        </w:rPr>
-      </w:pPr>
-      <w:r>
-        <w:rPr>
-          <w:rFonts w:ascii="Arial" w:hAnsi="Arial" w:cs="Arial" w:hint="eastAsia"/>
-        </w:rPr>
-        <w:t>-&gt;</w:t>
-      </w:r>
-    </w:p>
-    <w:p>
-      <w:pPr>
-        <w:rPr>
-          <w:rFonts w:ascii="Arial" w:hAnsi="Arial" w:cs="Arial" w:hint="eastAsia"/>
-        </w:rPr>
-      </w:pPr>
-      <w:r>
-        <w:rPr>
-          <w:rFonts w:ascii="Arial" w:hAnsi="Arial" w:cs="Arial" w:hint="eastAsia"/>
-        </w:rPr>
-        <w:t xml:space="preserve">Unlike ... This demonstrates the advantage of using the normalized SC observables in which the correlation strength between flow harmonics is not hindered by the differences in magnitudes of different flow harmonics. The </w:t>
-      </w:r>
-      <w:proofErr w:type="gramStart"/>
-      <w:r>
-        <w:rPr>
-          <w:rFonts w:ascii="Arial" w:hAnsi="Arial" w:cs="Arial" w:hint="eastAsia"/>
-        </w:rPr>
-        <w:t>NSC(</w:t>
-      </w:r>
-      <w:proofErr w:type="gramEnd"/>
-      <w:r>
-        <w:rPr>
-          <w:rFonts w:ascii="Arial" w:hAnsi="Arial" w:cs="Arial" w:hint="eastAsia"/>
-        </w:rPr>
-        <w:t>4,3) magnitude...</w:t>
-      </w:r>
-    </w:p>
-    <w:p>
-      <w:pPr>
-        <w:rPr>
-          <w:rFonts w:ascii="Arial" w:hAnsi="Arial" w:cs="Arial"/>
-          <w:color w:val="3366FF"/>
-        </w:rPr>
-      </w:pPr>
-      <w:proofErr w:type="gramStart"/>
-      <w:r>
-        <w:rPr>
-          <w:rFonts w:ascii="Arial" w:hAnsi="Arial" w:cs="Arial"/>
-          <w:color w:val="3366FF"/>
-        </w:rPr>
-        <w:t>R :</w:t>
-      </w:r>
-      <w:proofErr w:type="gramEnd"/>
-      <w:r>
-        <w:rPr>
-          <w:rFonts w:ascii="Arial" w:hAnsi="Arial" w:cs="Arial"/>
-          <w:color w:val="3366FF"/>
-        </w:rPr>
-        <w:t xml:space="preserve"> </w:t>
-      </w:r>
-      <w:r>
-        <w:rPr>
-          <w:rFonts w:ascii="Arial" w:hAnsi="Arial" w:cs="Arial"/>
-          <w:color w:val="3366FF"/>
-        </w:rPr>
-        <w:t>done</w:t>
-      </w:r>
-    </w:p>
-    <w:p>
-      <w:pPr>
-        <w:rPr>
-          <w:rFonts w:ascii="Arial" w:hAnsi="Arial" w:cs="Arial" w:hint="eastAsia"/>
-        </w:rPr>
-      </w:pPr>
-    </w:p>
-    <w:p>
-      <w:pPr>
-        <w:rPr>
-          <w:rFonts w:ascii="Arial" w:hAnsi="Arial" w:cs="Arial" w:hint="eastAsia"/>
-        </w:rPr>
-      </w:pPr>
-      <w:proofErr w:type="gramStart"/>
-      <w:r>
-        <w:rPr>
-          <w:rFonts w:ascii="Arial" w:hAnsi="Arial" w:cs="Arial" w:hint="eastAsia"/>
-        </w:rPr>
-        <w:t>l220</w:t>
-      </w:r>
-      <w:proofErr w:type="gramEnd"/>
-    </w:p>
-    <w:p>
-      <w:pPr>
-        <w:rPr>
-          <w:rFonts w:ascii="Arial" w:hAnsi="Arial" w:cs="Arial" w:hint="eastAsia"/>
-        </w:rPr>
-      </w:pPr>
-      <w:r>
-        <w:rPr>
-          <w:rFonts w:ascii="Arial" w:hAnsi="Arial" w:cs="Arial" w:hint="eastAsia"/>
-        </w:rPr>
-        <w:t>Fig. 1b</w:t>
-      </w:r>
-    </w:p>
-    <w:p>
-      <w:pPr>
-        <w:rPr>
-          <w:rFonts w:ascii="Arial" w:hAnsi="Arial" w:cs="Arial" w:hint="eastAsia"/>
-        </w:rPr>
-      </w:pPr>
-      <w:r>
-        <w:rPr>
-          <w:rFonts w:ascii="Arial" w:hAnsi="Arial" w:cs="Arial" w:hint="eastAsia"/>
-        </w:rPr>
-        <w:t xml:space="preserve">-&gt; </w:t>
-      </w:r>
-      <w:proofErr w:type="gramStart"/>
-      <w:r>
-        <w:rPr>
-          <w:rFonts w:ascii="Arial" w:hAnsi="Arial" w:cs="Arial" w:hint="eastAsia"/>
-        </w:rPr>
-        <w:t>should</w:t>
-      </w:r>
-      <w:proofErr w:type="gramEnd"/>
-      <w:r>
-        <w:rPr>
-          <w:rFonts w:ascii="Arial" w:hAnsi="Arial" w:cs="Arial" w:hint="eastAsia"/>
-        </w:rPr>
-        <w:t xml:space="preserve"> the brackets be added here and in other places?</w:t>
-      </w:r>
-    </w:p>
-    <w:p>
-      <w:pPr>
-        <w:rPr>
-          <w:rFonts w:ascii="Arial" w:hAnsi="Arial" w:cs="Arial" w:hint="eastAsia"/>
-        </w:rPr>
-      </w:pPr>
-      <w:r>
-        <w:rPr>
-          <w:rFonts w:ascii="Arial" w:hAnsi="Arial" w:cs="Arial" w:hint="eastAsia"/>
-        </w:rPr>
-        <w:t>Fig. 1(b)</w:t>
-      </w:r>
-    </w:p>
-    <w:p>
-      <w:pPr>
-        <w:rPr>
-          <w:rFonts w:ascii="Arial" w:hAnsi="Arial" w:cs="Arial"/>
-          <w:color w:val="3366FF"/>
-        </w:rPr>
-      </w:pPr>
-      <w:proofErr w:type="gramStart"/>
-      <w:r>
-        <w:rPr>
-          <w:rFonts w:ascii="Arial" w:hAnsi="Arial" w:cs="Arial"/>
-          <w:color w:val="3366FF"/>
-        </w:rPr>
-        <w:t>R :</w:t>
-      </w:r>
-      <w:proofErr w:type="gramEnd"/>
-      <w:r>
-        <w:rPr>
-          <w:rFonts w:ascii="Arial" w:hAnsi="Arial" w:cs="Arial"/>
-          <w:color w:val="3366FF"/>
-        </w:rPr>
-        <w:t xml:space="preserve"> </w:t>
-      </w:r>
-      <w:r>
-        <w:rPr>
-          <w:rFonts w:ascii="Arial" w:hAnsi="Arial" w:cs="Arial"/>
-          <w:color w:val="3366FF"/>
-        </w:rPr>
-        <w:t>done</w:t>
-      </w:r>
-    </w:p>
-    <w:p>
-      <w:pPr>
-        <w:rPr>
-          <w:rFonts w:ascii="Arial" w:hAnsi="Arial" w:cs="Arial" w:hint="eastAsia"/>
-        </w:rPr>
-      </w:pPr>
-    </w:p>
-    <w:p>
-      <w:pPr>
-        <w:rPr>
-          <w:rFonts w:ascii="Arial" w:hAnsi="Arial" w:cs="Arial" w:hint="eastAsia"/>
-        </w:rPr>
-      </w:pPr>
-      <w:proofErr w:type="gramStart"/>
-      <w:r>
-        <w:rPr>
-          <w:rFonts w:ascii="Arial" w:hAnsi="Arial" w:cs="Arial" w:hint="eastAsia"/>
-        </w:rPr>
-        <w:t>l230</w:t>
-      </w:r>
-      <w:proofErr w:type="gramEnd"/>
-    </w:p>
-    <w:p>
-      <w:pPr>
-        <w:rPr>
-          <w:rFonts w:ascii="Arial" w:hAnsi="Arial" w:cs="Arial" w:hint="eastAsia"/>
-        </w:rPr>
-      </w:pPr>
-      <w:proofErr w:type="gramStart"/>
-      <w:r>
-        <w:rPr>
-          <w:rFonts w:ascii="Arial" w:hAnsi="Arial" w:cs="Arial" w:hint="eastAsia"/>
-        </w:rPr>
-        <w:t>we</w:t>
-      </w:r>
-      <w:proofErr w:type="gramEnd"/>
-      <w:r>
-        <w:rPr>
-          <w:rFonts w:ascii="Arial" w:hAnsi="Arial" w:cs="Arial" w:hint="eastAsia"/>
-        </w:rPr>
-        <w:t xml:space="preserve"> systematically vary</w:t>
-      </w:r>
-    </w:p>
-    <w:p>
-      <w:pPr>
-        <w:rPr>
-          <w:rFonts w:ascii="Arial" w:hAnsi="Arial" w:cs="Arial" w:hint="eastAsia"/>
-        </w:rPr>
-      </w:pPr>
-      <w:r>
-        <w:rPr>
-          <w:rFonts w:ascii="Arial" w:hAnsi="Arial" w:cs="Arial" w:hint="eastAsia"/>
-        </w:rPr>
-        <w:t>-&gt;</w:t>
-      </w:r>
-    </w:p>
-    <w:p>
-      <w:pPr>
-        <w:rPr>
-          <w:rFonts w:ascii="Arial" w:hAnsi="Arial" w:cs="Arial" w:hint="eastAsia"/>
-        </w:rPr>
-      </w:pPr>
-      <w:proofErr w:type="gramStart"/>
-      <w:r>
-        <w:rPr>
-          <w:rFonts w:ascii="Arial" w:hAnsi="Arial" w:cs="Arial" w:hint="eastAsia"/>
-        </w:rPr>
-        <w:t>gradually</w:t>
-      </w:r>
-      <w:proofErr w:type="gramEnd"/>
-      <w:r>
-        <w:rPr>
-          <w:rFonts w:ascii="Arial" w:hAnsi="Arial" w:cs="Arial" w:hint="eastAsia"/>
-        </w:rPr>
-        <w:t xml:space="preserve"> change</w:t>
-      </w:r>
-    </w:p>
-    <w:p>
-      <w:pPr>
-        <w:rPr>
-          <w:rFonts w:ascii="Arial" w:hAnsi="Arial" w:cs="Arial"/>
-          <w:color w:val="3366FF"/>
-        </w:rPr>
-      </w:pPr>
-      <w:proofErr w:type="gramStart"/>
-      <w:r>
-        <w:rPr>
-          <w:rFonts w:ascii="Arial" w:hAnsi="Arial" w:cs="Arial"/>
-          <w:color w:val="3366FF"/>
-        </w:rPr>
-        <w:t>R :</w:t>
-      </w:r>
-      <w:proofErr w:type="gramEnd"/>
-      <w:r>
-        <w:rPr>
-          <w:rFonts w:ascii="Arial" w:hAnsi="Arial" w:cs="Arial"/>
-          <w:color w:val="3366FF"/>
-        </w:rPr>
-        <w:t xml:space="preserve"> </w:t>
-      </w:r>
-      <w:r>
-        <w:rPr>
-          <w:rFonts w:ascii="Arial" w:hAnsi="Arial" w:cs="Arial"/>
-          <w:color w:val="3366FF"/>
-        </w:rPr>
-        <w:t>done</w:t>
-      </w:r>
-    </w:p>
-    <w:p>
-      <w:pPr>
-        <w:rPr>
-          <w:rFonts w:ascii="Arial" w:hAnsi="Arial" w:cs="Arial" w:hint="eastAsia"/>
-        </w:rPr>
-      </w:pPr>
-    </w:p>
-    <w:p>
-      <w:pPr>
-        <w:rPr>
-          <w:rFonts w:ascii="Arial" w:hAnsi="Arial" w:cs="Arial" w:hint="eastAsia"/>
-        </w:rPr>
-      </w:pPr>
-      <w:proofErr w:type="gramStart"/>
-      <w:r>
-        <w:rPr>
-          <w:rFonts w:ascii="Arial" w:hAnsi="Arial" w:cs="Arial" w:hint="eastAsia"/>
-        </w:rPr>
-        <w:t>l232</w:t>
-      </w:r>
-      <w:proofErr w:type="gramEnd"/>
-    </w:p>
-    <w:p>
-      <w:pPr>
-        <w:rPr>
-          <w:rFonts w:ascii="Arial" w:hAnsi="Arial" w:cs="Arial" w:hint="eastAsia"/>
-        </w:rPr>
-      </w:pPr>
-      <w:r>
-        <w:rPr>
-          <w:rFonts w:ascii="Arial" w:hAnsi="Arial" w:cs="Arial" w:hint="eastAsia"/>
-        </w:rPr>
-        <w:t xml:space="preserve">Various minimum </w:t>
-      </w:r>
-      <w:proofErr w:type="spellStart"/>
-      <w:r>
-        <w:rPr>
-          <w:rFonts w:ascii="Arial" w:hAnsi="Arial" w:cs="Arial" w:hint="eastAsia"/>
-        </w:rPr>
-        <w:t>pT</w:t>
-      </w:r>
-      <w:proofErr w:type="spellEnd"/>
-      <w:r>
-        <w:rPr>
-          <w:rFonts w:ascii="Arial" w:hAnsi="Arial" w:cs="Arial" w:hint="eastAsia"/>
-        </w:rPr>
-        <w:t xml:space="preserve"> cuts from 0.2 to 1.5 </w:t>
-      </w:r>
-      <w:proofErr w:type="spellStart"/>
-      <w:r>
-        <w:rPr>
-          <w:rFonts w:ascii="Arial" w:hAnsi="Arial" w:cs="Arial" w:hint="eastAsia"/>
-        </w:rPr>
-        <w:t>GeV</w:t>
-      </w:r>
-      <w:proofErr w:type="spellEnd"/>
-      <w:r>
-        <w:rPr>
-          <w:rFonts w:ascii="Arial" w:hAnsi="Arial" w:cs="Arial" w:hint="eastAsia"/>
-        </w:rPr>
-        <w:t>/c are applied</w:t>
-      </w:r>
-    </w:p>
-    <w:p>
-      <w:pPr>
-        <w:rPr>
-          <w:rFonts w:ascii="Arial" w:hAnsi="Arial" w:cs="Arial" w:hint="eastAsia"/>
-        </w:rPr>
-      </w:pPr>
-      <w:r>
-        <w:rPr>
-          <w:rFonts w:ascii="Arial" w:hAnsi="Arial" w:cs="Arial" w:hint="eastAsia"/>
-        </w:rPr>
-        <w:t>-&gt;</w:t>
-      </w:r>
-    </w:p>
-    <w:p>
-      <w:pPr>
-        <w:rPr>
-          <w:rFonts w:ascii="Arial" w:hAnsi="Arial" w:cs="Arial" w:hint="eastAsia"/>
-        </w:rPr>
-      </w:pPr>
-      <w:r>
-        <w:rPr>
-          <w:rFonts w:ascii="Arial" w:hAnsi="Arial" w:cs="Arial" w:hint="eastAsia"/>
-        </w:rPr>
-        <w:t xml:space="preserve">The minimum </w:t>
-      </w:r>
-      <w:proofErr w:type="spellStart"/>
-      <w:r>
-        <w:rPr>
-          <w:rFonts w:ascii="Arial" w:hAnsi="Arial" w:cs="Arial" w:hint="eastAsia"/>
-        </w:rPr>
-        <w:t>pT</w:t>
-      </w:r>
-      <w:proofErr w:type="spellEnd"/>
-      <w:r>
-        <w:rPr>
-          <w:rFonts w:ascii="Arial" w:hAnsi="Arial" w:cs="Arial" w:hint="eastAsia"/>
-        </w:rPr>
-        <w:t xml:space="preserve"> cut is varied in the range from 0.2 to 1.5 </w:t>
-      </w:r>
-      <w:proofErr w:type="spellStart"/>
-      <w:r>
-        <w:rPr>
-          <w:rFonts w:ascii="Arial" w:hAnsi="Arial" w:cs="Arial" w:hint="eastAsia"/>
-        </w:rPr>
-        <w:t>GeV</w:t>
-      </w:r>
-      <w:proofErr w:type="spellEnd"/>
-      <w:r>
-        <w:rPr>
-          <w:rFonts w:ascii="Arial" w:hAnsi="Arial" w:cs="Arial" w:hint="eastAsia"/>
-        </w:rPr>
-        <w:t xml:space="preserve">/c for values of </w:t>
-      </w:r>
-      <w:proofErr w:type="spellStart"/>
-      <w:r>
-        <w:rPr>
-          <w:rFonts w:ascii="Arial" w:hAnsi="Arial" w:cs="Arial" w:hint="eastAsia"/>
-        </w:rPr>
-        <w:t>pT</w:t>
-      </w:r>
-      <w:proofErr w:type="spellEnd"/>
-      <w:r>
-        <w:rPr>
-          <w:rFonts w:ascii="Arial" w:hAnsi="Arial" w:cs="Arial" w:hint="eastAsia"/>
-        </w:rPr>
-        <w:t xml:space="preserve"> = 0.2, 0.8, 0.9, 1.0, 1.2, and 1.5.</w:t>
-      </w:r>
-    </w:p>
-    <w:p>
-      <w:pPr>
-        <w:rPr>
-          <w:rFonts w:ascii="Arial" w:hAnsi="Arial" w:cs="Arial" w:hint="eastAsia"/>
-        </w:rPr>
-      </w:pPr>
-    </w:p>
-    <w:p>
-      <w:pPr>
-        <w:rPr>
-          <w:rFonts w:ascii="Arial" w:hAnsi="Arial" w:cs="Arial" w:hint="eastAsia"/>
-        </w:rPr>
-      </w:pPr>
-      <w:r>
-        <w:rPr>
-          <w:rFonts w:ascii="Arial" w:hAnsi="Arial" w:cs="Arial" w:hint="eastAsia"/>
-        </w:rPr>
-        <w:t>Question: do we really need so many steps shown in Fig. 2? Maybe it is enough to have them all shown in Figs. 8-9</w:t>
-      </w:r>
-    </w:p>
-    <w:p>
-      <w:pPr>
-        <w:rPr>
-          <w:rFonts w:ascii="Arial" w:hAnsi="Arial" w:cs="Arial" w:hint="eastAsia"/>
-          <w:color w:val="3366FF"/>
-          <w:lang w:eastAsia="ko-KR"/>
-        </w:rPr>
-      </w:pPr>
-      <w:proofErr w:type="gramStart"/>
-      <w:r>
-        <w:rPr>
-          <w:rFonts w:ascii="Arial" w:hAnsi="Arial" w:cs="Arial"/>
-          <w:color w:val="3366FF"/>
-        </w:rPr>
-        <w:t>R :</w:t>
-      </w:r>
-      <w:proofErr w:type="gramEnd"/>
-      <w:r>
-        <w:rPr>
-          <w:rFonts w:ascii="Arial" w:hAnsi="Arial" w:cs="Arial"/>
-          <w:color w:val="3366FF"/>
-        </w:rPr>
-        <w:t xml:space="preserve"> </w:t>
-      </w:r>
-      <w:r>
-        <w:rPr>
-          <w:rFonts w:ascii="Arial" w:hAnsi="Arial" w:cs="Arial"/>
-          <w:color w:val="3366FF"/>
-        </w:rPr>
-        <w:t xml:space="preserve">we think the current version is ok and these show all the data points we have. In this way it is much clear to show both SC and NSC. Also </w:t>
-      </w:r>
-      <w:proofErr w:type="spellStart"/>
-      <w:r>
-        <w:rPr>
-          <w:rFonts w:ascii="Arial" w:hAnsi="Arial" w:cs="Arial"/>
-          <w:color w:val="3366FF"/>
-        </w:rPr>
-        <w:t>p_T</w:t>
-      </w:r>
-      <w:proofErr w:type="spellEnd"/>
-      <w:r>
-        <w:rPr>
-          <w:rFonts w:ascii="Arial" w:hAnsi="Arial" w:cs="Arial"/>
-          <w:color w:val="3366FF"/>
-        </w:rPr>
-        <w:t xml:space="preserve"> dependence can be seen clearly. Figs.8-9 </w:t>
-      </w:r>
-      <w:proofErr w:type="gramStart"/>
-      <w:r>
-        <w:rPr>
-          <w:rFonts w:ascii="Arial" w:hAnsi="Arial" w:cs="Arial"/>
-          <w:color w:val="3366FF"/>
-        </w:rPr>
-        <w:t>show</w:t>
-      </w:r>
-      <w:proofErr w:type="gramEnd"/>
-      <w:r>
-        <w:rPr>
-          <w:rFonts w:ascii="Arial" w:hAnsi="Arial" w:cs="Arial"/>
-          <w:color w:val="3366FF"/>
-        </w:rPr>
-        <w:t xml:space="preserve"> only NSC.</w:t>
-      </w:r>
-    </w:p>
-    <w:p>
-      <w:pPr>
-        <w:rPr>
-          <w:rFonts w:ascii="Arial" w:hAnsi="Arial" w:cs="Arial" w:hint="eastAsia"/>
-        </w:rPr>
-      </w:pPr>
-    </w:p>
-    <w:p>
-      <w:pPr>
-        <w:rPr>
-          <w:rFonts w:ascii="Arial" w:hAnsi="Arial" w:cs="Arial" w:hint="eastAsia"/>
-        </w:rPr>
-      </w:pPr>
-      <w:proofErr w:type="gramStart"/>
-      <w:r>
-        <w:rPr>
-          <w:rFonts w:ascii="Arial" w:hAnsi="Arial" w:cs="Arial" w:hint="eastAsia"/>
-        </w:rPr>
-        <w:t>l237</w:t>
-      </w:r>
-      <w:proofErr w:type="gramEnd"/>
-    </w:p>
-    <w:p>
-      <w:pPr>
-        <w:rPr>
-          <w:rFonts w:ascii="Arial" w:hAnsi="Arial" w:cs="Arial" w:hint="eastAsia"/>
-        </w:rPr>
-      </w:pPr>
-      <w:proofErr w:type="gramStart"/>
-      <w:r>
-        <w:rPr>
-          <w:rFonts w:ascii="Arial" w:hAnsi="Arial" w:cs="Arial" w:hint="eastAsia"/>
-        </w:rPr>
-        <w:t>dependence</w:t>
-      </w:r>
-      <w:proofErr w:type="gramEnd"/>
-      <w:r>
-        <w:rPr>
-          <w:rFonts w:ascii="Arial" w:hAnsi="Arial" w:cs="Arial" w:hint="eastAsia"/>
-        </w:rPr>
-        <w:t xml:space="preserve"> of the </w:t>
-      </w:r>
-      <w:proofErr w:type="spellStart"/>
-      <w:r>
-        <w:rPr>
-          <w:rFonts w:ascii="Arial" w:hAnsi="Arial" w:cs="Arial" w:hint="eastAsia"/>
-        </w:rPr>
-        <w:t>vn</w:t>
-      </w:r>
-      <w:proofErr w:type="spellEnd"/>
-      <w:r>
-        <w:rPr>
-          <w:rFonts w:ascii="Arial" w:hAnsi="Arial" w:cs="Arial" w:hint="eastAsia"/>
-        </w:rPr>
-        <w:t xml:space="preserve"> values</w:t>
-      </w:r>
-    </w:p>
-    <w:p>
-      <w:pPr>
-        <w:rPr>
-          <w:rFonts w:ascii="Arial" w:hAnsi="Arial" w:cs="Arial" w:hint="eastAsia"/>
-        </w:rPr>
-      </w:pPr>
-      <w:r>
-        <w:rPr>
-          <w:rFonts w:ascii="Arial" w:hAnsi="Arial" w:cs="Arial" w:hint="eastAsia"/>
-        </w:rPr>
-        <w:t>-&gt;</w:t>
-      </w:r>
-    </w:p>
-    <w:p>
-      <w:pPr>
-        <w:rPr>
-          <w:rFonts w:ascii="Arial" w:hAnsi="Arial" w:cs="Arial" w:hint="eastAsia"/>
-        </w:rPr>
-      </w:pPr>
-      <w:proofErr w:type="gramStart"/>
-      <w:r>
-        <w:rPr>
-          <w:rFonts w:ascii="Arial" w:hAnsi="Arial" w:cs="Arial" w:hint="eastAsia"/>
-        </w:rPr>
-        <w:t>dependence</w:t>
-      </w:r>
-      <w:proofErr w:type="gramEnd"/>
-      <w:r>
-        <w:rPr>
-          <w:rFonts w:ascii="Arial" w:hAnsi="Arial" w:cs="Arial" w:hint="eastAsia"/>
-        </w:rPr>
-        <w:t xml:space="preserve"> of the individual flow harmonics &lt;</w:t>
-      </w:r>
-      <w:proofErr w:type="spellStart"/>
-      <w:r>
-        <w:rPr>
-          <w:rFonts w:ascii="Arial" w:hAnsi="Arial" w:cs="Arial" w:hint="eastAsia"/>
-        </w:rPr>
-        <w:t>vn</w:t>
-      </w:r>
-      <w:proofErr w:type="spellEnd"/>
-      <w:r>
-        <w:rPr>
-          <w:rFonts w:ascii="Arial" w:hAnsi="Arial" w:cs="Arial" w:hint="eastAsia"/>
-        </w:rPr>
-        <w:t>&gt;.</w:t>
-      </w:r>
-    </w:p>
-    <w:p>
-      <w:pPr>
-        <w:rPr>
-          <w:rFonts w:ascii="Arial" w:hAnsi="Arial" w:cs="Arial"/>
-          <w:color w:val="3366FF"/>
-        </w:rPr>
-      </w:pPr>
-      <w:proofErr w:type="gramStart"/>
-      <w:r>
-        <w:rPr>
-          <w:rFonts w:ascii="Arial" w:hAnsi="Arial" w:cs="Arial"/>
-          <w:color w:val="3366FF"/>
-        </w:rPr>
-        <w:t>R :</w:t>
-      </w:r>
-      <w:proofErr w:type="gramEnd"/>
-      <w:r>
-        <w:rPr>
-          <w:rFonts w:ascii="Arial" w:hAnsi="Arial" w:cs="Arial"/>
-          <w:color w:val="3366FF"/>
-        </w:rPr>
-        <w:t xml:space="preserve"> </w:t>
-      </w:r>
-      <w:r>
-        <w:rPr>
-          <w:rFonts w:ascii="Arial" w:hAnsi="Arial" w:cs="Arial"/>
-          <w:color w:val="3366FF"/>
-        </w:rPr>
-        <w:t>done</w:t>
-      </w:r>
-    </w:p>
-    <w:p>
-      <w:pPr>
-        <w:rPr>
-          <w:rFonts w:ascii="Arial" w:hAnsi="Arial" w:cs="Arial" w:hint="eastAsia"/>
-        </w:rPr>
-      </w:pPr>
-    </w:p>
-    <w:p>
-      <w:pPr>
-        <w:rPr>
-          <w:rFonts w:ascii="Arial" w:hAnsi="Arial" w:cs="Arial" w:hint="eastAsia"/>
-        </w:rPr>
-      </w:pPr>
-      <w:proofErr w:type="gramStart"/>
-      <w:r>
-        <w:rPr>
-          <w:rFonts w:ascii="Arial" w:hAnsi="Arial" w:cs="Arial" w:hint="eastAsia"/>
-        </w:rPr>
-        <w:t>l244</w:t>
-      </w:r>
-      <w:proofErr w:type="gramEnd"/>
-      <w:r>
-        <w:rPr>
-          <w:rFonts w:ascii="Arial" w:hAnsi="Arial" w:cs="Arial" w:hint="eastAsia"/>
-        </w:rPr>
-        <w:t>-245</w:t>
-      </w:r>
-    </w:p>
-    <w:p>
-      <w:pPr>
-        <w:rPr>
-          <w:rFonts w:ascii="Arial" w:hAnsi="Arial" w:cs="Arial" w:hint="eastAsia"/>
-        </w:rPr>
-      </w:pPr>
-      <w:r>
-        <w:rPr>
-          <w:rFonts w:ascii="Arial" w:hAnsi="Arial" w:cs="Arial" w:hint="eastAsia"/>
-        </w:rPr>
-        <w:t xml:space="preserve">These observations are strikingly different from </w:t>
-      </w:r>
-      <w:proofErr w:type="spellStart"/>
-      <w:r>
-        <w:rPr>
-          <w:rFonts w:ascii="Arial" w:hAnsi="Arial" w:cs="Arial" w:hint="eastAsia"/>
-        </w:rPr>
-        <w:t>pT</w:t>
-      </w:r>
-      <w:proofErr w:type="spellEnd"/>
-      <w:r>
-        <w:rPr>
-          <w:rFonts w:ascii="Arial" w:hAnsi="Arial" w:cs="Arial" w:hint="eastAsia"/>
-        </w:rPr>
-        <w:t xml:space="preserve"> dependence of the individual flow harmonics...</w:t>
-      </w:r>
-    </w:p>
-    <w:p>
-      <w:pPr>
-        <w:rPr>
-          <w:rFonts w:ascii="Arial" w:hAnsi="Arial" w:cs="Arial" w:hint="eastAsia"/>
-        </w:rPr>
-      </w:pPr>
-      <w:r>
-        <w:rPr>
-          <w:rFonts w:ascii="Arial" w:hAnsi="Arial" w:cs="Arial" w:hint="eastAsia"/>
-        </w:rPr>
-        <w:t>-&gt;</w:t>
-      </w:r>
-    </w:p>
-    <w:p>
-      <w:pPr>
-        <w:rPr>
-          <w:rFonts w:ascii="Arial" w:hAnsi="Arial" w:cs="Arial" w:hint="eastAsia"/>
-        </w:rPr>
-      </w:pPr>
-      <w:r>
-        <w:rPr>
-          <w:rFonts w:ascii="Arial" w:hAnsi="Arial" w:cs="Arial" w:hint="eastAsia"/>
-        </w:rPr>
-        <w:t xml:space="preserve">Actually I do not completely agree with this assessment. Can this be due to increase in non-flow correlations at high </w:t>
-      </w:r>
-      <w:proofErr w:type="spellStart"/>
-      <w:r>
-        <w:rPr>
-          <w:rFonts w:ascii="Arial" w:hAnsi="Arial" w:cs="Arial" w:hint="eastAsia"/>
-        </w:rPr>
-        <w:t>pT</w:t>
-      </w:r>
-      <w:proofErr w:type="spellEnd"/>
-      <w:r>
-        <w:rPr>
-          <w:rFonts w:ascii="Arial" w:hAnsi="Arial" w:cs="Arial" w:hint="eastAsia"/>
-        </w:rPr>
-        <w:t xml:space="preserve">? The published </w:t>
-      </w:r>
-      <w:proofErr w:type="spellStart"/>
-      <w:r>
-        <w:rPr>
-          <w:rFonts w:ascii="Arial" w:hAnsi="Arial" w:cs="Arial" w:hint="eastAsia"/>
-        </w:rPr>
-        <w:t>sigma_vn</w:t>
-      </w:r>
-      <w:proofErr w:type="spellEnd"/>
-      <w:r>
-        <w:rPr>
-          <w:rFonts w:ascii="Arial" w:hAnsi="Arial" w:cs="Arial" w:hint="eastAsia"/>
-        </w:rPr>
-        <w:t>/</w:t>
-      </w:r>
-      <w:proofErr w:type="spellStart"/>
-      <w:r>
-        <w:rPr>
-          <w:rFonts w:ascii="Arial" w:hAnsi="Arial" w:cs="Arial" w:hint="eastAsia"/>
-        </w:rPr>
-        <w:t>vn</w:t>
-      </w:r>
-      <w:proofErr w:type="spellEnd"/>
-      <w:r>
-        <w:rPr>
-          <w:rFonts w:ascii="Arial" w:hAnsi="Arial" w:cs="Arial" w:hint="eastAsia"/>
-        </w:rPr>
-        <w:t xml:space="preserve"> are obtained with VZERO event plane (much larger eta gap).</w:t>
-      </w:r>
-    </w:p>
-    <w:p>
-      <w:pPr>
-        <w:rPr>
-          <w:rFonts w:ascii="Arial" w:hAnsi="Arial" w:cs="Arial"/>
-        </w:rPr>
-      </w:pPr>
-      <w:r>
-        <w:rPr>
-          <w:rFonts w:ascii="Arial" w:hAnsi="Arial" w:cs="Arial" w:hint="eastAsia"/>
-        </w:rPr>
-        <w:t>It would be good to provide an explanation for why this is happening.</w:t>
-      </w:r>
-    </w:p>
-    <w:p>
-      <w:pPr>
-        <w:rPr>
-          <w:rFonts w:ascii="Arial" w:hAnsi="Arial" w:cs="Arial"/>
-          <w:color w:val="3366FF"/>
-        </w:rPr>
-      </w:pPr>
-      <w:proofErr w:type="gramStart"/>
-      <w:r>
-        <w:rPr>
-          <w:rFonts w:ascii="Arial" w:hAnsi="Arial" w:cs="Arial"/>
-          <w:color w:val="3366FF"/>
-        </w:rPr>
-        <w:t>R :</w:t>
-      </w:r>
-      <w:proofErr w:type="gramEnd"/>
-      <w:r>
-        <w:rPr>
-          <w:rFonts w:ascii="Arial" w:hAnsi="Arial" w:cs="Arial"/>
-          <w:color w:val="3366FF"/>
-        </w:rPr>
-        <w:t xml:space="preserve"> </w:t>
-      </w:r>
-      <w:r>
-        <w:rPr>
-          <w:rFonts w:ascii="Arial" w:hAnsi="Arial" w:cs="Arial"/>
-          <w:color w:val="3366FF"/>
-        </w:rPr>
-        <w:t xml:space="preserve">non-flow correlation should be included in the systematic error. Also we tested with lowering </w:t>
-      </w:r>
-      <w:proofErr w:type="spellStart"/>
-      <w:r>
-        <w:rPr>
-          <w:rFonts w:ascii="Arial" w:hAnsi="Arial" w:cs="Arial"/>
-          <w:color w:val="3366FF"/>
-        </w:rPr>
-        <w:t>pT_max</w:t>
-      </w:r>
-      <w:proofErr w:type="spellEnd"/>
-      <w:r>
-        <w:rPr>
-          <w:rFonts w:ascii="Arial" w:hAnsi="Arial" w:cs="Arial"/>
-          <w:color w:val="3366FF"/>
-        </w:rPr>
-        <w:t xml:space="preserve"> we still see the same trend. </w:t>
+        <w:t>in the draft</w:t>
+      </w:r>
+      <w:r>
+        <w:rPr>
+          <w:rFonts w:asciiTheme="majorHAnsi" w:hAnsiTheme="majorHAnsi" w:cs="Arial"/>
+          <w:color w:val="3366FF"/>
+        </w:rPr>
+        <w:t>.</w:t>
       </w:r>
       <w:bookmarkStart w:id="0" w:name="_GoBack"/>
       <w:bookmarkEnd w:id="0"/>
-      <w:r>
-        <w:rPr>
-          <w:rFonts w:ascii="Arial" w:hAnsi="Arial" w:cs="Arial"/>
-          <w:color w:val="3366FF"/>
-        </w:rPr>
-        <w:t>Hydrodynamic model calculation</w:t>
+    </w:p>
+    <w:p>
+      <w:pPr>
+        <w:rPr>
+          <w:rFonts w:ascii="Arial" w:hAnsi="Arial" w:cs="Arial" w:hint="eastAsia"/>
+        </w:rPr>
+      </w:pPr>
+    </w:p>
+    <w:p>
+      <w:pPr>
+        <w:rPr>
+          <w:rFonts w:ascii="Arial" w:hAnsi="Arial" w:cs="Arial" w:hint="eastAsia"/>
+        </w:rPr>
+      </w:pPr>
+      <w:proofErr w:type="gramStart"/>
+      <w:r>
+        <w:rPr>
+          <w:rFonts w:ascii="Arial" w:hAnsi="Arial" w:cs="Arial" w:hint="eastAsia"/>
+        </w:rPr>
+        <w:t>l84</w:t>
+      </w:r>
+      <w:proofErr w:type="gramEnd"/>
+    </w:p>
+    <w:p>
+      <w:pPr>
+        <w:rPr>
+          <w:rFonts w:ascii="Arial" w:hAnsi="Arial" w:cs="Arial" w:hint="eastAsia"/>
+        </w:rPr>
+      </w:pPr>
+      <w:r>
+        <w:rPr>
+          <w:rFonts w:ascii="Arial" w:hAnsi="Arial" w:cs="Arial" w:hint="eastAsia"/>
+        </w:rPr>
+        <w:t xml:space="preserve">Hence, studies of the higher order (n &gt; 3) to lower order (v 2 or v </w:t>
+      </w:r>
+      <w:proofErr w:type="gramStart"/>
+      <w:r>
+        <w:rPr>
+          <w:rFonts w:ascii="Arial" w:hAnsi="Arial" w:cs="Arial" w:hint="eastAsia"/>
+        </w:rPr>
+        <w:t>3 )</w:t>
+      </w:r>
+      <w:proofErr w:type="gramEnd"/>
+      <w:r>
+        <w:rPr>
+          <w:rFonts w:ascii="Arial" w:hAnsi="Arial" w:cs="Arial" w:hint="eastAsia"/>
+        </w:rPr>
+        <w:t xml:space="preserve"> harmonic correlations</w:t>
+      </w:r>
+    </w:p>
+    <w:p>
+      <w:pPr>
+        <w:rPr>
+          <w:rFonts w:ascii="Arial" w:hAnsi="Arial" w:cs="Arial" w:hint="eastAsia"/>
+        </w:rPr>
+      </w:pPr>
+      <w:r>
+        <w:rPr>
+          <w:rFonts w:ascii="Arial" w:hAnsi="Arial" w:cs="Arial" w:hint="eastAsia"/>
+        </w:rPr>
+        <w:t>-&gt;</w:t>
+      </w:r>
+    </w:p>
+    <w:p>
+      <w:pPr>
+        <w:rPr>
+          <w:rFonts w:ascii="Arial" w:hAnsi="Arial" w:cs="Arial" w:hint="eastAsia"/>
+        </w:rPr>
+      </w:pPr>
+      <w:r>
+        <w:rPr>
+          <w:rFonts w:ascii="Arial" w:hAnsi="Arial" w:cs="Arial" w:hint="eastAsia"/>
+        </w:rPr>
+        <w:t>Studies of the higher correlation between higher order (n &gt; 3) and lower order (v2 or v3) harmonics</w:t>
+      </w:r>
+    </w:p>
+    <w:p>
+      <w:pPr>
+        <w:rPr>
+          <w:rFonts w:ascii="Arial" w:hAnsi="Arial" w:cs="Arial"/>
+          <w:color w:val="3366FF"/>
+        </w:rPr>
+      </w:pPr>
+      <w:proofErr w:type="gramStart"/>
+      <w:r>
+        <w:rPr>
+          <w:rFonts w:ascii="Arial" w:hAnsi="Arial" w:cs="Arial"/>
+          <w:color w:val="3366FF"/>
+        </w:rPr>
+        <w:t>R :</w:t>
+      </w:r>
+      <w:proofErr w:type="gramEnd"/>
+      <w:r>
+        <w:rPr>
+          <w:rFonts w:ascii="Arial" w:hAnsi="Arial" w:cs="Arial"/>
+          <w:color w:val="3366FF"/>
+        </w:rPr>
+        <w:t xml:space="preserve"> </w:t>
+      </w:r>
+      <w:r>
+        <w:rPr>
+          <w:rFonts w:ascii="Arial" w:hAnsi="Arial" w:cs="Arial"/>
+          <w:color w:val="3366FF"/>
+        </w:rPr>
+        <w:t xml:space="preserve"> done , </w:t>
+      </w:r>
+      <w:r>
+        <w:rPr>
+          <w:rFonts w:ascii="Arial" w:hAnsi="Arial" w:cs="Arial" w:hint="eastAsia"/>
+          <w:color w:val="3366FF"/>
+        </w:rPr>
+        <w:t xml:space="preserve">studies of </w:t>
+      </w:r>
+      <w:r>
+        <w:rPr>
+          <w:rFonts w:ascii="Arial" w:hAnsi="Arial" w:cs="Arial"/>
+          <w:color w:val="3366FF"/>
+        </w:rPr>
+        <w:t xml:space="preserve">the </w:t>
+      </w:r>
+      <w:r>
+        <w:rPr>
+          <w:rFonts w:ascii="Arial" w:hAnsi="Arial" w:cs="Arial" w:hint="eastAsia"/>
+          <w:color w:val="3366FF"/>
+        </w:rPr>
+        <w:t>correlations between higher order ($n&gt;3$) and lower order ($v_2$ or $v_3$) harmonics</w:t>
+      </w:r>
+    </w:p>
+    <w:p>
+      <w:pPr>
+        <w:rPr>
+          <w:rFonts w:ascii="Arial" w:hAnsi="Arial" w:cs="Arial" w:hint="eastAsia"/>
+        </w:rPr>
+      </w:pPr>
+    </w:p>
+    <w:p>
+      <w:pPr>
+        <w:rPr>
+          <w:rFonts w:ascii="Arial" w:hAnsi="Arial" w:cs="Arial" w:hint="eastAsia"/>
+        </w:rPr>
+      </w:pPr>
+      <w:proofErr w:type="gramStart"/>
+      <w:r>
+        <w:rPr>
+          <w:rFonts w:ascii="Arial" w:hAnsi="Arial" w:cs="Arial" w:hint="eastAsia"/>
+        </w:rPr>
+        <w:t>l85</w:t>
+      </w:r>
+      <w:proofErr w:type="gramEnd"/>
+      <w:r>
+        <w:rPr>
+          <w:rFonts w:ascii="Arial" w:hAnsi="Arial" w:cs="Arial" w:hint="eastAsia"/>
+        </w:rPr>
+        <w:t>-86</w:t>
+      </w:r>
+    </w:p>
+    <w:p>
+      <w:pPr>
+        <w:rPr>
+          <w:rFonts w:ascii="Arial" w:hAnsi="Arial" w:cs="Arial" w:hint="eastAsia"/>
+        </w:rPr>
+      </w:pPr>
+      <w:proofErr w:type="gramStart"/>
+      <w:r>
+        <w:rPr>
+          <w:rFonts w:ascii="Arial" w:hAnsi="Arial" w:cs="Arial" w:hint="eastAsia"/>
+        </w:rPr>
+        <w:t>viscous</w:t>
+      </w:r>
+      <w:proofErr w:type="gramEnd"/>
+      <w:r>
+        <w:rPr>
+          <w:rFonts w:ascii="Arial" w:hAnsi="Arial" w:cs="Arial" w:hint="eastAsia"/>
+        </w:rPr>
+        <w:t xml:space="preserve"> correction to the momentum distribution at </w:t>
+      </w:r>
+      <w:proofErr w:type="spellStart"/>
+      <w:r>
+        <w:rPr>
+          <w:rFonts w:ascii="Arial" w:hAnsi="Arial" w:cs="Arial" w:hint="eastAsia"/>
+        </w:rPr>
+        <w:t>hadronic</w:t>
+      </w:r>
+      <w:proofErr w:type="spellEnd"/>
+      <w:r>
+        <w:rPr>
+          <w:rFonts w:ascii="Arial" w:hAnsi="Arial" w:cs="Arial" w:hint="eastAsia"/>
+        </w:rPr>
+        <w:t xml:space="preserve"> freeze-out</w:t>
+      </w:r>
+    </w:p>
+    <w:p>
+      <w:pPr>
+        <w:rPr>
+          <w:rFonts w:ascii="Arial" w:hAnsi="Arial" w:cs="Arial" w:hint="eastAsia"/>
+        </w:rPr>
+      </w:pPr>
+      <w:r>
+        <w:rPr>
+          <w:rFonts w:ascii="Arial" w:hAnsi="Arial" w:cs="Arial" w:hint="eastAsia"/>
+        </w:rPr>
+        <w:t>-&gt;</w:t>
+      </w:r>
+    </w:p>
+    <w:p>
+      <w:pPr>
+        <w:rPr>
+          <w:rFonts w:ascii="Arial" w:hAnsi="Arial" w:cs="Arial"/>
+        </w:rPr>
+      </w:pPr>
+      <w:r>
+        <w:rPr>
+          <w:rFonts w:ascii="Arial" w:hAnsi="Arial" w:cs="Arial" w:hint="eastAsia"/>
+        </w:rPr>
+        <w:t xml:space="preserve">Same question as in the abstract&gt; Why only "at </w:t>
+      </w:r>
+      <w:proofErr w:type="spellStart"/>
+      <w:r>
+        <w:rPr>
+          <w:rFonts w:ascii="Arial" w:hAnsi="Arial" w:cs="Arial" w:hint="eastAsia"/>
+        </w:rPr>
+        <w:t>hadronic</w:t>
+      </w:r>
+      <w:proofErr w:type="spellEnd"/>
+      <w:r>
+        <w:rPr>
+          <w:rFonts w:ascii="Arial" w:hAnsi="Arial" w:cs="Arial" w:hint="eastAsia"/>
+        </w:rPr>
+        <w:t xml:space="preserve"> freeze-out", not during the whole evolution?</w:t>
+      </w:r>
+    </w:p>
+    <w:p>
+      <w:pPr>
+        <w:rPr>
+          <w:rFonts w:ascii="Arial" w:hAnsi="Arial" w:cs="Arial"/>
+          <w:color w:val="FF0000"/>
+        </w:rPr>
+      </w:pPr>
+      <w:proofErr w:type="gramStart"/>
+      <w:r>
+        <w:rPr>
+          <w:rFonts w:ascii="Arial" w:hAnsi="Arial" w:cs="Arial"/>
+          <w:color w:val="FF0000"/>
+        </w:rPr>
+        <w:t>R :</w:t>
+      </w:r>
+      <w:proofErr w:type="gramEnd"/>
+      <w:r>
+        <w:rPr>
+          <w:rFonts w:ascii="Arial" w:hAnsi="Arial" w:cs="Arial"/>
+          <w:color w:val="FF0000"/>
+        </w:rPr>
+        <w:t xml:space="preserve"> </w:t>
+      </w:r>
+    </w:p>
+    <w:p>
+      <w:pPr>
+        <w:rPr>
+          <w:rFonts w:ascii="Arial" w:hAnsi="Arial" w:cs="Arial"/>
+        </w:rPr>
+      </w:pPr>
+    </w:p>
+    <w:p>
+      <w:pPr>
+        <w:rPr>
+          <w:rFonts w:ascii="Arial" w:hAnsi="Arial" w:cs="Arial" w:hint="eastAsia"/>
+        </w:rPr>
+      </w:pPr>
+    </w:p>
+    <w:p>
+      <w:pPr>
+        <w:rPr>
+          <w:rFonts w:ascii="Arial" w:hAnsi="Arial" w:cs="Arial" w:hint="eastAsia"/>
+        </w:rPr>
+      </w:pPr>
+      <w:proofErr w:type="gramStart"/>
+      <w:r>
+        <w:rPr>
+          <w:rFonts w:ascii="Arial" w:hAnsi="Arial" w:cs="Arial" w:hint="eastAsia"/>
+        </w:rPr>
+        <w:t>l87</w:t>
+      </w:r>
+      <w:proofErr w:type="gramEnd"/>
+    </w:p>
+    <w:p>
+      <w:pPr>
+        <w:rPr>
+          <w:rFonts w:ascii="Arial" w:hAnsi="Arial" w:cs="Arial" w:hint="eastAsia"/>
+        </w:rPr>
+      </w:pPr>
+      <w:r>
+        <w:rPr>
+          <w:rFonts w:ascii="Arial" w:hAnsi="Arial" w:cs="Arial" w:hint="eastAsia"/>
+        </w:rPr>
+        <w:t xml:space="preserve">Recently, the ALICE Collaboration measured for the first time the Symmetric 2-harmonic 4-particle </w:t>
+      </w:r>
+      <w:proofErr w:type="spellStart"/>
+      <w:r>
+        <w:rPr>
+          <w:rFonts w:ascii="Arial" w:hAnsi="Arial" w:cs="Arial" w:hint="eastAsia"/>
+        </w:rPr>
+        <w:t>Cumulants</w:t>
+      </w:r>
+      <w:proofErr w:type="spellEnd"/>
+      <w:r>
+        <w:rPr>
+          <w:rFonts w:ascii="Arial" w:hAnsi="Arial" w:cs="Arial" w:hint="eastAsia"/>
+        </w:rPr>
+        <w:t xml:space="preserve"> (SC), new </w:t>
+      </w:r>
+      <w:proofErr w:type="spellStart"/>
+      <w:r>
+        <w:rPr>
+          <w:rFonts w:ascii="Arial" w:hAnsi="Arial" w:cs="Arial" w:hint="eastAsia"/>
+        </w:rPr>
+        <w:t>multiparticle</w:t>
+      </w:r>
+      <w:proofErr w:type="spellEnd"/>
+      <w:r>
+        <w:rPr>
+          <w:rFonts w:ascii="Arial" w:hAnsi="Arial" w:cs="Arial" w:hint="eastAsia"/>
+        </w:rPr>
+        <w:t xml:space="preserve"> observables which quantify the relationship between event-by-event fluctuations of two different flow harmonics [40]</w:t>
+      </w:r>
+    </w:p>
+    <w:p>
+      <w:pPr>
+        <w:rPr>
+          <w:rFonts w:ascii="Arial" w:hAnsi="Arial" w:cs="Arial" w:hint="eastAsia"/>
+        </w:rPr>
+      </w:pPr>
+      <w:r>
+        <w:rPr>
+          <w:rFonts w:ascii="Arial" w:hAnsi="Arial" w:cs="Arial" w:hint="eastAsia"/>
+        </w:rPr>
+        <w:t>-&gt;</w:t>
+      </w:r>
+    </w:p>
+    <w:p>
+      <w:pPr>
+        <w:rPr>
+          <w:rFonts w:ascii="Arial" w:hAnsi="Arial" w:cs="Arial" w:hint="eastAsia"/>
+        </w:rPr>
+      </w:pPr>
+      <w:r>
+        <w:rPr>
+          <w:rFonts w:ascii="Arial" w:hAnsi="Arial" w:cs="Arial" w:hint="eastAsia"/>
+        </w:rPr>
+        <w:t xml:space="preserve">The first results </w:t>
+      </w:r>
+      <w:proofErr w:type="gramStart"/>
+      <w:r>
+        <w:rPr>
+          <w:rFonts w:ascii="Arial" w:hAnsi="Arial" w:cs="Arial" w:hint="eastAsia"/>
+        </w:rPr>
+        <w:t>for a</w:t>
+      </w:r>
+      <w:proofErr w:type="gramEnd"/>
+      <w:r>
+        <w:rPr>
+          <w:rFonts w:ascii="Arial" w:hAnsi="Arial" w:cs="Arial" w:hint="eastAsia"/>
+        </w:rPr>
+        <w:t xml:space="preserve"> new </w:t>
+      </w:r>
+      <w:proofErr w:type="spellStart"/>
+      <w:r>
+        <w:rPr>
+          <w:rFonts w:ascii="Arial" w:hAnsi="Arial" w:cs="Arial" w:hint="eastAsia"/>
+        </w:rPr>
+        <w:t>multiparticle</w:t>
+      </w:r>
+      <w:proofErr w:type="spellEnd"/>
+      <w:r>
+        <w:rPr>
+          <w:rFonts w:ascii="Arial" w:hAnsi="Arial" w:cs="Arial" w:hint="eastAsia"/>
+        </w:rPr>
+        <w:t xml:space="preserve"> observables which quantify the relationship between event-by-event fluctuations of two different flow harmonics, the so-called Symmetric 2-harmonic 4-particle </w:t>
+      </w:r>
+      <w:proofErr w:type="spellStart"/>
+      <w:r>
+        <w:rPr>
+          <w:rFonts w:ascii="Arial" w:hAnsi="Arial" w:cs="Arial" w:hint="eastAsia"/>
+        </w:rPr>
+        <w:t>Cumulants</w:t>
+      </w:r>
+      <w:proofErr w:type="spellEnd"/>
+      <w:r>
+        <w:rPr>
+          <w:rFonts w:ascii="Arial" w:hAnsi="Arial" w:cs="Arial" w:hint="eastAsia"/>
+        </w:rPr>
+        <w:t xml:space="preserve"> (SC), were recently reported by the ALICE Collaboration [40].</w:t>
+      </w:r>
+    </w:p>
+    <w:p>
+      <w:pPr>
+        <w:rPr>
+          <w:rFonts w:ascii="Arial" w:hAnsi="Arial" w:cs="Arial"/>
+          <w:color w:val="3366FF"/>
+        </w:rPr>
+      </w:pPr>
+      <w:proofErr w:type="gramStart"/>
+      <w:r>
+        <w:rPr>
+          <w:rFonts w:ascii="Arial" w:hAnsi="Arial" w:cs="Arial"/>
+          <w:color w:val="3366FF"/>
+        </w:rPr>
+        <w:t>R :</w:t>
+      </w:r>
+      <w:proofErr w:type="gramEnd"/>
+      <w:r>
+        <w:rPr>
+          <w:rFonts w:ascii="Arial" w:hAnsi="Arial" w:cs="Arial"/>
+          <w:color w:val="3366FF"/>
+        </w:rPr>
+        <w:t xml:space="preserve"> </w:t>
+      </w:r>
+      <w:r>
+        <w:rPr>
+          <w:rFonts w:ascii="Arial" w:hAnsi="Arial" w:cs="Arial"/>
+          <w:color w:val="3366FF"/>
+        </w:rPr>
+        <w:t>done</w:t>
+      </w:r>
+    </w:p>
+    <w:p>
+      <w:pPr>
+        <w:rPr>
+          <w:rFonts w:ascii="Arial" w:hAnsi="Arial" w:cs="Arial" w:hint="eastAsia"/>
+        </w:rPr>
+      </w:pPr>
+    </w:p>
+    <w:p>
+      <w:pPr>
+        <w:rPr>
+          <w:rFonts w:ascii="Arial" w:hAnsi="Arial" w:cs="Arial" w:hint="eastAsia"/>
+        </w:rPr>
+      </w:pPr>
+      <w:proofErr w:type="gramStart"/>
+      <w:r>
+        <w:rPr>
+          <w:rFonts w:ascii="Arial" w:hAnsi="Arial" w:cs="Arial" w:hint="eastAsia"/>
+        </w:rPr>
+        <w:t>l94</w:t>
+      </w:r>
+      <w:proofErr w:type="gramEnd"/>
+    </w:p>
+    <w:p>
+      <w:pPr>
+        <w:rPr>
+          <w:rFonts w:ascii="Arial" w:hAnsi="Arial" w:cs="Arial" w:hint="eastAsia"/>
+        </w:rPr>
+      </w:pPr>
+      <w:proofErr w:type="gramStart"/>
+      <w:r>
+        <w:rPr>
+          <w:rFonts w:ascii="Arial" w:hAnsi="Arial" w:cs="Arial" w:hint="eastAsia"/>
+        </w:rPr>
+        <w:t>higher</w:t>
+      </w:r>
+      <w:proofErr w:type="gramEnd"/>
+      <w:r>
+        <w:rPr>
+          <w:rFonts w:ascii="Arial" w:hAnsi="Arial" w:cs="Arial" w:hint="eastAsia"/>
+        </w:rPr>
+        <w:t xml:space="preserve"> order Fourier harmonics</w:t>
+      </w:r>
+    </w:p>
+    <w:p>
+      <w:pPr>
+        <w:rPr>
+          <w:rFonts w:ascii="Arial" w:hAnsi="Arial" w:cs="Arial" w:hint="eastAsia"/>
+        </w:rPr>
+      </w:pPr>
+      <w:r>
+        <w:rPr>
+          <w:rFonts w:ascii="Arial" w:hAnsi="Arial" w:cs="Arial" w:hint="eastAsia"/>
+        </w:rPr>
+        <w:t>-&gt;</w:t>
+      </w:r>
+    </w:p>
+    <w:p>
+      <w:pPr>
+        <w:rPr>
+          <w:rFonts w:ascii="Arial" w:hAnsi="Arial" w:cs="Arial" w:hint="eastAsia"/>
+        </w:rPr>
+      </w:pPr>
+      <w:proofErr w:type="gramStart"/>
+      <w:r>
+        <w:rPr>
+          <w:rFonts w:ascii="Arial" w:hAnsi="Arial" w:cs="Arial" w:hint="eastAsia"/>
+        </w:rPr>
+        <w:t>higher</w:t>
+      </w:r>
+      <w:proofErr w:type="gramEnd"/>
+      <w:r>
+        <w:rPr>
+          <w:rFonts w:ascii="Arial" w:hAnsi="Arial" w:cs="Arial" w:hint="eastAsia"/>
+        </w:rPr>
+        <w:t xml:space="preserve"> order harmonics</w:t>
+      </w:r>
+    </w:p>
+    <w:p>
+      <w:pPr>
+        <w:rPr>
+          <w:rFonts w:ascii="Arial" w:hAnsi="Arial" w:cs="Arial"/>
+          <w:color w:val="3366FF"/>
+        </w:rPr>
+      </w:pPr>
+      <w:proofErr w:type="gramStart"/>
+      <w:r>
+        <w:rPr>
+          <w:rFonts w:ascii="Arial" w:hAnsi="Arial" w:cs="Arial"/>
+          <w:color w:val="3366FF"/>
+        </w:rPr>
+        <w:t>R :</w:t>
+      </w:r>
+      <w:proofErr w:type="gramEnd"/>
+      <w:r>
+        <w:rPr>
+          <w:rFonts w:ascii="Arial" w:hAnsi="Arial" w:cs="Arial"/>
+          <w:color w:val="3366FF"/>
+        </w:rPr>
+        <w:t xml:space="preserve"> </w:t>
+      </w:r>
+      <w:r>
+        <w:rPr>
+          <w:rFonts w:ascii="Arial" w:hAnsi="Arial" w:cs="Arial"/>
+          <w:color w:val="3366FF"/>
+        </w:rPr>
+        <w:t>done</w:t>
+      </w:r>
+    </w:p>
+    <w:p>
+      <w:pPr>
+        <w:rPr>
+          <w:rFonts w:ascii="Arial" w:hAnsi="Arial" w:cs="Arial" w:hint="eastAsia"/>
+        </w:rPr>
+      </w:pPr>
+    </w:p>
+    <w:p>
+      <w:pPr>
+        <w:rPr>
+          <w:rFonts w:ascii="Arial" w:hAnsi="Arial" w:cs="Arial" w:hint="eastAsia"/>
+        </w:rPr>
+      </w:pPr>
+      <w:proofErr w:type="gramStart"/>
+      <w:r>
+        <w:rPr>
+          <w:rFonts w:ascii="Arial" w:hAnsi="Arial" w:cs="Arial" w:hint="eastAsia"/>
+        </w:rPr>
+        <w:t>l96</w:t>
+      </w:r>
+      <w:proofErr w:type="gramEnd"/>
+    </w:p>
+    <w:p>
+      <w:pPr>
+        <w:rPr>
+          <w:rFonts w:ascii="Arial" w:hAnsi="Arial" w:cs="Arial" w:hint="eastAsia"/>
+        </w:rPr>
+      </w:pPr>
+      <w:r>
+        <w:rPr>
+          <w:rFonts w:ascii="Arial" w:hAnsi="Arial" w:cs="Arial" w:hint="eastAsia"/>
+        </w:rPr>
+        <w:t>We also include extensive comparisons ... calculations.</w:t>
+      </w:r>
+    </w:p>
+    <w:p>
+      <w:pPr>
+        <w:rPr>
+          <w:rFonts w:ascii="Arial" w:hAnsi="Arial" w:cs="Arial" w:hint="eastAsia"/>
+        </w:rPr>
+      </w:pPr>
+      <w:r>
+        <w:rPr>
+          <w:rFonts w:ascii="Arial" w:hAnsi="Arial" w:cs="Arial" w:hint="eastAsia"/>
+        </w:rPr>
+        <w:t>-&gt;</w:t>
+      </w:r>
+    </w:p>
+    <w:p>
+      <w:pPr>
+        <w:rPr>
+          <w:rFonts w:ascii="Arial" w:hAnsi="Arial" w:cs="Arial" w:hint="eastAsia"/>
+        </w:rPr>
+      </w:pPr>
+      <w:r>
+        <w:rPr>
+          <w:rFonts w:ascii="Arial" w:hAnsi="Arial" w:cs="Arial" w:hint="eastAsia"/>
+        </w:rPr>
+        <w:t>We also present a systematic comparison ... calculations.</w:t>
+      </w:r>
+    </w:p>
+    <w:p>
+      <w:pPr>
+        <w:rPr>
+          <w:rFonts w:ascii="Arial" w:hAnsi="Arial" w:cs="Arial"/>
+          <w:color w:val="3366FF"/>
+        </w:rPr>
+      </w:pPr>
+      <w:proofErr w:type="gramStart"/>
+      <w:r>
+        <w:rPr>
+          <w:rFonts w:ascii="Arial" w:hAnsi="Arial" w:cs="Arial"/>
+          <w:color w:val="3366FF"/>
+        </w:rPr>
+        <w:t>R :</w:t>
+      </w:r>
+      <w:proofErr w:type="gramEnd"/>
+      <w:r>
+        <w:rPr>
+          <w:rFonts w:ascii="Arial" w:hAnsi="Arial" w:cs="Arial"/>
+          <w:color w:val="3366FF"/>
+        </w:rPr>
+        <w:t xml:space="preserve"> </w:t>
+      </w:r>
+      <w:r>
+        <w:rPr>
+          <w:rFonts w:ascii="Arial" w:hAnsi="Arial" w:cs="Arial"/>
+          <w:color w:val="3366FF"/>
+        </w:rPr>
+        <w:t xml:space="preserve"> done</w:t>
+      </w:r>
+    </w:p>
+    <w:p>
+      <w:pPr>
+        <w:rPr>
+          <w:rFonts w:ascii="Arial" w:hAnsi="Arial" w:cs="Arial" w:hint="eastAsia"/>
+        </w:rPr>
+      </w:pPr>
+    </w:p>
+    <w:p>
+      <w:pPr>
+        <w:rPr>
+          <w:rFonts w:ascii="Arial" w:hAnsi="Arial" w:cs="Arial" w:hint="eastAsia"/>
+        </w:rPr>
+      </w:pPr>
+      <w:proofErr w:type="gramStart"/>
+      <w:r>
+        <w:rPr>
+          <w:rFonts w:ascii="Arial" w:hAnsi="Arial" w:cs="Arial" w:hint="eastAsia"/>
+        </w:rPr>
+        <w:t>l100</w:t>
+      </w:r>
+      <w:proofErr w:type="gramEnd"/>
+    </w:p>
+    <w:p>
+      <w:pPr>
+        <w:rPr>
+          <w:rFonts w:ascii="Arial" w:hAnsi="Arial" w:cs="Arial" w:hint="eastAsia"/>
+        </w:rPr>
+      </w:pPr>
+      <w:proofErr w:type="gramStart"/>
+      <w:r>
+        <w:rPr>
+          <w:rFonts w:ascii="Arial" w:hAnsi="Arial" w:cs="Arial" w:hint="eastAsia"/>
+        </w:rPr>
+        <w:t>theoretical</w:t>
+      </w:r>
+      <w:proofErr w:type="gramEnd"/>
+      <w:r>
+        <w:rPr>
+          <w:rFonts w:ascii="Arial" w:hAnsi="Arial" w:cs="Arial" w:hint="eastAsia"/>
+        </w:rPr>
+        <w:t xml:space="preserve"> calculations. Various theoretical models</w:t>
+      </w:r>
+    </w:p>
+    <w:p>
+      <w:pPr>
+        <w:rPr>
+          <w:rFonts w:ascii="Arial" w:hAnsi="Arial" w:cs="Arial" w:hint="eastAsia"/>
+        </w:rPr>
+      </w:pPr>
+      <w:r>
+        <w:rPr>
+          <w:rFonts w:ascii="Arial" w:hAnsi="Arial" w:cs="Arial" w:hint="eastAsia"/>
+        </w:rPr>
+        <w:t>-&gt;</w:t>
+      </w:r>
+    </w:p>
+    <w:p>
+      <w:pPr>
+        <w:rPr>
+          <w:rFonts w:ascii="Arial" w:hAnsi="Arial" w:cs="Arial" w:hint="eastAsia"/>
+        </w:rPr>
+      </w:pPr>
+      <w:proofErr w:type="gramStart"/>
+      <w:r>
+        <w:rPr>
+          <w:rFonts w:ascii="Arial" w:hAnsi="Arial" w:cs="Arial" w:hint="eastAsia"/>
+        </w:rPr>
+        <w:t>model</w:t>
+      </w:r>
+      <w:proofErr w:type="gramEnd"/>
+      <w:r>
+        <w:rPr>
+          <w:rFonts w:ascii="Arial" w:hAnsi="Arial" w:cs="Arial" w:hint="eastAsia"/>
+        </w:rPr>
+        <w:t xml:space="preserve"> calculations. Various models</w:t>
+      </w:r>
+    </w:p>
+    <w:p>
+      <w:pPr>
+        <w:rPr>
+          <w:rFonts w:ascii="Arial" w:hAnsi="Arial" w:cs="Arial"/>
+          <w:color w:val="3366FF"/>
+        </w:rPr>
+      </w:pPr>
+      <w:proofErr w:type="gramStart"/>
+      <w:r>
+        <w:rPr>
+          <w:rFonts w:ascii="Arial" w:hAnsi="Arial" w:cs="Arial"/>
+          <w:color w:val="3366FF"/>
+        </w:rPr>
+        <w:t>R :</w:t>
+      </w:r>
+      <w:proofErr w:type="gramEnd"/>
+      <w:r>
+        <w:rPr>
+          <w:rFonts w:ascii="Arial" w:hAnsi="Arial" w:cs="Arial"/>
+          <w:color w:val="3366FF"/>
+        </w:rPr>
+        <w:t xml:space="preserve"> </w:t>
+      </w:r>
+      <w:r>
+        <w:rPr>
+          <w:rFonts w:ascii="Arial" w:hAnsi="Arial" w:cs="Arial"/>
+          <w:color w:val="3366FF"/>
+        </w:rPr>
+        <w:t>done</w:t>
+      </w:r>
+    </w:p>
+    <w:p>
+      <w:pPr>
+        <w:rPr>
+          <w:rFonts w:ascii="Arial" w:hAnsi="Arial" w:cs="Arial" w:hint="eastAsia"/>
+        </w:rPr>
+      </w:pPr>
+    </w:p>
+    <w:p>
+      <w:pPr>
+        <w:rPr>
+          <w:rFonts w:ascii="Arial" w:hAnsi="Arial" w:cs="Arial" w:hint="eastAsia"/>
+        </w:rPr>
+      </w:pPr>
+      <w:proofErr w:type="gramStart"/>
+      <w:r>
+        <w:rPr>
+          <w:rFonts w:ascii="Arial" w:hAnsi="Arial" w:cs="Arial" w:hint="eastAsia"/>
+        </w:rPr>
+        <w:t>l103</w:t>
+      </w:r>
+      <w:proofErr w:type="gramEnd"/>
+      <w:r>
+        <w:rPr>
+          <w:rFonts w:ascii="Arial" w:hAnsi="Arial" w:cs="Arial" w:hint="eastAsia"/>
+        </w:rPr>
+        <w:t>-124</w:t>
+      </w:r>
+    </w:p>
+    <w:p>
+      <w:pPr>
+        <w:rPr>
+          <w:rFonts w:ascii="Arial" w:hAnsi="Arial" w:cs="Arial" w:hint="eastAsia"/>
+        </w:rPr>
+      </w:pPr>
+      <w:r>
+        <w:rPr>
+          <w:rFonts w:ascii="Arial" w:hAnsi="Arial" w:cs="Arial" w:hint="eastAsia"/>
+        </w:rPr>
+        <w:t xml:space="preserve">This is basically a repetition of what was written in the introduction. I see no reason to repeat the </w:t>
+      </w:r>
+      <w:proofErr w:type="gramStart"/>
+      <w:r>
+        <w:rPr>
+          <w:rFonts w:ascii="Arial" w:hAnsi="Arial" w:cs="Arial" w:hint="eastAsia"/>
+        </w:rPr>
+        <w:t>messages which</w:t>
+      </w:r>
+      <w:proofErr w:type="gramEnd"/>
+      <w:r>
+        <w:rPr>
+          <w:rFonts w:ascii="Arial" w:hAnsi="Arial" w:cs="Arial" w:hint="eastAsia"/>
+        </w:rPr>
+        <w:t xml:space="preserve"> were just discussed.</w:t>
+      </w:r>
+    </w:p>
+    <w:p>
+      <w:pPr>
+        <w:rPr>
+          <w:rFonts w:ascii="Arial" w:hAnsi="Arial" w:cs="Arial" w:hint="eastAsia"/>
+        </w:rPr>
+      </w:pPr>
+      <w:r>
+        <w:rPr>
+          <w:rFonts w:ascii="Arial" w:hAnsi="Arial" w:cs="Arial" w:hint="eastAsia"/>
+        </w:rPr>
+        <w:t>I suggest to:</w:t>
+      </w:r>
+    </w:p>
+    <w:p>
+      <w:pPr>
+        <w:rPr>
+          <w:rFonts w:ascii="Arial" w:hAnsi="Arial" w:cs="Arial" w:hint="eastAsia"/>
+        </w:rPr>
+      </w:pPr>
+    </w:p>
+    <w:p>
+      <w:pPr>
+        <w:rPr>
+          <w:rFonts w:ascii="Arial" w:hAnsi="Arial" w:cs="Arial" w:hint="eastAsia"/>
+        </w:rPr>
+      </w:pPr>
+      <w:r>
+        <w:rPr>
+          <w:rFonts w:ascii="Arial" w:hAnsi="Arial" w:cs="Arial" w:hint="eastAsia"/>
+        </w:rPr>
+        <w:t xml:space="preserve">(a) </w:t>
+      </w:r>
+      <w:proofErr w:type="gramStart"/>
+      <w:r>
+        <w:rPr>
+          <w:rFonts w:ascii="Arial" w:hAnsi="Arial" w:cs="Arial" w:hint="eastAsia"/>
+        </w:rPr>
+        <w:t>merge</w:t>
+      </w:r>
+      <w:proofErr w:type="gramEnd"/>
+      <w:r>
+        <w:rPr>
+          <w:rFonts w:ascii="Arial" w:hAnsi="Arial" w:cs="Arial" w:hint="eastAsia"/>
+        </w:rPr>
+        <w:t xml:space="preserve"> this part with the text in the introduction at l87 and start Sec. 2 right from the definition of SC observables (l125), i.e.</w:t>
+      </w:r>
+    </w:p>
+    <w:p>
+      <w:pPr>
+        <w:rPr>
+          <w:rFonts w:ascii="Arial" w:hAnsi="Arial" w:cs="Arial"/>
+          <w:color w:val="3366FF"/>
+        </w:rPr>
+      </w:pPr>
+      <w:proofErr w:type="gramStart"/>
+      <w:r>
+        <w:rPr>
+          <w:rFonts w:ascii="Arial" w:hAnsi="Arial" w:cs="Arial"/>
+          <w:color w:val="3366FF"/>
+        </w:rPr>
+        <w:t>R :</w:t>
+      </w:r>
+      <w:proofErr w:type="gramEnd"/>
+      <w:r>
+        <w:rPr>
+          <w:rFonts w:ascii="Arial" w:hAnsi="Arial" w:cs="Arial"/>
+          <w:color w:val="3366FF"/>
+        </w:rPr>
+        <w:t xml:space="preserve"> </w:t>
+      </w:r>
+      <w:r>
+        <w:rPr>
+          <w:rFonts w:ascii="Arial" w:hAnsi="Arial" w:cs="Arial"/>
+          <w:color w:val="3366FF"/>
+        </w:rPr>
+        <w:t>we think the current version is ok.</w:t>
+      </w:r>
+    </w:p>
+    <w:p>
+      <w:pPr>
+        <w:rPr>
+          <w:rFonts w:ascii="Arial" w:hAnsi="Arial" w:cs="Arial" w:hint="eastAsia"/>
+        </w:rPr>
+      </w:pPr>
+    </w:p>
+    <w:p>
+      <w:pPr>
+        <w:rPr>
+          <w:rFonts w:ascii="Arial" w:hAnsi="Arial" w:cs="Arial" w:hint="eastAsia"/>
+        </w:rPr>
+      </w:pPr>
+      <w:r>
+        <w:rPr>
+          <w:rFonts w:ascii="Arial" w:hAnsi="Arial" w:cs="Arial" w:hint="eastAsia"/>
+        </w:rPr>
+        <w:t>The SC observables are defined as</w:t>
+      </w:r>
+    </w:p>
+    <w:p>
+      <w:pPr>
+        <w:rPr>
+          <w:rFonts w:ascii="Arial" w:hAnsi="Arial" w:cs="Arial" w:hint="eastAsia"/>
+        </w:rPr>
+      </w:pPr>
+      <w:r>
+        <w:rPr>
+          <w:rFonts w:ascii="Arial" w:hAnsi="Arial" w:cs="Arial" w:hint="eastAsia"/>
+        </w:rPr>
+        <w:t>-&gt;</w:t>
+      </w:r>
+    </w:p>
+    <w:p>
+      <w:pPr>
+        <w:rPr>
+          <w:rFonts w:ascii="Arial" w:hAnsi="Arial" w:cs="Arial" w:hint="eastAsia"/>
+        </w:rPr>
+      </w:pPr>
+      <w:r>
+        <w:rPr>
+          <w:rFonts w:ascii="Arial" w:hAnsi="Arial" w:cs="Arial" w:hint="eastAsia"/>
+        </w:rPr>
+        <w:t xml:space="preserve">The Symmetric 2-harmonic 4-particle </w:t>
+      </w:r>
+      <w:proofErr w:type="spellStart"/>
+      <w:r>
+        <w:rPr>
+          <w:rFonts w:ascii="Arial" w:hAnsi="Arial" w:cs="Arial" w:hint="eastAsia"/>
+        </w:rPr>
+        <w:t>Cumulants</w:t>
+      </w:r>
+      <w:proofErr w:type="spellEnd"/>
+      <w:r>
+        <w:rPr>
+          <w:rFonts w:ascii="Arial" w:hAnsi="Arial" w:cs="Arial" w:hint="eastAsia"/>
+        </w:rPr>
+        <w:t xml:space="preserve"> (SC) </w:t>
+      </w:r>
+      <w:proofErr w:type="gramStart"/>
+      <w:r>
+        <w:rPr>
+          <w:rFonts w:ascii="Arial" w:hAnsi="Arial" w:cs="Arial" w:hint="eastAsia"/>
+        </w:rPr>
+        <w:t>are</w:t>
+      </w:r>
+      <w:proofErr w:type="gramEnd"/>
+      <w:r>
+        <w:rPr>
+          <w:rFonts w:ascii="Arial" w:hAnsi="Arial" w:cs="Arial" w:hint="eastAsia"/>
+        </w:rPr>
+        <w:t xml:space="preserve"> defined as</w:t>
+      </w:r>
+    </w:p>
+    <w:p>
+      <w:pPr>
+        <w:rPr>
+          <w:rFonts w:ascii="Arial" w:hAnsi="Arial" w:cs="Arial" w:hint="eastAsia"/>
+        </w:rPr>
+      </w:pPr>
+    </w:p>
+    <w:p>
+      <w:pPr>
+        <w:rPr>
+          <w:rFonts w:ascii="Arial" w:hAnsi="Arial" w:cs="Arial" w:hint="eastAsia"/>
+        </w:rPr>
+      </w:pPr>
+      <w:r>
+        <w:rPr>
+          <w:rFonts w:ascii="Arial" w:hAnsi="Arial" w:cs="Arial" w:hint="eastAsia"/>
+        </w:rPr>
+        <w:t xml:space="preserve">(b) </w:t>
+      </w:r>
+      <w:proofErr w:type="gramStart"/>
+      <w:r>
+        <w:rPr>
+          <w:rFonts w:ascii="Arial" w:hAnsi="Arial" w:cs="Arial" w:hint="eastAsia"/>
+        </w:rPr>
+        <w:t>merge</w:t>
+      </w:r>
+      <w:proofErr w:type="gramEnd"/>
+      <w:r>
+        <w:rPr>
+          <w:rFonts w:ascii="Arial" w:hAnsi="Arial" w:cs="Arial" w:hint="eastAsia"/>
+        </w:rPr>
+        <w:t xml:space="preserve"> Sec 2 and Sec 1, and move "outline" i.e. l94-l101 after lines 143.</w:t>
+      </w:r>
+    </w:p>
+    <w:p>
+      <w:pPr>
+        <w:rPr>
+          <w:rFonts w:ascii="Arial" w:hAnsi="Arial" w:cs="Arial"/>
+          <w:color w:val="3366FF"/>
+        </w:rPr>
+      </w:pPr>
+      <w:proofErr w:type="gramStart"/>
+      <w:r>
+        <w:rPr>
+          <w:rFonts w:ascii="Arial" w:hAnsi="Arial" w:cs="Arial"/>
+          <w:color w:val="3366FF"/>
+        </w:rPr>
+        <w:t>R :</w:t>
+      </w:r>
+      <w:proofErr w:type="gramEnd"/>
+      <w:r>
+        <w:rPr>
+          <w:rFonts w:ascii="Arial" w:hAnsi="Arial" w:cs="Arial"/>
+          <w:color w:val="3366FF"/>
+        </w:rPr>
+        <w:t xml:space="preserve"> </w:t>
+      </w:r>
+    </w:p>
+    <w:p>
+      <w:pPr>
+        <w:rPr>
+          <w:rFonts w:ascii="Arial" w:hAnsi="Arial" w:cs="Arial" w:hint="eastAsia"/>
+        </w:rPr>
+      </w:pPr>
+    </w:p>
+    <w:p>
+      <w:pPr>
+        <w:rPr>
+          <w:rFonts w:ascii="Arial" w:hAnsi="Arial" w:cs="Arial" w:hint="eastAsia"/>
+        </w:rPr>
+      </w:pPr>
+      <w:proofErr w:type="gramStart"/>
+      <w:r>
+        <w:rPr>
+          <w:rFonts w:ascii="Arial" w:hAnsi="Arial" w:cs="Arial" w:hint="eastAsia"/>
+        </w:rPr>
+        <w:t>l128</w:t>
+      </w:r>
+      <w:proofErr w:type="gramEnd"/>
+    </w:p>
+    <w:p>
+      <w:pPr>
+        <w:rPr>
+          <w:rFonts w:ascii="Arial" w:hAnsi="Arial" w:cs="Arial" w:hint="eastAsia"/>
+        </w:rPr>
+      </w:pPr>
+      <w:proofErr w:type="spellStart"/>
+      <w:proofErr w:type="gramStart"/>
+      <w:r>
+        <w:rPr>
+          <w:rFonts w:ascii="Arial" w:hAnsi="Arial" w:cs="Arial" w:hint="eastAsia"/>
+        </w:rPr>
+        <w:t>cumulants</w:t>
+      </w:r>
+      <w:proofErr w:type="spellEnd"/>
+      <w:proofErr w:type="gramEnd"/>
+      <w:r>
+        <w:rPr>
+          <w:rFonts w:ascii="Arial" w:hAnsi="Arial" w:cs="Arial" w:hint="eastAsia"/>
+        </w:rPr>
+        <w:t xml:space="preserve"> reflect</w:t>
+      </w:r>
+    </w:p>
+    <w:p>
+      <w:pPr>
+        <w:rPr>
+          <w:rFonts w:ascii="Arial" w:hAnsi="Arial" w:cs="Arial" w:hint="eastAsia"/>
+        </w:rPr>
+      </w:pPr>
+      <w:r>
+        <w:rPr>
+          <w:rFonts w:ascii="Arial" w:hAnsi="Arial" w:cs="Arial" w:hint="eastAsia"/>
+        </w:rPr>
+        <w:t>-&gt;</w:t>
+      </w:r>
+    </w:p>
+    <w:p>
+      <w:pPr>
+        <w:rPr>
+          <w:rFonts w:ascii="Arial" w:hAnsi="Arial" w:cs="Arial"/>
+        </w:rPr>
+      </w:pPr>
+      <w:proofErr w:type="spellStart"/>
+      <w:proofErr w:type="gramStart"/>
+      <w:r>
+        <w:rPr>
+          <w:rFonts w:ascii="Arial" w:hAnsi="Arial" w:cs="Arial" w:hint="eastAsia"/>
+        </w:rPr>
+        <w:t>cumulants</w:t>
+      </w:r>
+      <w:proofErr w:type="spellEnd"/>
+      <w:proofErr w:type="gramEnd"/>
+      <w:r>
+        <w:rPr>
+          <w:rFonts w:ascii="Arial" w:hAnsi="Arial" w:cs="Arial" w:hint="eastAsia"/>
+        </w:rPr>
+        <w:t xml:space="preserve"> has an advantage that it reflect</w:t>
+      </w:r>
+    </w:p>
+    <w:p>
+      <w:pPr>
+        <w:rPr>
+          <w:rFonts w:ascii="Arial" w:hAnsi="Arial" w:cs="Arial"/>
+        </w:rPr>
+      </w:pPr>
+      <w:proofErr w:type="gramStart"/>
+      <w:r>
+        <w:rPr>
+          <w:rFonts w:ascii="Arial" w:hAnsi="Arial" w:cs="Arial"/>
+          <w:color w:val="3366FF"/>
+        </w:rPr>
+        <w:t>R :</w:t>
+      </w:r>
+      <w:proofErr w:type="gramEnd"/>
+      <w:r>
+        <w:rPr>
+          <w:rFonts w:ascii="Arial" w:hAnsi="Arial" w:cs="Arial"/>
+          <w:color w:val="3366FF"/>
+        </w:rPr>
+        <w:t xml:space="preserve"> </w:t>
+      </w:r>
+      <w:r>
+        <w:rPr>
+          <w:rFonts w:ascii="Arial" w:hAnsi="Arial" w:cs="Arial"/>
+          <w:color w:val="3366FF"/>
+        </w:rPr>
+        <w:t xml:space="preserve">we think the current version is ok. </w:t>
+      </w:r>
+    </w:p>
+    <w:p>
+      <w:pPr>
+        <w:rPr>
+          <w:rFonts w:ascii="Arial" w:hAnsi="Arial" w:cs="Arial" w:hint="eastAsia"/>
+        </w:rPr>
+      </w:pPr>
+    </w:p>
+    <w:p>
+      <w:pPr>
+        <w:rPr>
+          <w:rFonts w:ascii="Arial" w:hAnsi="Arial" w:cs="Arial" w:hint="eastAsia"/>
+        </w:rPr>
+      </w:pPr>
+      <w:proofErr w:type="gramStart"/>
+      <w:r>
+        <w:rPr>
+          <w:rFonts w:ascii="Arial" w:hAnsi="Arial" w:cs="Arial" w:hint="eastAsia"/>
+        </w:rPr>
+        <w:t>l132</w:t>
+      </w:r>
+      <w:proofErr w:type="gramEnd"/>
+    </w:p>
+    <w:p>
+      <w:pPr>
+        <w:rPr>
+          <w:rFonts w:ascii="Arial" w:hAnsi="Arial" w:cs="Arial" w:hint="eastAsia"/>
+        </w:rPr>
+      </w:pPr>
+      <w:r>
+        <w:rPr>
+          <w:rFonts w:ascii="Arial" w:hAnsi="Arial" w:cs="Arial" w:hint="eastAsia"/>
+        </w:rPr>
+        <w:t>For the two</w:t>
+      </w:r>
+    </w:p>
+    <w:p>
+      <w:pPr>
+        <w:rPr>
+          <w:rFonts w:ascii="Arial" w:hAnsi="Arial" w:cs="Arial" w:hint="eastAsia"/>
+        </w:rPr>
+      </w:pPr>
+      <w:r>
+        <w:rPr>
+          <w:rFonts w:ascii="Arial" w:hAnsi="Arial" w:cs="Arial" w:hint="eastAsia"/>
+        </w:rPr>
+        <w:t>-&gt;</w:t>
+      </w:r>
+    </w:p>
+    <w:p>
+      <w:pPr>
+        <w:rPr>
+          <w:rFonts w:ascii="Arial" w:hAnsi="Arial" w:cs="Arial" w:hint="eastAsia"/>
+        </w:rPr>
+      </w:pPr>
+      <w:r>
+        <w:rPr>
+          <w:rFonts w:ascii="Arial" w:hAnsi="Arial" w:cs="Arial" w:hint="eastAsia"/>
+        </w:rPr>
+        <w:t>For the product of</w:t>
+      </w:r>
+    </w:p>
+    <w:p>
+      <w:pPr>
+        <w:rPr>
+          <w:rFonts w:ascii="Arial" w:hAnsi="Arial" w:cs="Arial"/>
+          <w:color w:val="3366FF"/>
+        </w:rPr>
+      </w:pPr>
+      <w:proofErr w:type="gramStart"/>
+      <w:r>
+        <w:rPr>
+          <w:rFonts w:ascii="Arial" w:hAnsi="Arial" w:cs="Arial"/>
+          <w:color w:val="3366FF"/>
+        </w:rPr>
+        <w:t>R :</w:t>
+      </w:r>
+      <w:proofErr w:type="gramEnd"/>
+      <w:r>
+        <w:rPr>
+          <w:rFonts w:ascii="Arial" w:hAnsi="Arial" w:cs="Arial"/>
+          <w:color w:val="3366FF"/>
+        </w:rPr>
+        <w:t xml:space="preserve"> </w:t>
+      </w:r>
+      <w:r>
+        <w:rPr>
+          <w:rFonts w:ascii="Arial" w:hAnsi="Arial" w:cs="Arial"/>
+          <w:color w:val="3366FF"/>
+        </w:rPr>
+        <w:t>we think the current version is ok.</w:t>
+      </w:r>
+    </w:p>
+    <w:p>
+      <w:pPr>
+        <w:rPr>
+          <w:rFonts w:ascii="Arial" w:hAnsi="Arial" w:cs="Arial"/>
+          <w:color w:val="3366FF"/>
+        </w:rPr>
+      </w:pPr>
+    </w:p>
+    <w:p>
+      <w:pPr>
+        <w:rPr>
+          <w:rFonts w:ascii="Arial" w:hAnsi="Arial" w:cs="Arial" w:hint="eastAsia"/>
+        </w:rPr>
+      </w:pPr>
+    </w:p>
+    <w:p>
+      <w:pPr>
+        <w:rPr>
+          <w:rFonts w:ascii="Arial" w:hAnsi="Arial" w:cs="Arial" w:hint="eastAsia"/>
+        </w:rPr>
+      </w:pPr>
+      <w:proofErr w:type="gramStart"/>
+      <w:r>
+        <w:rPr>
+          <w:rFonts w:ascii="Arial" w:hAnsi="Arial" w:cs="Arial" w:hint="eastAsia"/>
+        </w:rPr>
+        <w:t>l136</w:t>
+      </w:r>
+      <w:proofErr w:type="gramEnd"/>
+    </w:p>
+    <w:p>
+      <w:pPr>
+        <w:rPr>
+          <w:rFonts w:ascii="Arial" w:hAnsi="Arial" w:cs="Arial" w:hint="eastAsia"/>
+        </w:rPr>
+      </w:pPr>
+      <w:r>
+        <w:rPr>
+          <w:rFonts w:ascii="Arial" w:hAnsi="Arial" w:cs="Arial" w:hint="eastAsia"/>
+        </w:rPr>
+        <w:t>However, the</w:t>
+      </w:r>
+    </w:p>
+    <w:p>
+      <w:pPr>
+        <w:rPr>
+          <w:rFonts w:ascii="Arial" w:hAnsi="Arial" w:cs="Arial" w:hint="eastAsia"/>
+        </w:rPr>
+      </w:pPr>
+      <w:r>
+        <w:rPr>
+          <w:rFonts w:ascii="Arial" w:hAnsi="Arial" w:cs="Arial" w:hint="eastAsia"/>
+        </w:rPr>
+        <w:t>-&gt;</w:t>
+      </w:r>
+    </w:p>
+    <w:p>
+      <w:pPr>
+        <w:rPr>
+          <w:rFonts w:ascii="Arial" w:hAnsi="Arial" w:cs="Arial" w:hint="eastAsia"/>
+        </w:rPr>
+      </w:pPr>
+      <w:r>
+        <w:rPr>
+          <w:rFonts w:ascii="Arial" w:hAnsi="Arial" w:cs="Arial" w:hint="eastAsia"/>
+        </w:rPr>
+        <w:t>It was found that the</w:t>
+      </w:r>
+    </w:p>
+    <w:p>
+      <w:pPr>
+        <w:rPr>
+          <w:rFonts w:ascii="Arial" w:hAnsi="Arial" w:cs="Arial"/>
+          <w:color w:val="3366FF"/>
+        </w:rPr>
+      </w:pPr>
+      <w:proofErr w:type="gramStart"/>
+      <w:r>
+        <w:rPr>
+          <w:rFonts w:ascii="Arial" w:hAnsi="Arial" w:cs="Arial"/>
+          <w:color w:val="3366FF"/>
+        </w:rPr>
+        <w:t>R :</w:t>
+      </w:r>
+      <w:proofErr w:type="gramEnd"/>
+      <w:r>
+        <w:rPr>
+          <w:rFonts w:ascii="Arial" w:hAnsi="Arial" w:cs="Arial"/>
+          <w:color w:val="3366FF"/>
+        </w:rPr>
+        <w:t xml:space="preserve"> </w:t>
+      </w:r>
+      <w:r>
+        <w:rPr>
+          <w:rFonts w:ascii="Arial" w:hAnsi="Arial" w:cs="Arial"/>
+          <w:color w:val="3366FF"/>
+        </w:rPr>
+        <w:t>done</w:t>
+      </w:r>
+    </w:p>
+    <w:p>
+      <w:pPr>
+        <w:rPr>
+          <w:rFonts w:ascii="Arial" w:hAnsi="Arial" w:cs="Arial" w:hint="eastAsia"/>
+        </w:rPr>
+      </w:pPr>
+    </w:p>
+    <w:p>
+      <w:pPr>
+        <w:rPr>
+          <w:rFonts w:ascii="Arial" w:hAnsi="Arial" w:cs="Arial" w:hint="eastAsia"/>
+        </w:rPr>
+      </w:pPr>
+      <w:proofErr w:type="gramStart"/>
+      <w:r>
+        <w:rPr>
+          <w:rFonts w:ascii="Arial" w:hAnsi="Arial" w:cs="Arial" w:hint="eastAsia"/>
+        </w:rPr>
+        <w:t>l139</w:t>
+      </w:r>
+      <w:proofErr w:type="gramEnd"/>
+    </w:p>
+    <w:p>
+      <w:pPr>
+        <w:rPr>
+          <w:rFonts w:ascii="Arial" w:hAnsi="Arial" w:cs="Arial" w:hint="eastAsia"/>
+        </w:rPr>
+      </w:pPr>
+      <w:proofErr w:type="gramStart"/>
+      <w:r>
+        <w:rPr>
+          <w:rFonts w:ascii="Arial" w:hAnsi="Arial" w:cs="Arial" w:hint="eastAsia"/>
+        </w:rPr>
+        <w:t>indicating</w:t>
+      </w:r>
+      <w:proofErr w:type="gramEnd"/>
+      <w:r>
+        <w:rPr>
+          <w:rFonts w:ascii="Arial" w:hAnsi="Arial" w:cs="Arial" w:hint="eastAsia"/>
+        </w:rPr>
+        <w:t xml:space="preserve"> clearly that</w:t>
+      </w:r>
+    </w:p>
+    <w:p>
+      <w:pPr>
+        <w:rPr>
+          <w:rFonts w:ascii="Arial" w:hAnsi="Arial" w:cs="Arial" w:hint="eastAsia"/>
+        </w:rPr>
+      </w:pPr>
+      <w:r>
+        <w:rPr>
+          <w:rFonts w:ascii="Arial" w:hAnsi="Arial" w:cs="Arial" w:hint="eastAsia"/>
+        </w:rPr>
+        <w:t>-&gt; (</w:t>
+      </w:r>
+      <w:proofErr w:type="gramStart"/>
+      <w:r>
+        <w:rPr>
+          <w:rFonts w:ascii="Arial" w:hAnsi="Arial" w:cs="Arial" w:hint="eastAsia"/>
+        </w:rPr>
+        <w:t>either</w:t>
+      </w:r>
+      <w:proofErr w:type="gramEnd"/>
+      <w:r>
+        <w:rPr>
+          <w:rFonts w:ascii="Arial" w:hAnsi="Arial" w:cs="Arial" w:hint="eastAsia"/>
+        </w:rPr>
+        <w:t xml:space="preserve"> indicating or clearly shows, but not a mix of two)</w:t>
+      </w:r>
+    </w:p>
+    <w:p>
+      <w:pPr>
+        <w:rPr>
+          <w:rFonts w:ascii="Arial" w:hAnsi="Arial" w:cs="Arial" w:hint="eastAsia"/>
+        </w:rPr>
+      </w:pPr>
+      <w:proofErr w:type="gramStart"/>
+      <w:r>
+        <w:rPr>
+          <w:rFonts w:ascii="Arial" w:hAnsi="Arial" w:cs="Arial" w:hint="eastAsia"/>
+        </w:rPr>
+        <w:t>indicating</w:t>
+      </w:r>
+      <w:proofErr w:type="gramEnd"/>
+      <w:r>
+        <w:rPr>
+          <w:rFonts w:ascii="Arial" w:hAnsi="Arial" w:cs="Arial" w:hint="eastAsia"/>
+        </w:rPr>
+        <w:t xml:space="preserve"> that</w:t>
+      </w:r>
+    </w:p>
+    <w:p>
+      <w:pPr>
+        <w:rPr>
+          <w:rFonts w:ascii="Arial" w:hAnsi="Arial" w:cs="Arial"/>
+          <w:color w:val="3366FF"/>
+        </w:rPr>
+      </w:pPr>
+      <w:proofErr w:type="gramStart"/>
+      <w:r>
+        <w:rPr>
+          <w:rFonts w:ascii="Arial" w:hAnsi="Arial" w:cs="Arial"/>
+          <w:color w:val="3366FF"/>
+        </w:rPr>
+        <w:t>R :</w:t>
+      </w:r>
+      <w:proofErr w:type="gramEnd"/>
+      <w:r>
+        <w:rPr>
+          <w:rFonts w:ascii="Arial" w:hAnsi="Arial" w:cs="Arial"/>
+          <w:color w:val="3366FF"/>
+        </w:rPr>
+        <w:t xml:space="preserve"> </w:t>
+      </w:r>
+      <w:r>
+        <w:rPr>
+          <w:rFonts w:ascii="Arial" w:hAnsi="Arial" w:cs="Arial"/>
+          <w:color w:val="3366FF"/>
+        </w:rPr>
+        <w:t>done</w:t>
+      </w:r>
+    </w:p>
+    <w:p>
+      <w:pPr>
+        <w:rPr>
+          <w:rFonts w:ascii="Arial" w:hAnsi="Arial" w:cs="Arial" w:hint="eastAsia"/>
+        </w:rPr>
+      </w:pPr>
+    </w:p>
+    <w:p>
+      <w:pPr>
+        <w:rPr>
+          <w:rFonts w:ascii="Arial" w:hAnsi="Arial" w:cs="Arial" w:hint="eastAsia"/>
+        </w:rPr>
+      </w:pPr>
+      <w:r>
+        <w:rPr>
+          <w:rFonts w:ascii="Arial" w:hAnsi="Arial" w:cs="Arial" w:hint="eastAsia"/>
+        </w:rPr>
+        <w:t>Fig. 1 caption</w:t>
+      </w:r>
+    </w:p>
+    <w:p>
+      <w:pPr>
+        <w:rPr>
+          <w:rFonts w:ascii="Arial" w:hAnsi="Arial" w:cs="Arial" w:hint="eastAsia"/>
+        </w:rPr>
+      </w:pPr>
+      <w:r>
+        <w:rPr>
+          <w:rFonts w:ascii="Arial" w:hAnsi="Arial" w:cs="Arial" w:hint="eastAsia"/>
+        </w:rPr>
+        <w:t>Systematic errors</w:t>
+      </w:r>
+    </w:p>
+    <w:p>
+      <w:pPr>
+        <w:rPr>
+          <w:rFonts w:ascii="Arial" w:hAnsi="Arial" w:cs="Arial" w:hint="eastAsia"/>
+        </w:rPr>
+      </w:pPr>
+      <w:r>
+        <w:rPr>
+          <w:rFonts w:ascii="Arial" w:hAnsi="Arial" w:cs="Arial" w:hint="eastAsia"/>
+        </w:rPr>
+        <w:t>-&gt;</w:t>
+      </w:r>
+    </w:p>
+    <w:p>
+      <w:pPr>
+        <w:rPr>
+          <w:rFonts w:ascii="Arial" w:hAnsi="Arial" w:cs="Arial" w:hint="eastAsia"/>
+        </w:rPr>
+      </w:pPr>
+      <w:r>
+        <w:rPr>
+          <w:rFonts w:ascii="Arial" w:hAnsi="Arial" w:cs="Arial" w:hint="eastAsia"/>
+        </w:rPr>
+        <w:t>Systematic uncertainties</w:t>
+      </w:r>
+    </w:p>
+    <w:p>
+      <w:pPr>
+        <w:rPr>
+          <w:rFonts w:ascii="Arial" w:hAnsi="Arial" w:cs="Arial"/>
+          <w:color w:val="3366FF"/>
+        </w:rPr>
+      </w:pPr>
+      <w:proofErr w:type="gramStart"/>
+      <w:r>
+        <w:rPr>
+          <w:rFonts w:ascii="Arial" w:hAnsi="Arial" w:cs="Arial"/>
+          <w:color w:val="3366FF"/>
+        </w:rPr>
+        <w:t>R :</w:t>
+      </w:r>
+      <w:proofErr w:type="gramEnd"/>
+      <w:r>
+        <w:rPr>
+          <w:rFonts w:ascii="Arial" w:hAnsi="Arial" w:cs="Arial"/>
+          <w:color w:val="3366FF"/>
+        </w:rPr>
+        <w:t xml:space="preserve"> </w:t>
+      </w:r>
+      <w:r>
+        <w:rPr>
+          <w:rFonts w:ascii="Arial" w:hAnsi="Arial" w:cs="Arial"/>
+          <w:color w:val="3366FF"/>
+        </w:rPr>
+        <w:t>done</w:t>
+      </w:r>
+    </w:p>
+    <w:p>
+      <w:pPr>
+        <w:rPr>
+          <w:rFonts w:ascii="Arial" w:hAnsi="Arial" w:cs="Arial" w:hint="eastAsia"/>
+        </w:rPr>
+      </w:pPr>
+    </w:p>
+    <w:p>
+      <w:pPr>
+        <w:rPr>
+          <w:rFonts w:ascii="Arial" w:hAnsi="Arial" w:cs="Arial" w:hint="eastAsia"/>
+        </w:rPr>
+      </w:pPr>
+      <w:proofErr w:type="gramStart"/>
+      <w:r>
+        <w:rPr>
+          <w:rFonts w:ascii="Arial" w:hAnsi="Arial" w:cs="Arial" w:hint="eastAsia"/>
+        </w:rPr>
+        <w:t>l127</w:t>
+      </w:r>
+      <w:proofErr w:type="gramEnd"/>
+    </w:p>
+    <w:p>
+      <w:pPr>
+        <w:rPr>
+          <w:rFonts w:ascii="Arial" w:hAnsi="Arial" w:cs="Arial" w:hint="eastAsia"/>
+        </w:rPr>
+      </w:pPr>
+      <w:r>
+        <w:rPr>
+          <w:rFonts w:ascii="Arial" w:hAnsi="Arial" w:cs="Arial" w:hint="eastAsia"/>
+        </w:rPr>
+        <w:t xml:space="preserve">However, unlike ... The </w:t>
+      </w:r>
+      <w:proofErr w:type="gramStart"/>
+      <w:r>
+        <w:rPr>
+          <w:rFonts w:ascii="Arial" w:hAnsi="Arial" w:cs="Arial" w:hint="eastAsia"/>
+        </w:rPr>
+        <w:t>NSC(</w:t>
+      </w:r>
+      <w:proofErr w:type="gramEnd"/>
+      <w:r>
+        <w:rPr>
+          <w:rFonts w:ascii="Arial" w:hAnsi="Arial" w:cs="Arial" w:hint="eastAsia"/>
+        </w:rPr>
+        <w:t>4,3) magnitude...</w:t>
+      </w:r>
+    </w:p>
+    <w:p>
+      <w:pPr>
+        <w:rPr>
+          <w:rFonts w:ascii="Arial" w:hAnsi="Arial" w:cs="Arial" w:hint="eastAsia"/>
+        </w:rPr>
+      </w:pPr>
+      <w:r>
+        <w:rPr>
+          <w:rFonts w:ascii="Arial" w:hAnsi="Arial" w:cs="Arial" w:hint="eastAsia"/>
+        </w:rPr>
+        <w:t>-&gt;</w:t>
+      </w:r>
+    </w:p>
+    <w:p>
+      <w:pPr>
+        <w:rPr>
+          <w:rFonts w:ascii="Arial" w:hAnsi="Arial" w:cs="Arial" w:hint="eastAsia"/>
+        </w:rPr>
+      </w:pPr>
+      <w:r>
+        <w:rPr>
+          <w:rFonts w:ascii="Arial" w:hAnsi="Arial" w:cs="Arial" w:hint="eastAsia"/>
+        </w:rPr>
+        <w:t xml:space="preserve">Unlike ... This demonstrates the advantage of using the normalized SC observables in which the correlation strength between flow harmonics is not hindered by the differences in magnitudes of different flow harmonics. The </w:t>
+      </w:r>
+      <w:proofErr w:type="gramStart"/>
+      <w:r>
+        <w:rPr>
+          <w:rFonts w:ascii="Arial" w:hAnsi="Arial" w:cs="Arial" w:hint="eastAsia"/>
+        </w:rPr>
+        <w:t>NSC(</w:t>
+      </w:r>
+      <w:proofErr w:type="gramEnd"/>
+      <w:r>
+        <w:rPr>
+          <w:rFonts w:ascii="Arial" w:hAnsi="Arial" w:cs="Arial" w:hint="eastAsia"/>
+        </w:rPr>
+        <w:t>4,3) magnitude...</w:t>
+      </w:r>
+    </w:p>
+    <w:p>
+      <w:pPr>
+        <w:rPr>
+          <w:rFonts w:ascii="Arial" w:hAnsi="Arial" w:cs="Arial"/>
+          <w:color w:val="3366FF"/>
+        </w:rPr>
+      </w:pPr>
+      <w:proofErr w:type="gramStart"/>
+      <w:r>
+        <w:rPr>
+          <w:rFonts w:ascii="Arial" w:hAnsi="Arial" w:cs="Arial"/>
+          <w:color w:val="3366FF"/>
+        </w:rPr>
+        <w:t>R :</w:t>
+      </w:r>
+      <w:proofErr w:type="gramEnd"/>
+      <w:r>
+        <w:rPr>
+          <w:rFonts w:ascii="Arial" w:hAnsi="Arial" w:cs="Arial"/>
+          <w:color w:val="3366FF"/>
+        </w:rPr>
+        <w:t xml:space="preserve"> </w:t>
+      </w:r>
+      <w:r>
+        <w:rPr>
+          <w:rFonts w:ascii="Arial" w:hAnsi="Arial" w:cs="Arial"/>
+          <w:color w:val="3366FF"/>
+        </w:rPr>
+        <w:t>done</w:t>
+      </w:r>
+    </w:p>
+    <w:p>
+      <w:pPr>
+        <w:rPr>
+          <w:rFonts w:ascii="Arial" w:hAnsi="Arial" w:cs="Arial" w:hint="eastAsia"/>
+        </w:rPr>
+      </w:pPr>
+    </w:p>
+    <w:p>
+      <w:pPr>
+        <w:rPr>
+          <w:rFonts w:ascii="Arial" w:hAnsi="Arial" w:cs="Arial" w:hint="eastAsia"/>
+        </w:rPr>
+      </w:pPr>
+      <w:proofErr w:type="gramStart"/>
+      <w:r>
+        <w:rPr>
+          <w:rFonts w:ascii="Arial" w:hAnsi="Arial" w:cs="Arial" w:hint="eastAsia"/>
+        </w:rPr>
+        <w:t>l220</w:t>
+      </w:r>
+      <w:proofErr w:type="gramEnd"/>
+    </w:p>
+    <w:p>
+      <w:pPr>
+        <w:rPr>
+          <w:rFonts w:ascii="Arial" w:hAnsi="Arial" w:cs="Arial" w:hint="eastAsia"/>
+        </w:rPr>
+      </w:pPr>
+      <w:r>
+        <w:rPr>
+          <w:rFonts w:ascii="Arial" w:hAnsi="Arial" w:cs="Arial" w:hint="eastAsia"/>
+        </w:rPr>
+        <w:t>Fig. 1b</w:t>
+      </w:r>
+    </w:p>
+    <w:p>
+      <w:pPr>
+        <w:rPr>
+          <w:rFonts w:ascii="Arial" w:hAnsi="Arial" w:cs="Arial" w:hint="eastAsia"/>
+        </w:rPr>
+      </w:pPr>
+      <w:r>
+        <w:rPr>
+          <w:rFonts w:ascii="Arial" w:hAnsi="Arial" w:cs="Arial" w:hint="eastAsia"/>
+        </w:rPr>
+        <w:t xml:space="preserve">-&gt; </w:t>
+      </w:r>
+      <w:proofErr w:type="gramStart"/>
+      <w:r>
+        <w:rPr>
+          <w:rFonts w:ascii="Arial" w:hAnsi="Arial" w:cs="Arial" w:hint="eastAsia"/>
+        </w:rPr>
+        <w:t>should</w:t>
+      </w:r>
+      <w:proofErr w:type="gramEnd"/>
+      <w:r>
+        <w:rPr>
+          <w:rFonts w:ascii="Arial" w:hAnsi="Arial" w:cs="Arial" w:hint="eastAsia"/>
+        </w:rPr>
+        <w:t xml:space="preserve"> the brackets be added here and in other places?</w:t>
+      </w:r>
+    </w:p>
+    <w:p>
+      <w:pPr>
+        <w:rPr>
+          <w:rFonts w:ascii="Arial" w:hAnsi="Arial" w:cs="Arial" w:hint="eastAsia"/>
+        </w:rPr>
+      </w:pPr>
+      <w:r>
+        <w:rPr>
+          <w:rFonts w:ascii="Arial" w:hAnsi="Arial" w:cs="Arial" w:hint="eastAsia"/>
+        </w:rPr>
+        <w:t>Fig. 1(b)</w:t>
+      </w:r>
+    </w:p>
+    <w:p>
+      <w:pPr>
+        <w:rPr>
+          <w:rFonts w:ascii="Arial" w:hAnsi="Arial" w:cs="Arial"/>
+          <w:color w:val="3366FF"/>
+        </w:rPr>
+      </w:pPr>
+      <w:proofErr w:type="gramStart"/>
+      <w:r>
+        <w:rPr>
+          <w:rFonts w:ascii="Arial" w:hAnsi="Arial" w:cs="Arial"/>
+          <w:color w:val="3366FF"/>
+        </w:rPr>
+        <w:t>R :</w:t>
+      </w:r>
+      <w:proofErr w:type="gramEnd"/>
+      <w:r>
+        <w:rPr>
+          <w:rFonts w:ascii="Arial" w:hAnsi="Arial" w:cs="Arial"/>
+          <w:color w:val="3366FF"/>
+        </w:rPr>
+        <w:t xml:space="preserve"> </w:t>
+      </w:r>
+      <w:r>
+        <w:rPr>
+          <w:rFonts w:ascii="Arial" w:hAnsi="Arial" w:cs="Arial"/>
+          <w:color w:val="3366FF"/>
+        </w:rPr>
+        <w:t>done</w:t>
+      </w:r>
+    </w:p>
+    <w:p>
+      <w:pPr>
+        <w:rPr>
+          <w:rFonts w:ascii="Arial" w:hAnsi="Arial" w:cs="Arial" w:hint="eastAsia"/>
+        </w:rPr>
+      </w:pPr>
+    </w:p>
+    <w:p>
+      <w:pPr>
+        <w:rPr>
+          <w:rFonts w:ascii="Arial" w:hAnsi="Arial" w:cs="Arial" w:hint="eastAsia"/>
+        </w:rPr>
+      </w:pPr>
+      <w:proofErr w:type="gramStart"/>
+      <w:r>
+        <w:rPr>
+          <w:rFonts w:ascii="Arial" w:hAnsi="Arial" w:cs="Arial" w:hint="eastAsia"/>
+        </w:rPr>
+        <w:t>l230</w:t>
+      </w:r>
+      <w:proofErr w:type="gramEnd"/>
+    </w:p>
+    <w:p>
+      <w:pPr>
+        <w:rPr>
+          <w:rFonts w:ascii="Arial" w:hAnsi="Arial" w:cs="Arial" w:hint="eastAsia"/>
+        </w:rPr>
+      </w:pPr>
+      <w:proofErr w:type="gramStart"/>
+      <w:r>
+        <w:rPr>
+          <w:rFonts w:ascii="Arial" w:hAnsi="Arial" w:cs="Arial" w:hint="eastAsia"/>
+        </w:rPr>
+        <w:t>we</w:t>
+      </w:r>
+      <w:proofErr w:type="gramEnd"/>
+      <w:r>
+        <w:rPr>
+          <w:rFonts w:ascii="Arial" w:hAnsi="Arial" w:cs="Arial" w:hint="eastAsia"/>
+        </w:rPr>
+        <w:t xml:space="preserve"> systematically vary</w:t>
+      </w:r>
+    </w:p>
+    <w:p>
+      <w:pPr>
+        <w:rPr>
+          <w:rFonts w:ascii="Arial" w:hAnsi="Arial" w:cs="Arial" w:hint="eastAsia"/>
+        </w:rPr>
+      </w:pPr>
+      <w:r>
+        <w:rPr>
+          <w:rFonts w:ascii="Arial" w:hAnsi="Arial" w:cs="Arial" w:hint="eastAsia"/>
+        </w:rPr>
+        <w:t>-&gt;</w:t>
+      </w:r>
+    </w:p>
+    <w:p>
+      <w:pPr>
+        <w:rPr>
+          <w:rFonts w:ascii="Arial" w:hAnsi="Arial" w:cs="Arial" w:hint="eastAsia"/>
+        </w:rPr>
+      </w:pPr>
+      <w:proofErr w:type="gramStart"/>
+      <w:r>
+        <w:rPr>
+          <w:rFonts w:ascii="Arial" w:hAnsi="Arial" w:cs="Arial" w:hint="eastAsia"/>
+        </w:rPr>
+        <w:t>gradually</w:t>
+      </w:r>
+      <w:proofErr w:type="gramEnd"/>
+      <w:r>
+        <w:rPr>
+          <w:rFonts w:ascii="Arial" w:hAnsi="Arial" w:cs="Arial" w:hint="eastAsia"/>
+        </w:rPr>
+        <w:t xml:space="preserve"> change</w:t>
+      </w:r>
+    </w:p>
+    <w:p>
+      <w:pPr>
+        <w:rPr>
+          <w:rFonts w:ascii="Arial" w:hAnsi="Arial" w:cs="Arial"/>
+          <w:color w:val="3366FF"/>
+        </w:rPr>
+      </w:pPr>
+      <w:proofErr w:type="gramStart"/>
+      <w:r>
+        <w:rPr>
+          <w:rFonts w:ascii="Arial" w:hAnsi="Arial" w:cs="Arial"/>
+          <w:color w:val="3366FF"/>
+        </w:rPr>
+        <w:t>R :</w:t>
+      </w:r>
+      <w:proofErr w:type="gramEnd"/>
+      <w:r>
+        <w:rPr>
+          <w:rFonts w:ascii="Arial" w:hAnsi="Arial" w:cs="Arial"/>
+          <w:color w:val="3366FF"/>
+        </w:rPr>
+        <w:t xml:space="preserve"> </w:t>
+      </w:r>
+      <w:r>
+        <w:rPr>
+          <w:rFonts w:ascii="Arial" w:hAnsi="Arial" w:cs="Arial"/>
+          <w:color w:val="3366FF"/>
+        </w:rPr>
+        <w:t>done</w:t>
+      </w:r>
+    </w:p>
+    <w:p>
+      <w:pPr>
+        <w:rPr>
+          <w:rFonts w:ascii="Arial" w:hAnsi="Arial" w:cs="Arial" w:hint="eastAsia"/>
+        </w:rPr>
+      </w:pPr>
+    </w:p>
+    <w:p>
+      <w:pPr>
+        <w:rPr>
+          <w:rFonts w:ascii="Arial" w:hAnsi="Arial" w:cs="Arial" w:hint="eastAsia"/>
+        </w:rPr>
+      </w:pPr>
+      <w:proofErr w:type="gramStart"/>
+      <w:r>
+        <w:rPr>
+          <w:rFonts w:ascii="Arial" w:hAnsi="Arial" w:cs="Arial" w:hint="eastAsia"/>
+        </w:rPr>
+        <w:t>l232</w:t>
+      </w:r>
+      <w:proofErr w:type="gramEnd"/>
+    </w:p>
+    <w:p>
+      <w:pPr>
+        <w:rPr>
+          <w:rFonts w:ascii="Arial" w:hAnsi="Arial" w:cs="Arial" w:hint="eastAsia"/>
+        </w:rPr>
+      </w:pPr>
+      <w:r>
+        <w:rPr>
+          <w:rFonts w:ascii="Arial" w:hAnsi="Arial" w:cs="Arial" w:hint="eastAsia"/>
+        </w:rPr>
+        <w:t xml:space="preserve">Various minimum </w:t>
+      </w:r>
+      <w:proofErr w:type="spellStart"/>
+      <w:r>
+        <w:rPr>
+          <w:rFonts w:ascii="Arial" w:hAnsi="Arial" w:cs="Arial" w:hint="eastAsia"/>
+        </w:rPr>
+        <w:t>pT</w:t>
+      </w:r>
+      <w:proofErr w:type="spellEnd"/>
+      <w:r>
+        <w:rPr>
+          <w:rFonts w:ascii="Arial" w:hAnsi="Arial" w:cs="Arial" w:hint="eastAsia"/>
+        </w:rPr>
+        <w:t xml:space="preserve"> cuts from 0.2 to 1.5 </w:t>
+      </w:r>
+      <w:proofErr w:type="spellStart"/>
+      <w:r>
+        <w:rPr>
+          <w:rFonts w:ascii="Arial" w:hAnsi="Arial" w:cs="Arial" w:hint="eastAsia"/>
+        </w:rPr>
+        <w:t>GeV</w:t>
+      </w:r>
+      <w:proofErr w:type="spellEnd"/>
+      <w:r>
+        <w:rPr>
+          <w:rFonts w:ascii="Arial" w:hAnsi="Arial" w:cs="Arial" w:hint="eastAsia"/>
+        </w:rPr>
+        <w:t>/c are applied</w:t>
+      </w:r>
+    </w:p>
+    <w:p>
+      <w:pPr>
+        <w:rPr>
+          <w:rFonts w:ascii="Arial" w:hAnsi="Arial" w:cs="Arial" w:hint="eastAsia"/>
+        </w:rPr>
+      </w:pPr>
+      <w:r>
+        <w:rPr>
+          <w:rFonts w:ascii="Arial" w:hAnsi="Arial" w:cs="Arial" w:hint="eastAsia"/>
+        </w:rPr>
+        <w:t>-&gt;</w:t>
+      </w:r>
+    </w:p>
+    <w:p>
+      <w:pPr>
+        <w:rPr>
+          <w:rFonts w:ascii="Arial" w:hAnsi="Arial" w:cs="Arial" w:hint="eastAsia"/>
+        </w:rPr>
+      </w:pPr>
+      <w:r>
+        <w:rPr>
+          <w:rFonts w:ascii="Arial" w:hAnsi="Arial" w:cs="Arial" w:hint="eastAsia"/>
+        </w:rPr>
+        <w:t xml:space="preserve">The minimum </w:t>
+      </w:r>
+      <w:proofErr w:type="spellStart"/>
+      <w:r>
+        <w:rPr>
+          <w:rFonts w:ascii="Arial" w:hAnsi="Arial" w:cs="Arial" w:hint="eastAsia"/>
+        </w:rPr>
+        <w:t>pT</w:t>
+      </w:r>
+      <w:proofErr w:type="spellEnd"/>
+      <w:r>
+        <w:rPr>
+          <w:rFonts w:ascii="Arial" w:hAnsi="Arial" w:cs="Arial" w:hint="eastAsia"/>
+        </w:rPr>
+        <w:t xml:space="preserve"> cut is varied in the range from 0.2 to 1.5 </w:t>
+      </w:r>
+      <w:proofErr w:type="spellStart"/>
+      <w:r>
+        <w:rPr>
+          <w:rFonts w:ascii="Arial" w:hAnsi="Arial" w:cs="Arial" w:hint="eastAsia"/>
+        </w:rPr>
+        <w:t>GeV</w:t>
+      </w:r>
+      <w:proofErr w:type="spellEnd"/>
+      <w:r>
+        <w:rPr>
+          <w:rFonts w:ascii="Arial" w:hAnsi="Arial" w:cs="Arial" w:hint="eastAsia"/>
+        </w:rPr>
+        <w:t xml:space="preserve">/c for values of </w:t>
+      </w:r>
+      <w:proofErr w:type="spellStart"/>
+      <w:r>
+        <w:rPr>
+          <w:rFonts w:ascii="Arial" w:hAnsi="Arial" w:cs="Arial" w:hint="eastAsia"/>
+        </w:rPr>
+        <w:t>pT</w:t>
+      </w:r>
+      <w:proofErr w:type="spellEnd"/>
+      <w:r>
+        <w:rPr>
+          <w:rFonts w:ascii="Arial" w:hAnsi="Arial" w:cs="Arial" w:hint="eastAsia"/>
+        </w:rPr>
+        <w:t xml:space="preserve"> = 0.2, 0.8, 0.9, 1.0, 1.2, and 1.5.</w:t>
+      </w:r>
+    </w:p>
+    <w:p>
+      <w:pPr>
+        <w:rPr>
+          <w:rFonts w:ascii="Arial" w:hAnsi="Arial" w:cs="Arial" w:hint="eastAsia"/>
+        </w:rPr>
+      </w:pPr>
+    </w:p>
+    <w:p>
+      <w:pPr>
+        <w:rPr>
+          <w:rFonts w:ascii="Arial" w:hAnsi="Arial" w:cs="Arial" w:hint="eastAsia"/>
+        </w:rPr>
+      </w:pPr>
+      <w:r>
+        <w:rPr>
+          <w:rFonts w:ascii="Arial" w:hAnsi="Arial" w:cs="Arial" w:hint="eastAsia"/>
+        </w:rPr>
+        <w:t>Question: do we really need so many steps shown in Fig. 2? Maybe it is enough to have them all shown in Figs. 8-9</w:t>
+      </w:r>
+    </w:p>
+    <w:p>
+      <w:pPr>
+        <w:rPr>
+          <w:rFonts w:ascii="Arial" w:hAnsi="Arial" w:cs="Arial" w:hint="eastAsia"/>
+          <w:color w:val="3366FF"/>
+          <w:lang w:eastAsia="ko-KR"/>
+        </w:rPr>
+      </w:pPr>
+      <w:proofErr w:type="gramStart"/>
+      <w:r>
+        <w:rPr>
+          <w:rFonts w:ascii="Arial" w:hAnsi="Arial" w:cs="Arial"/>
+          <w:color w:val="3366FF"/>
+        </w:rPr>
+        <w:t>R :</w:t>
+      </w:r>
+      <w:proofErr w:type="gramEnd"/>
+      <w:r>
+        <w:rPr>
+          <w:rFonts w:ascii="Arial" w:hAnsi="Arial" w:cs="Arial"/>
+          <w:color w:val="3366FF"/>
+        </w:rPr>
+        <w:t xml:space="preserve"> </w:t>
+      </w:r>
+      <w:r>
+        <w:rPr>
+          <w:rFonts w:ascii="Arial" w:hAnsi="Arial" w:cs="Arial"/>
+          <w:color w:val="3366FF"/>
+        </w:rPr>
+        <w:t xml:space="preserve">we think the current version is ok and these show all the data points we have. In this way it is much clear to show both SC and NSC. Also </w:t>
+      </w:r>
+      <w:proofErr w:type="spellStart"/>
+      <w:r>
+        <w:rPr>
+          <w:rFonts w:ascii="Arial" w:hAnsi="Arial" w:cs="Arial"/>
+          <w:color w:val="3366FF"/>
+        </w:rPr>
+        <w:t>p_T</w:t>
+      </w:r>
+      <w:proofErr w:type="spellEnd"/>
+      <w:r>
+        <w:rPr>
+          <w:rFonts w:ascii="Arial" w:hAnsi="Arial" w:cs="Arial"/>
+          <w:color w:val="3366FF"/>
+        </w:rPr>
+        <w:t xml:space="preserve"> dependence can be seen clearly. Figs.8-9 </w:t>
+      </w:r>
+      <w:proofErr w:type="gramStart"/>
+      <w:r>
+        <w:rPr>
+          <w:rFonts w:ascii="Arial" w:hAnsi="Arial" w:cs="Arial"/>
+          <w:color w:val="3366FF"/>
+        </w:rPr>
+        <w:t>show</w:t>
+      </w:r>
+      <w:proofErr w:type="gramEnd"/>
+      <w:r>
+        <w:rPr>
+          <w:rFonts w:ascii="Arial" w:hAnsi="Arial" w:cs="Arial"/>
+          <w:color w:val="3366FF"/>
+        </w:rPr>
+        <w:t xml:space="preserve"> only NSC.</w:t>
+      </w:r>
+    </w:p>
+    <w:p>
+      <w:pPr>
+        <w:rPr>
+          <w:rFonts w:ascii="Arial" w:hAnsi="Arial" w:cs="Arial" w:hint="eastAsia"/>
+        </w:rPr>
+      </w:pPr>
+    </w:p>
+    <w:p>
+      <w:pPr>
+        <w:rPr>
+          <w:rFonts w:ascii="Arial" w:hAnsi="Arial" w:cs="Arial" w:hint="eastAsia"/>
+        </w:rPr>
+      </w:pPr>
+      <w:proofErr w:type="gramStart"/>
+      <w:r>
+        <w:rPr>
+          <w:rFonts w:ascii="Arial" w:hAnsi="Arial" w:cs="Arial" w:hint="eastAsia"/>
+        </w:rPr>
+        <w:t>l237</w:t>
+      </w:r>
+      <w:proofErr w:type="gramEnd"/>
+    </w:p>
+    <w:p>
+      <w:pPr>
+        <w:rPr>
+          <w:rFonts w:ascii="Arial" w:hAnsi="Arial" w:cs="Arial" w:hint="eastAsia"/>
+        </w:rPr>
+      </w:pPr>
+      <w:proofErr w:type="gramStart"/>
+      <w:r>
+        <w:rPr>
+          <w:rFonts w:ascii="Arial" w:hAnsi="Arial" w:cs="Arial" w:hint="eastAsia"/>
+        </w:rPr>
+        <w:t>dependence</w:t>
+      </w:r>
+      <w:proofErr w:type="gramEnd"/>
+      <w:r>
+        <w:rPr>
+          <w:rFonts w:ascii="Arial" w:hAnsi="Arial" w:cs="Arial" w:hint="eastAsia"/>
+        </w:rPr>
+        <w:t xml:space="preserve"> of the </w:t>
+      </w:r>
+      <w:proofErr w:type="spellStart"/>
+      <w:r>
+        <w:rPr>
+          <w:rFonts w:ascii="Arial" w:hAnsi="Arial" w:cs="Arial" w:hint="eastAsia"/>
+        </w:rPr>
+        <w:t>vn</w:t>
+      </w:r>
+      <w:proofErr w:type="spellEnd"/>
+      <w:r>
+        <w:rPr>
+          <w:rFonts w:ascii="Arial" w:hAnsi="Arial" w:cs="Arial" w:hint="eastAsia"/>
+        </w:rPr>
+        <w:t xml:space="preserve"> values</w:t>
+      </w:r>
+    </w:p>
+    <w:p>
+      <w:pPr>
+        <w:rPr>
+          <w:rFonts w:ascii="Arial" w:hAnsi="Arial" w:cs="Arial" w:hint="eastAsia"/>
+        </w:rPr>
+      </w:pPr>
+      <w:r>
+        <w:rPr>
+          <w:rFonts w:ascii="Arial" w:hAnsi="Arial" w:cs="Arial" w:hint="eastAsia"/>
+        </w:rPr>
+        <w:t>-&gt;</w:t>
+      </w:r>
+    </w:p>
+    <w:p>
+      <w:pPr>
+        <w:rPr>
+          <w:rFonts w:ascii="Arial" w:hAnsi="Arial" w:cs="Arial" w:hint="eastAsia"/>
+        </w:rPr>
+      </w:pPr>
+      <w:proofErr w:type="gramStart"/>
+      <w:r>
+        <w:rPr>
+          <w:rFonts w:ascii="Arial" w:hAnsi="Arial" w:cs="Arial" w:hint="eastAsia"/>
+        </w:rPr>
+        <w:t>dependence</w:t>
+      </w:r>
+      <w:proofErr w:type="gramEnd"/>
+      <w:r>
+        <w:rPr>
+          <w:rFonts w:ascii="Arial" w:hAnsi="Arial" w:cs="Arial" w:hint="eastAsia"/>
+        </w:rPr>
+        <w:t xml:space="preserve"> of the individual flow harmonics &lt;</w:t>
+      </w:r>
+      <w:proofErr w:type="spellStart"/>
+      <w:r>
+        <w:rPr>
+          <w:rFonts w:ascii="Arial" w:hAnsi="Arial" w:cs="Arial" w:hint="eastAsia"/>
+        </w:rPr>
+        <w:t>vn</w:t>
+      </w:r>
+      <w:proofErr w:type="spellEnd"/>
+      <w:r>
+        <w:rPr>
+          <w:rFonts w:ascii="Arial" w:hAnsi="Arial" w:cs="Arial" w:hint="eastAsia"/>
+        </w:rPr>
+        <w:t>&gt;.</w:t>
+      </w:r>
+    </w:p>
+    <w:p>
+      <w:pPr>
+        <w:rPr>
+          <w:rFonts w:ascii="Arial" w:hAnsi="Arial" w:cs="Arial"/>
+          <w:color w:val="3366FF"/>
+        </w:rPr>
+      </w:pPr>
+      <w:proofErr w:type="gramStart"/>
+      <w:r>
+        <w:rPr>
+          <w:rFonts w:ascii="Arial" w:hAnsi="Arial" w:cs="Arial"/>
+          <w:color w:val="3366FF"/>
+        </w:rPr>
+        <w:t>R :</w:t>
+      </w:r>
+      <w:proofErr w:type="gramEnd"/>
+      <w:r>
+        <w:rPr>
+          <w:rFonts w:ascii="Arial" w:hAnsi="Arial" w:cs="Arial"/>
+          <w:color w:val="3366FF"/>
+        </w:rPr>
+        <w:t xml:space="preserve"> </w:t>
+      </w:r>
+      <w:r>
+        <w:rPr>
+          <w:rFonts w:ascii="Arial" w:hAnsi="Arial" w:cs="Arial"/>
+          <w:color w:val="3366FF"/>
+        </w:rPr>
+        <w:t>done</w:t>
+      </w:r>
+    </w:p>
+    <w:p>
+      <w:pPr>
+        <w:rPr>
+          <w:rFonts w:ascii="Arial" w:hAnsi="Arial" w:cs="Arial" w:hint="eastAsia"/>
+        </w:rPr>
+      </w:pPr>
+    </w:p>
+    <w:p>
+      <w:pPr>
+        <w:rPr>
+          <w:rFonts w:ascii="Arial" w:hAnsi="Arial" w:cs="Arial" w:hint="eastAsia"/>
+        </w:rPr>
+      </w:pPr>
+      <w:proofErr w:type="gramStart"/>
+      <w:r>
+        <w:rPr>
+          <w:rFonts w:ascii="Arial" w:hAnsi="Arial" w:cs="Arial" w:hint="eastAsia"/>
+        </w:rPr>
+        <w:t>l244</w:t>
+      </w:r>
+      <w:proofErr w:type="gramEnd"/>
+      <w:r>
+        <w:rPr>
+          <w:rFonts w:ascii="Arial" w:hAnsi="Arial" w:cs="Arial" w:hint="eastAsia"/>
+        </w:rPr>
+        <w:t>-245</w:t>
+      </w:r>
+    </w:p>
+    <w:p>
+      <w:pPr>
+        <w:rPr>
+          <w:rFonts w:ascii="Arial" w:hAnsi="Arial" w:cs="Arial" w:hint="eastAsia"/>
+        </w:rPr>
+      </w:pPr>
+      <w:r>
+        <w:rPr>
+          <w:rFonts w:ascii="Arial" w:hAnsi="Arial" w:cs="Arial" w:hint="eastAsia"/>
+        </w:rPr>
+        <w:t xml:space="preserve">These observations are strikingly different from </w:t>
+      </w:r>
+      <w:proofErr w:type="spellStart"/>
+      <w:r>
+        <w:rPr>
+          <w:rFonts w:ascii="Arial" w:hAnsi="Arial" w:cs="Arial" w:hint="eastAsia"/>
+        </w:rPr>
+        <w:t>pT</w:t>
+      </w:r>
+      <w:proofErr w:type="spellEnd"/>
+      <w:r>
+        <w:rPr>
+          <w:rFonts w:ascii="Arial" w:hAnsi="Arial" w:cs="Arial" w:hint="eastAsia"/>
+        </w:rPr>
+        <w:t xml:space="preserve"> dependence of the individual flow harmonics...</w:t>
+      </w:r>
+    </w:p>
+    <w:p>
+      <w:pPr>
+        <w:rPr>
+          <w:rFonts w:ascii="Arial" w:hAnsi="Arial" w:cs="Arial" w:hint="eastAsia"/>
+        </w:rPr>
+      </w:pPr>
+      <w:r>
+        <w:rPr>
+          <w:rFonts w:ascii="Arial" w:hAnsi="Arial" w:cs="Arial" w:hint="eastAsia"/>
+        </w:rPr>
+        <w:t>-&gt;</w:t>
+      </w:r>
+    </w:p>
+    <w:p>
+      <w:pPr>
+        <w:rPr>
+          <w:rFonts w:ascii="Arial" w:hAnsi="Arial" w:cs="Arial" w:hint="eastAsia"/>
+        </w:rPr>
+      </w:pPr>
+      <w:r>
+        <w:rPr>
+          <w:rFonts w:ascii="Arial" w:hAnsi="Arial" w:cs="Arial" w:hint="eastAsia"/>
+        </w:rPr>
+        <w:t xml:space="preserve">Actually I do not completely agree with this assessment. Can this be due to increase in non-flow correlations at high </w:t>
+      </w:r>
+      <w:proofErr w:type="spellStart"/>
+      <w:r>
+        <w:rPr>
+          <w:rFonts w:ascii="Arial" w:hAnsi="Arial" w:cs="Arial" w:hint="eastAsia"/>
+        </w:rPr>
+        <w:t>pT</w:t>
+      </w:r>
+      <w:proofErr w:type="spellEnd"/>
+      <w:r>
+        <w:rPr>
+          <w:rFonts w:ascii="Arial" w:hAnsi="Arial" w:cs="Arial" w:hint="eastAsia"/>
+        </w:rPr>
+        <w:t xml:space="preserve">? The published </w:t>
+      </w:r>
+      <w:proofErr w:type="spellStart"/>
+      <w:r>
+        <w:rPr>
+          <w:rFonts w:ascii="Arial" w:hAnsi="Arial" w:cs="Arial" w:hint="eastAsia"/>
+        </w:rPr>
+        <w:t>sigma_vn</w:t>
+      </w:r>
+      <w:proofErr w:type="spellEnd"/>
+      <w:r>
+        <w:rPr>
+          <w:rFonts w:ascii="Arial" w:hAnsi="Arial" w:cs="Arial" w:hint="eastAsia"/>
+        </w:rPr>
+        <w:t>/</w:t>
+      </w:r>
+      <w:proofErr w:type="spellStart"/>
+      <w:r>
+        <w:rPr>
+          <w:rFonts w:ascii="Arial" w:hAnsi="Arial" w:cs="Arial" w:hint="eastAsia"/>
+        </w:rPr>
+        <w:t>vn</w:t>
+      </w:r>
+      <w:proofErr w:type="spellEnd"/>
+      <w:r>
+        <w:rPr>
+          <w:rFonts w:ascii="Arial" w:hAnsi="Arial" w:cs="Arial" w:hint="eastAsia"/>
+        </w:rPr>
+        <w:t xml:space="preserve"> are obtained with VZERO event plane (much larger eta gap).</w:t>
+      </w:r>
+    </w:p>
+    <w:p>
+      <w:pPr>
+        <w:rPr>
+          <w:rFonts w:ascii="Arial" w:hAnsi="Arial" w:cs="Arial"/>
+        </w:rPr>
+      </w:pPr>
+      <w:r>
+        <w:rPr>
+          <w:rFonts w:ascii="Arial" w:hAnsi="Arial" w:cs="Arial" w:hint="eastAsia"/>
+        </w:rPr>
+        <w:t>It would be good to provide an explanation for why this is happening.</w:t>
+      </w:r>
+    </w:p>
+    <w:p>
+      <w:pPr>
+        <w:rPr>
+          <w:rFonts w:ascii="Arial" w:hAnsi="Arial" w:cs="Arial"/>
+          <w:color w:val="3366FF"/>
+        </w:rPr>
+      </w:pPr>
+      <w:proofErr w:type="gramStart"/>
+      <w:r>
+        <w:rPr>
+          <w:rFonts w:ascii="Arial" w:hAnsi="Arial" w:cs="Arial"/>
+          <w:color w:val="3366FF"/>
+        </w:rPr>
+        <w:t>R :</w:t>
+      </w:r>
+      <w:proofErr w:type="gramEnd"/>
+      <w:r>
+        <w:rPr>
+          <w:rFonts w:ascii="Arial" w:hAnsi="Arial" w:cs="Arial"/>
+          <w:color w:val="3366FF"/>
+        </w:rPr>
+        <w:t xml:space="preserve"> </w:t>
+      </w:r>
+      <w:r>
+        <w:rPr>
+          <w:rFonts w:ascii="Arial" w:hAnsi="Arial" w:cs="Arial"/>
+          <w:color w:val="3366FF"/>
+        </w:rPr>
+        <w:t xml:space="preserve">non-flow correlation should be included in the systematic error. Also we tested with lowering </w:t>
+      </w:r>
+      <w:proofErr w:type="spellStart"/>
+      <w:r>
+        <w:rPr>
+          <w:rFonts w:ascii="Arial" w:hAnsi="Arial" w:cs="Arial"/>
+          <w:color w:val="3366FF"/>
+        </w:rPr>
+        <w:t>pT_max</w:t>
+      </w:r>
+      <w:proofErr w:type="spellEnd"/>
+      <w:r>
+        <w:rPr>
+          <w:rFonts w:ascii="Arial" w:hAnsi="Arial" w:cs="Arial"/>
+          <w:color w:val="3366FF"/>
+        </w:rPr>
+        <w:t xml:space="preserve"> we still see the same trend. Hydrodynamic model calculation</w:t>
       </w:r>
       <w:r>
         <w:rPr>

</xml_diff>